<commit_message>
-Updated presentation and report
</commit_message>
<xml_diff>
--- a/Report.docx
+++ b/Report.docx
@@ -20,7 +20,25 @@
           <w:sz w:val="32"/>
           <w:szCs w:val="32"/>
         </w:rPr>
-        <w:t>Analysis of the virality of Reddit posts</w:t>
+        <w:t>Analysis of the</w:t>
+      </w:r>
+      <w:r>
+        <w:rPr>
+          <w:rFonts w:ascii="Times" w:eastAsia="Times New Roman" w:hAnsi="Times" w:cs="Arial"/>
+          <w:color w:val="000000"/>
+          <w:sz w:val="32"/>
+          <w:szCs w:val="32"/>
+        </w:rPr>
+        <w:t xml:space="preserve"> popularity</w:t>
+      </w:r>
+      <w:r>
+        <w:rPr>
+          <w:rFonts w:ascii="Times" w:eastAsia="Times New Roman" w:hAnsi="Times" w:cs="Arial"/>
+          <w:color w:val="000000"/>
+          <w:sz w:val="32"/>
+          <w:szCs w:val="32"/>
+        </w:rPr>
+        <w:t xml:space="preserve"> of Reddit posts</w:t>
       </w:r>
     </w:p>
     <w:p>

</xml_diff>

<commit_message>
-Added more to the resport and updated some of the presentation
</commit_message>
<xml_diff>
--- a/Report.docx
+++ b/Report.docx
@@ -8,7 +8,7 @@
         <w:outlineLvl w:val="1"/>
         <w:rPr>
           <w:rFonts w:ascii="Times" w:eastAsia="Times New Roman" w:hAnsi="Times" w:cs="Arial"/>
-          <w:color w:val="000000"/>
+          <w:color w:val="000000" w:themeColor="text1"/>
           <w:sz w:val="32"/>
           <w:szCs w:val="32"/>
         </w:rPr>
@@ -16,7 +16,7 @@
       <w:r>
         <w:rPr>
           <w:rFonts w:ascii="Times" w:eastAsia="Times New Roman" w:hAnsi="Times" w:cs="Arial"/>
-          <w:color w:val="000000"/>
+          <w:color w:val="000000" w:themeColor="text1"/>
           <w:sz w:val="32"/>
           <w:szCs w:val="32"/>
         </w:rPr>
@@ -25,7 +25,7 @@
       <w:r>
         <w:rPr>
           <w:rFonts w:ascii="Times" w:eastAsia="Times New Roman" w:hAnsi="Times" w:cs="Arial"/>
-          <w:color w:val="000000"/>
+          <w:color w:val="000000" w:themeColor="text1"/>
           <w:sz w:val="32"/>
           <w:szCs w:val="32"/>
         </w:rPr>
@@ -34,7 +34,7 @@
       <w:r>
         <w:rPr>
           <w:rFonts w:ascii="Times" w:eastAsia="Times New Roman" w:hAnsi="Times" w:cs="Arial"/>
-          <w:color w:val="000000"/>
+          <w:color w:val="000000" w:themeColor="text1"/>
           <w:sz w:val="32"/>
           <w:szCs w:val="32"/>
         </w:rPr>
@@ -47,31 +47,1479 @@
         <w:outlineLvl w:val="1"/>
         <w:rPr>
           <w:rFonts w:ascii="Times" w:eastAsia="Times New Roman" w:hAnsi="Times" w:cs="Arial"/>
-          <w:color w:val="000000"/>
+          <w:color w:val="767171" w:themeColor="background2" w:themeShade="80"/>
+        </w:rPr>
+      </w:pPr>
+      <w:r>
+        <w:rPr>
+          <w:rFonts w:ascii="Times" w:eastAsia="Times New Roman" w:hAnsi="Times" w:cs="Arial"/>
+          <w:color w:val="767171" w:themeColor="background2" w:themeShade="80"/>
+        </w:rPr>
+        <w:t xml:space="preserve">By: Eva Tarr and Kyle </w:t>
+      </w:r>
+      <w:proofErr w:type="spellStart"/>
+      <w:r>
+        <w:rPr>
+          <w:rFonts w:ascii="Times" w:eastAsia="Times New Roman" w:hAnsi="Times" w:cs="Arial"/>
+          <w:color w:val="767171" w:themeColor="background2" w:themeShade="80"/>
+        </w:rPr>
+        <w:t>Krawec</w:t>
+      </w:r>
+      <w:proofErr w:type="spellEnd"/>
+    </w:p>
+    <w:p>
+      <w:pPr>
+        <w:spacing w:before="320" w:after="80"/>
+        <w:outlineLvl w:val="2"/>
+        <w:rPr>
+          <w:rFonts w:ascii="Times" w:eastAsia="Times New Roman" w:hAnsi="Times" w:cs="Times New Roman"/>
+          <w:b/>
+          <w:bCs/>
+          <w:color w:val="000000" w:themeColor="text1"/>
+          <w:sz w:val="27"/>
+          <w:szCs w:val="27"/>
+        </w:rPr>
+      </w:pPr>
+      <w:r>
+        <w:rPr>
+          <w:rFonts w:ascii="Times" w:eastAsia="Times New Roman" w:hAnsi="Times" w:cs="Arial"/>
+          <w:color w:val="000000" w:themeColor="text1"/>
+          <w:sz w:val="28"/>
+          <w:szCs w:val="28"/>
+        </w:rPr>
+        <w:t>Summary</w:t>
+      </w:r>
+    </w:p>
+    <w:p>
+      <w:pPr>
+        <w:rPr>
+          <w:rFonts w:ascii="Times" w:eastAsia="Times New Roman" w:hAnsi="Times" w:cs="Arial"/>
+          <w:color w:val="000000" w:themeColor="text1"/>
+        </w:rPr>
+      </w:pPr>
+      <w:r>
+        <w:rPr>
+          <w:rFonts w:ascii="Times" w:eastAsia="Times New Roman" w:hAnsi="Times" w:cs="Arial"/>
+          <w:color w:val="000000" w:themeColor="text1"/>
+        </w:rPr>
+        <w:t xml:space="preserve">We will be analyzing the </w:t>
+      </w:r>
+      <w:r>
+        <w:rPr>
+          <w:rFonts w:ascii="Times" w:eastAsia="Times New Roman" w:hAnsi="Times" w:cs="Arial"/>
+          <w:color w:val="000000" w:themeColor="text1"/>
+        </w:rPr>
+        <w:t>popularity</w:t>
+      </w:r>
+      <w:r>
+        <w:rPr>
+          <w:rFonts w:ascii="Times" w:eastAsia="Times New Roman" w:hAnsi="Times" w:cs="Arial"/>
+          <w:color w:val="000000" w:themeColor="text1"/>
+        </w:rPr>
+        <w:t xml:space="preserve"> of reddit posts through a variety of methods</w:t>
+      </w:r>
+      <w:r>
+        <w:rPr>
+          <w:rFonts w:ascii="Times" w:eastAsia="Times New Roman" w:hAnsi="Times" w:cs="Arial"/>
+          <w:color w:val="000000" w:themeColor="text1"/>
+        </w:rPr>
+        <w:t>, mainly ones that come from graphing and correlation techniques</w:t>
+      </w:r>
+      <w:r>
+        <w:rPr>
+          <w:rFonts w:ascii="Times" w:eastAsia="Times New Roman" w:hAnsi="Times" w:cs="Arial"/>
+          <w:color w:val="000000" w:themeColor="text1"/>
+        </w:rPr>
+        <w:t xml:space="preserve">. </w:t>
+      </w:r>
+      <w:r>
+        <w:rPr>
+          <w:rFonts w:ascii="Times" w:eastAsia="Times New Roman" w:hAnsi="Times" w:cs="Arial"/>
+          <w:color w:val="000000" w:themeColor="text1"/>
+        </w:rPr>
+        <w:t>We plan to try to answer questions related to the popularity of a post:</w:t>
+      </w:r>
+    </w:p>
+    <w:p>
+      <w:pPr>
+        <w:pStyle w:val="ListParagraph"/>
+        <w:numPr>
+          <w:ilvl w:val="0"/>
+          <w:numId w:val="2"/>
+        </w:numPr>
+        <w:rPr>
+          <w:rFonts w:ascii="Times" w:eastAsia="Times New Roman" w:hAnsi="Times" w:cs="Arial"/>
+          <w:color w:val="000000" w:themeColor="text1"/>
+        </w:rPr>
+      </w:pPr>
+      <w:r>
+        <w:rPr>
+          <w:rFonts w:ascii="Times" w:eastAsia="Times New Roman" w:hAnsi="Times" w:cs="Arial"/>
+          <w:color w:val="000000" w:themeColor="text1"/>
+        </w:rPr>
+        <w:t>Does the sentiment of a comment result in greater popularity (does negativity gain popularity more than positivity)?</w:t>
+      </w:r>
+    </w:p>
+    <w:p>
+      <w:pPr>
+        <w:pStyle w:val="ListParagraph"/>
+        <w:numPr>
+          <w:ilvl w:val="0"/>
+          <w:numId w:val="2"/>
+        </w:numPr>
+        <w:rPr>
+          <w:rFonts w:ascii="Times" w:eastAsia="Times New Roman" w:hAnsi="Times" w:cs="Arial"/>
+          <w:color w:val="000000" w:themeColor="text1"/>
+        </w:rPr>
+      </w:pPr>
+      <w:r>
+        <w:rPr>
+          <w:rFonts w:ascii="Times" w:eastAsia="Times New Roman" w:hAnsi="Times" w:cs="Arial"/>
+          <w:color w:val="000000" w:themeColor="text1"/>
+        </w:rPr>
+        <w:t xml:space="preserve">Does the number of words in a comment result in greater popularity (does user attention span play a role in popularity)? </w:t>
+      </w:r>
+    </w:p>
+    <w:p>
+      <w:pPr>
+        <w:pStyle w:val="ListParagraph"/>
+        <w:numPr>
+          <w:ilvl w:val="0"/>
+          <w:numId w:val="2"/>
+        </w:numPr>
+        <w:rPr>
+          <w:rFonts w:ascii="Times" w:eastAsia="Times New Roman" w:hAnsi="Times" w:cs="Arial"/>
+          <w:color w:val="000000" w:themeColor="text1"/>
+        </w:rPr>
+      </w:pPr>
+      <w:r>
+        <w:rPr>
+          <w:rFonts w:ascii="Times" w:eastAsia="Times New Roman" w:hAnsi="Times" w:cs="Arial"/>
+          <w:color w:val="000000" w:themeColor="text1"/>
+        </w:rPr>
+        <w:t>Do more popular posts have more comments (do users engage in more popular things)?</w:t>
+      </w:r>
+    </w:p>
+    <w:p>
+      <w:pPr>
+        <w:pStyle w:val="ListParagraph"/>
+        <w:numPr>
+          <w:ilvl w:val="0"/>
+          <w:numId w:val="2"/>
+        </w:numPr>
+        <w:rPr>
+          <w:rFonts w:ascii="Times" w:eastAsia="Times New Roman" w:hAnsi="Times" w:cs="Arial"/>
+          <w:color w:val="000000" w:themeColor="text1"/>
+        </w:rPr>
+      </w:pPr>
+      <w:r>
+        <w:rPr>
+          <w:rFonts w:ascii="Times" w:eastAsia="Times New Roman" w:hAnsi="Times" w:cs="Arial"/>
+          <w:color w:val="000000" w:themeColor="text1"/>
+        </w:rPr>
+        <w:t>Does the time of creation of a post effect its popularity (posting at a certain time of day or posting after the initial “hype” of a topic)?</w:t>
+      </w:r>
+    </w:p>
+    <w:p>
+      <w:pPr>
+        <w:spacing w:before="320" w:after="80"/>
+        <w:outlineLvl w:val="2"/>
+        <w:rPr>
+          <w:rFonts w:ascii="Times" w:eastAsia="Times New Roman" w:hAnsi="Times" w:cs="Times New Roman"/>
+          <w:b/>
+          <w:bCs/>
+          <w:color w:val="000000" w:themeColor="text1"/>
+          <w:sz w:val="27"/>
+          <w:szCs w:val="27"/>
+        </w:rPr>
+      </w:pPr>
+      <w:r>
+        <w:rPr>
+          <w:rFonts w:ascii="Times" w:eastAsia="Times New Roman" w:hAnsi="Times" w:cs="Arial"/>
+          <w:color w:val="000000" w:themeColor="text1"/>
+          <w:sz w:val="28"/>
+          <w:szCs w:val="28"/>
+        </w:rPr>
+        <w:t>Hypothesis</w:t>
+      </w:r>
+    </w:p>
+    <w:p>
+      <w:pPr>
+        <w:ind w:firstLine="360"/>
+        <w:rPr>
+          <w:rFonts w:ascii="Times" w:eastAsia="Times New Roman" w:hAnsi="Times" w:cs="Times New Roman"/>
+          <w:color w:val="000000" w:themeColor="text1"/>
+        </w:rPr>
+      </w:pPr>
+      <w:r>
+        <w:rPr>
+          <w:rFonts w:ascii="Times" w:eastAsia="Times New Roman" w:hAnsi="Times" w:cs="Times New Roman"/>
+          <w:color w:val="000000" w:themeColor="text1"/>
+        </w:rPr>
+        <w:t>The main social computing goal for our research is to better understand the factors that contribute to popularity on social sites. Do users tend to engage in more negative posts? We hypothesize that this is the case and that the negativity on social sites is more welcomed than positive ones. What makes users engage in a post, is it the number of words in a post? We hypothesis that posts with less words will have a greater popularity</w:t>
+      </w:r>
+      <w:r>
+        <w:rPr>
+          <w:rFonts w:ascii="Times" w:eastAsia="Times New Roman" w:hAnsi="Times" w:cs="Times New Roman"/>
+          <w:color w:val="000000" w:themeColor="text1"/>
+        </w:rPr>
+        <w:t xml:space="preserve">. Do users engage more with already well-liked posts? We </w:t>
+      </w:r>
+      <w:r>
+        <w:rPr>
+          <w:rFonts w:ascii="Times" w:eastAsia="Times New Roman" w:hAnsi="Times" w:cs="Times New Roman"/>
+          <w:color w:val="000000" w:themeColor="text1"/>
+        </w:rPr>
+        <w:t>hypothesis that user</w:t>
+      </w:r>
+      <w:r>
+        <w:rPr>
+          <w:rFonts w:ascii="Times" w:eastAsia="Times New Roman" w:hAnsi="Times" w:cs="Times New Roman"/>
+          <w:color w:val="000000" w:themeColor="text1"/>
+        </w:rPr>
+        <w:t xml:space="preserve"> will </w:t>
+      </w:r>
+      <w:r>
+        <w:rPr>
+          <w:rFonts w:ascii="Times" w:eastAsia="Times New Roman" w:hAnsi="Times" w:cs="Times New Roman"/>
+          <w:color w:val="000000" w:themeColor="text1"/>
+        </w:rPr>
+        <w:t>engage in more popular posts because it would</w:t>
+      </w:r>
+      <w:r>
+        <w:rPr>
+          <w:rFonts w:ascii="Times" w:eastAsia="Times New Roman" w:hAnsi="Times" w:cs="Times New Roman"/>
+          <w:color w:val="000000" w:themeColor="text1"/>
+        </w:rPr>
+        <w:t xml:space="preserve"> demonstrate social </w:t>
+      </w:r>
+      <w:r>
+        <w:rPr>
+          <w:rFonts w:ascii="Times" w:eastAsia="Times New Roman" w:hAnsi="Times" w:cs="Times New Roman"/>
+          <w:color w:val="000000" w:themeColor="text1"/>
+        </w:rPr>
+        <w:t>conformity. Time of creation, we hypothesis, would also play a large role, we believe that the data will show that based on the time of day a post would be more likely to have lots of popularity as opposed to others. This would show the general human habits of users and when they would be using these social sites. We also hypothesize that as a topic becomes “old” it would decrease in popularity</w:t>
+      </w:r>
+      <w:r>
+        <w:rPr>
+          <w:rFonts w:ascii="Times" w:eastAsia="Times New Roman" w:hAnsi="Times" w:cs="Times New Roman"/>
+          <w:color w:val="000000" w:themeColor="text1"/>
+        </w:rPr>
+        <w:t xml:space="preserve">. </w:t>
+      </w:r>
+    </w:p>
+    <w:p>
+      <w:pPr>
+        <w:spacing w:before="320" w:after="80"/>
+        <w:outlineLvl w:val="2"/>
+        <w:rPr>
+          <w:rFonts w:ascii="Times" w:eastAsia="Times New Roman" w:hAnsi="Times" w:cs="Times New Roman"/>
+          <w:b/>
+          <w:bCs/>
+          <w:color w:val="000000" w:themeColor="text1"/>
+          <w:sz w:val="27"/>
+          <w:szCs w:val="27"/>
+        </w:rPr>
+      </w:pPr>
+      <w:r>
+        <w:rPr>
+          <w:rFonts w:ascii="Times" w:eastAsia="Times New Roman" w:hAnsi="Times" w:cs="Arial"/>
+          <w:color w:val="000000" w:themeColor="text1"/>
+          <w:sz w:val="28"/>
+          <w:szCs w:val="28"/>
+        </w:rPr>
+        <w:t xml:space="preserve">Don’t bury the </w:t>
+      </w:r>
+      <w:proofErr w:type="spellStart"/>
+      <w:r>
+        <w:rPr>
+          <w:rFonts w:ascii="Times" w:eastAsia="Times New Roman" w:hAnsi="Times" w:cs="Arial"/>
+          <w:color w:val="000000" w:themeColor="text1"/>
+          <w:sz w:val="28"/>
+          <w:szCs w:val="28"/>
+        </w:rPr>
+        <w:t>lede</w:t>
+      </w:r>
+      <w:proofErr w:type="spellEnd"/>
+    </w:p>
+    <w:p>
+      <w:pPr>
+        <w:spacing w:after="240"/>
+        <w:ind w:firstLine="720"/>
+        <w:rPr>
+          <w:rFonts w:ascii="Times" w:eastAsia="Times New Roman" w:hAnsi="Times" w:cs="Times New Roman"/>
+          <w:color w:val="000000" w:themeColor="text1"/>
+          <w:sz w:val="28"/>
+          <w:szCs w:val="28"/>
+        </w:rPr>
+      </w:pPr>
+      <w:r>
+        <w:rPr>
+          <w:rFonts w:ascii="Times" w:eastAsia="Times New Roman" w:hAnsi="Times" w:cs="Arial"/>
+          <w:color w:val="000000" w:themeColor="text1"/>
+        </w:rPr>
+        <w:t xml:space="preserve">Out of all the hypothesis we had about the popularity of Reddit posts </w:t>
+      </w:r>
+      <w:r>
+        <w:rPr>
+          <w:rFonts w:ascii="Times" w:eastAsia="Times New Roman" w:hAnsi="Times" w:cs="Arial"/>
+          <w:color w:val="000000" w:themeColor="text1"/>
+        </w:rPr>
+        <w:t xml:space="preserve">we found that </w:t>
+      </w:r>
+      <w:r>
+        <w:rPr>
+          <w:rFonts w:ascii="Times" w:eastAsia="Times New Roman" w:hAnsi="Times" w:cs="Arial"/>
+          <w:color w:val="FF0000"/>
+        </w:rPr>
+        <w:t>X</w:t>
+      </w:r>
+      <w:r>
+        <w:rPr>
+          <w:rFonts w:ascii="Times" w:eastAsia="Times New Roman" w:hAnsi="Times" w:cs="Arial"/>
+          <w:color w:val="000000" w:themeColor="text1"/>
+        </w:rPr>
+        <w:t xml:space="preserve"> was the biggest contributor and </w:t>
+      </w:r>
+      <w:r>
+        <w:rPr>
+          <w:rFonts w:ascii="Times" w:eastAsia="Times New Roman" w:hAnsi="Times" w:cs="Arial"/>
+          <w:color w:val="FF0000"/>
+        </w:rPr>
+        <w:t>YZ</w:t>
+      </w:r>
+      <w:r>
+        <w:rPr>
+          <w:rFonts w:ascii="Times" w:eastAsia="Times New Roman" w:hAnsi="Times" w:cs="Arial"/>
+          <w:color w:val="000000" w:themeColor="text1"/>
+        </w:rPr>
+        <w:t xml:space="preserve"> were incorrect, and we found different findings contrary to what we hypothesised. </w:t>
+      </w:r>
+    </w:p>
+    <w:p>
+      <w:pPr>
+        <w:spacing w:before="320" w:after="80"/>
+        <w:outlineLvl w:val="2"/>
+        <w:rPr>
+          <w:rFonts w:ascii="Times" w:eastAsia="Times New Roman" w:hAnsi="Times" w:cs="Times New Roman"/>
+          <w:b/>
+          <w:bCs/>
+          <w:color w:val="000000" w:themeColor="text1"/>
+          <w:sz w:val="27"/>
+          <w:szCs w:val="27"/>
+        </w:rPr>
+      </w:pPr>
+      <w:r>
+        <w:rPr>
+          <w:rFonts w:ascii="Times" w:eastAsia="Times New Roman" w:hAnsi="Times" w:cs="Arial"/>
+          <w:color w:val="000000" w:themeColor="text1"/>
+          <w:sz w:val="28"/>
+          <w:szCs w:val="28"/>
+        </w:rPr>
+        <w:t>Technology, Techniques and Methods</w:t>
+      </w:r>
+    </w:p>
+    <w:p>
+      <w:pPr>
+        <w:spacing w:before="320" w:after="80"/>
+        <w:outlineLvl w:val="2"/>
+        <w:rPr>
+          <w:rFonts w:ascii="Times" w:eastAsia="Times New Roman" w:hAnsi="Times" w:cs="Arial"/>
+          <w:color w:val="000000" w:themeColor="text1"/>
+        </w:rPr>
+      </w:pPr>
+      <w:r>
+        <w:rPr>
+          <w:rFonts w:ascii="Times" w:eastAsia="Times New Roman" w:hAnsi="Times" w:cs="Arial"/>
+          <w:color w:val="000000" w:themeColor="text1"/>
+          <w:sz w:val="28"/>
+          <w:szCs w:val="28"/>
+        </w:rPr>
+        <w:tab/>
+      </w:r>
+      <w:r>
+        <w:rPr>
+          <w:rFonts w:ascii="Times" w:eastAsia="Times New Roman" w:hAnsi="Times" w:cs="Arial"/>
+          <w:color w:val="000000" w:themeColor="text1"/>
+        </w:rPr>
+        <w:t xml:space="preserve">The main </w:t>
+      </w:r>
+      <w:r>
+        <w:rPr>
+          <w:rFonts w:ascii="Times" w:eastAsia="Times New Roman" w:hAnsi="Times" w:cs="Arial"/>
+          <w:color w:val="000000" w:themeColor="text1"/>
+        </w:rPr>
+        <w:t xml:space="preserve">language used for data analysis and graphing was Python. </w:t>
+      </w:r>
+      <w:r>
+        <w:rPr>
+          <w:rFonts w:ascii="Times" w:eastAsia="Times New Roman" w:hAnsi="Times" w:cs="Arial"/>
+          <w:color w:val="000000" w:themeColor="text1"/>
+        </w:rPr>
+        <w:t>Python</w:t>
+      </w:r>
+      <w:r>
+        <w:rPr>
+          <w:rFonts w:ascii="Times" w:eastAsia="Times New Roman" w:hAnsi="Times" w:cs="Arial"/>
+          <w:color w:val="000000" w:themeColor="text1"/>
+        </w:rPr>
+        <w:t xml:space="preserve"> libraries pandas and matplotlib were used to achieve basic analysis and graph creation. Data used for this analysis came from the open-source data library </w:t>
+      </w:r>
+      <w:proofErr w:type="spellStart"/>
+      <w:r>
+        <w:rPr>
+          <w:rFonts w:ascii="Times" w:eastAsia="Times New Roman" w:hAnsi="Times" w:cs="Arial"/>
+          <w:color w:val="000000" w:themeColor="text1"/>
+        </w:rPr>
+        <w:t>SocialGrep</w:t>
+      </w:r>
+      <w:proofErr w:type="spellEnd"/>
+      <w:r>
+        <w:rPr>
+          <w:rFonts w:ascii="Times" w:eastAsia="Times New Roman" w:hAnsi="Times" w:cs="Arial"/>
+          <w:color w:val="000000" w:themeColor="text1"/>
+        </w:rPr>
+        <w:t>. The main data was presented in csv format making it easily usable</w:t>
+      </w:r>
+      <w:proofErr w:type="gramStart"/>
+      <w:r>
+        <w:rPr>
+          <w:rFonts w:ascii="Times" w:eastAsia="Times New Roman" w:hAnsi="Times" w:cs="Arial"/>
+          <w:color w:val="000000" w:themeColor="text1"/>
+        </w:rPr>
+        <w:t>…..</w:t>
+      </w:r>
+      <w:proofErr w:type="gramEnd"/>
+    </w:p>
+    <w:p>
+      <w:pPr>
+        <w:spacing w:before="320" w:after="80"/>
+        <w:outlineLvl w:val="2"/>
+        <w:rPr>
+          <w:rFonts w:ascii="Times" w:eastAsia="Times New Roman" w:hAnsi="Times" w:cs="Times New Roman"/>
+          <w:b/>
+          <w:bCs/>
+          <w:color w:val="000000" w:themeColor="text1"/>
+          <w:sz w:val="27"/>
+          <w:szCs w:val="27"/>
+        </w:rPr>
+      </w:pPr>
+      <w:r>
+        <w:rPr>
+          <w:rFonts w:ascii="Times" w:eastAsia="Times New Roman" w:hAnsi="Times" w:cs="Arial"/>
+          <w:color w:val="000000" w:themeColor="text1"/>
+          <w:sz w:val="28"/>
+          <w:szCs w:val="28"/>
+        </w:rPr>
+        <w:lastRenderedPageBreak/>
+        <w:t>Analysis</w:t>
+      </w:r>
+    </w:p>
+    <w:p>
+      <w:pPr>
+        <w:spacing w:before="280" w:after="80"/>
+        <w:outlineLvl w:val="3"/>
+        <w:rPr>
+          <w:rFonts w:ascii="Times" w:eastAsia="Times New Roman" w:hAnsi="Times" w:cs="Arial"/>
+          <w:color w:val="767171" w:themeColor="background2" w:themeShade="80"/>
+        </w:rPr>
+      </w:pPr>
+      <w:r>
+        <w:rPr>
+          <w:rFonts w:ascii="Times" w:eastAsia="Times New Roman" w:hAnsi="Times" w:cs="Arial"/>
+          <w:color w:val="767171" w:themeColor="background2" w:themeShade="80"/>
+        </w:rPr>
+        <w:t xml:space="preserve">Popularity and </w:t>
+      </w:r>
+      <w:r>
+        <w:rPr>
+          <w:rFonts w:ascii="Times" w:eastAsia="Times New Roman" w:hAnsi="Times" w:cs="Arial"/>
+          <w:color w:val="767171" w:themeColor="background2" w:themeShade="80"/>
+        </w:rPr>
+        <w:t>Sentimen</w:t>
+      </w:r>
+      <w:r>
+        <w:rPr>
+          <w:rFonts w:ascii="Times" w:eastAsia="Times New Roman" w:hAnsi="Times" w:cs="Arial"/>
+          <w:color w:val="767171" w:themeColor="background2" w:themeShade="80"/>
+        </w:rPr>
+        <w:t>t</w:t>
+      </w:r>
+      <w:r>
+        <w:rPr>
+          <w:rFonts w:ascii="Times" w:eastAsia="Times New Roman" w:hAnsi="Times" w:cs="Arial"/>
+          <w:color w:val="767171" w:themeColor="background2" w:themeShade="80"/>
+        </w:rPr>
+        <w:t>:</w:t>
+      </w:r>
+    </w:p>
+    <w:p>
+      <w:pPr>
+        <w:spacing w:before="280" w:after="80"/>
+        <w:outlineLvl w:val="3"/>
+        <w:rPr>
+          <w:rFonts w:ascii="Times" w:eastAsia="Times New Roman" w:hAnsi="Times" w:cs="Arial"/>
+          <w:color w:val="000000" w:themeColor="text1"/>
+        </w:rPr>
+      </w:pPr>
+      <w:r>
+        <w:rPr>
+          <w:rFonts w:ascii="Times" w:eastAsia="Times New Roman" w:hAnsi="Times" w:cs="Arial"/>
+          <w:color w:val="000000" w:themeColor="text1"/>
+        </w:rPr>
+        <w:t>Trucker</w:t>
+      </w:r>
+      <w:r>
+        <w:rPr>
+          <w:rFonts w:ascii="Times" w:eastAsia="Times New Roman" w:hAnsi="Times" w:cs="Arial"/>
+          <w:color w:val="000000" w:themeColor="text1"/>
+        </w:rPr>
+        <w:tab/>
+      </w:r>
+      <w:r>
+        <w:rPr>
+          <w:rFonts w:ascii="Times" w:eastAsia="Times New Roman" w:hAnsi="Times" w:cs="Arial"/>
+          <w:color w:val="000000" w:themeColor="text1"/>
+        </w:rPr>
+        <w:tab/>
+      </w:r>
+      <w:r>
+        <w:rPr>
+          <w:rFonts w:ascii="Times" w:eastAsia="Times New Roman" w:hAnsi="Times" w:cs="Arial"/>
+          <w:color w:val="000000" w:themeColor="text1"/>
+        </w:rPr>
+        <w:tab/>
+      </w:r>
+      <w:r>
+        <w:rPr>
+          <w:rFonts w:ascii="Times" w:eastAsia="Times New Roman" w:hAnsi="Times" w:cs="Arial"/>
+          <w:color w:val="000000" w:themeColor="text1"/>
+        </w:rPr>
+        <w:tab/>
+      </w:r>
+      <w:r>
+        <w:rPr>
+          <w:rFonts w:ascii="Times" w:eastAsia="Times New Roman" w:hAnsi="Times" w:cs="Arial"/>
+          <w:color w:val="000000" w:themeColor="text1"/>
+        </w:rPr>
+        <w:tab/>
+        <w:t xml:space="preserve">      Bitcoin</w:t>
+      </w:r>
+    </w:p>
+    <w:p>
+      <w:pPr>
+        <w:spacing w:before="280" w:after="80"/>
+        <w:outlineLvl w:val="3"/>
+        <w:rPr>
+          <w:noProof/>
+        </w:rPr>
+      </w:pPr>
+      <w:r>
+        <w:rPr>
+          <w:rFonts w:ascii="Times" w:eastAsia="Times New Roman" w:hAnsi="Times" w:cs="Arial"/>
+          <w:color w:val="767171" w:themeColor="background2" w:themeShade="80"/>
+        </w:rPr>
+        <w:drawing>
+          <wp:inline distT="0" distB="0" distL="0" distR="0" wp14:anchorId="0346DDE6" wp14:editId="417D29FE">
+            <wp:extent cx="2859928" cy="1429966"/>
+            <wp:effectExtent l="0" t="0" r="0" b="5715"/>
+            <wp:docPr id="10" name="Picture 9" descr="A graph with red lines and numbers&#10;&#10;Description automatically generated">
+              <a:extLst xmlns:a="http://schemas.openxmlformats.org/drawingml/2006/main">
+                <a:ext uri="{FF2B5EF4-FFF2-40B4-BE49-F238E27FC236}">
+                  <a16:creationId xmlns:a16="http://schemas.microsoft.com/office/drawing/2014/main" id="{27222B04-54FF-F965-3820-50A3308CCDD7}"/>
+                </a:ext>
+              </a:extLst>
+            </wp:docPr>
+            <wp:cNvGraphicFramePr>
+              <a:graphicFrameLocks xmlns:a="http://schemas.openxmlformats.org/drawingml/2006/main" noChangeAspect="1"/>
+            </wp:cNvGraphicFramePr>
+            <a:graphic xmlns:a="http://schemas.openxmlformats.org/drawingml/2006/main">
+              <a:graphicData uri="http://schemas.openxmlformats.org/drawingml/2006/picture">
+                <pic:pic xmlns:pic="http://schemas.openxmlformats.org/drawingml/2006/picture">
+                  <pic:nvPicPr>
+                    <pic:cNvPr id="10" name="Picture 9" descr="A graph with red lines and numbers&#10;&#10;Description automatically generated">
+                      <a:extLst>
+                        <a:ext uri="{FF2B5EF4-FFF2-40B4-BE49-F238E27FC236}">
+                          <a16:creationId xmlns:a16="http://schemas.microsoft.com/office/drawing/2014/main" id="{27222B04-54FF-F965-3820-50A3308CCDD7}"/>
+                        </a:ext>
+                      </a:extLst>
+                    </pic:cNvPr>
+                    <pic:cNvPicPr>
+                      <a:picLocks noChangeAspect="1"/>
+                    </pic:cNvPicPr>
+                  </pic:nvPicPr>
+                  <pic:blipFill>
+                    <a:blip r:embed="rId5"/>
+                    <a:stretch>
+                      <a:fillRect/>
+                    </a:stretch>
+                  </pic:blipFill>
+                  <pic:spPr>
+                    <a:xfrm>
+                      <a:off x="0" y="0"/>
+                      <a:ext cx="2919442" cy="1459723"/>
+                    </a:xfrm>
+                    <a:prstGeom prst="rect">
+                      <a:avLst/>
+                    </a:prstGeom>
+                  </pic:spPr>
+                </pic:pic>
+              </a:graphicData>
+            </a:graphic>
+          </wp:inline>
+        </w:drawing>
+      </w:r>
+      <w:r>
+        <w:rPr>
+          <w:noProof/>
+        </w:rPr>
+        <w:t xml:space="preserve"> </w:t>
+      </w:r>
+      <w:r>
+        <w:rPr>
+          <w:rFonts w:ascii="Times" w:eastAsia="Times New Roman" w:hAnsi="Times" w:cs="Arial"/>
+          <w:color w:val="767171" w:themeColor="background2" w:themeShade="80"/>
+        </w:rPr>
+        <w:drawing>
+          <wp:inline distT="0" distB="0" distL="0" distR="0" wp14:anchorId="287FF563" wp14:editId="32C54280">
+            <wp:extent cx="2928026" cy="1464013"/>
+            <wp:effectExtent l="0" t="0" r="5715" b="0"/>
+            <wp:docPr id="12" name="Picture 11" descr="A graph of a graph with red lines&#10;&#10;Description automatically generated with medium confidence">
+              <a:extLst xmlns:a="http://schemas.openxmlformats.org/drawingml/2006/main">
+                <a:ext uri="{FF2B5EF4-FFF2-40B4-BE49-F238E27FC236}">
+                  <a16:creationId xmlns:a16="http://schemas.microsoft.com/office/drawing/2014/main" id="{CD77052F-F169-12FC-34CB-5E1908F690AA}"/>
+                </a:ext>
+              </a:extLst>
+            </wp:docPr>
+            <wp:cNvGraphicFramePr>
+              <a:graphicFrameLocks xmlns:a="http://schemas.openxmlformats.org/drawingml/2006/main" noChangeAspect="1"/>
+            </wp:cNvGraphicFramePr>
+            <a:graphic xmlns:a="http://schemas.openxmlformats.org/drawingml/2006/main">
+              <a:graphicData uri="http://schemas.openxmlformats.org/drawingml/2006/picture">
+                <pic:pic xmlns:pic="http://schemas.openxmlformats.org/drawingml/2006/picture">
+                  <pic:nvPicPr>
+                    <pic:cNvPr id="12" name="Picture 11" descr="A graph of a graph with red lines&#10;&#10;Description automatically generated with medium confidence">
+                      <a:extLst>
+                        <a:ext uri="{FF2B5EF4-FFF2-40B4-BE49-F238E27FC236}">
+                          <a16:creationId xmlns:a16="http://schemas.microsoft.com/office/drawing/2014/main" id="{CD77052F-F169-12FC-34CB-5E1908F690AA}"/>
+                        </a:ext>
+                      </a:extLst>
+                    </pic:cNvPr>
+                    <pic:cNvPicPr>
+                      <a:picLocks noChangeAspect="1"/>
+                    </pic:cNvPicPr>
+                  </pic:nvPicPr>
+                  <pic:blipFill>
+                    <a:blip r:embed="rId6"/>
+                    <a:stretch>
+                      <a:fillRect/>
+                    </a:stretch>
+                  </pic:blipFill>
+                  <pic:spPr>
+                    <a:xfrm>
+                      <a:off x="0" y="0"/>
+                      <a:ext cx="2956385" cy="1478192"/>
+                    </a:xfrm>
+                    <a:prstGeom prst="rect">
+                      <a:avLst/>
+                    </a:prstGeom>
+                  </pic:spPr>
+                </pic:pic>
+              </a:graphicData>
+            </a:graphic>
+          </wp:inline>
+        </w:drawing>
+      </w:r>
+    </w:p>
+    <w:p>
+      <w:pPr>
+        <w:spacing w:before="280" w:after="80"/>
+        <w:outlineLvl w:val="3"/>
+        <w:rPr>
+          <w:rFonts w:ascii="Times" w:eastAsia="Times New Roman" w:hAnsi="Times" w:cs="Arial"/>
+          <w:color w:val="767171" w:themeColor="background2" w:themeShade="80"/>
+        </w:rPr>
+      </w:pPr>
+      <w:r>
+        <w:rPr>
+          <w:rFonts w:ascii="Times" w:eastAsia="Times New Roman" w:hAnsi="Times" w:cs="Arial"/>
+          <w:color w:val="767171" w:themeColor="background2" w:themeShade="80"/>
+        </w:rPr>
+        <w:t>Popularity and Word Count</w:t>
+      </w:r>
+      <w:r>
+        <w:rPr>
+          <w:rFonts w:ascii="Times" w:eastAsia="Times New Roman" w:hAnsi="Times" w:cs="Arial"/>
+          <w:color w:val="767171" w:themeColor="background2" w:themeShade="80"/>
+        </w:rPr>
+        <w:t>:</w:t>
+      </w:r>
+    </w:p>
+    <w:p>
+      <w:pPr>
+        <w:spacing w:before="280" w:after="80"/>
+        <w:outlineLvl w:val="3"/>
+        <w:rPr>
+          <w:rFonts w:ascii="Times" w:eastAsia="Times New Roman" w:hAnsi="Times" w:cs="Times New Roman"/>
+          <w:color w:val="000000" w:themeColor="text1"/>
+        </w:rPr>
+      </w:pPr>
+      <w:r>
+        <w:rPr>
+          <w:rFonts w:ascii="Times" w:eastAsia="Times New Roman" w:hAnsi="Times" w:cs="Arial"/>
+          <w:color w:val="000000" w:themeColor="text1"/>
+        </w:rPr>
+        <w:t>Doge</w:t>
+      </w:r>
+      <w:r>
+        <w:rPr>
+          <w:rFonts w:ascii="Times" w:eastAsia="Times New Roman" w:hAnsi="Times" w:cs="Arial"/>
+          <w:color w:val="000000" w:themeColor="text1"/>
+        </w:rPr>
+        <w:tab/>
+      </w:r>
+      <w:r>
+        <w:rPr>
+          <w:rFonts w:ascii="Times" w:eastAsia="Times New Roman" w:hAnsi="Times" w:cs="Arial"/>
+          <w:color w:val="000000" w:themeColor="text1"/>
+        </w:rPr>
+        <w:tab/>
+      </w:r>
+      <w:r>
+        <w:rPr>
+          <w:rFonts w:ascii="Times" w:eastAsia="Times New Roman" w:hAnsi="Times" w:cs="Arial"/>
+          <w:color w:val="000000" w:themeColor="text1"/>
+        </w:rPr>
+        <w:tab/>
+      </w:r>
+      <w:r>
+        <w:rPr>
+          <w:rFonts w:ascii="Times" w:eastAsia="Times New Roman" w:hAnsi="Times" w:cs="Arial"/>
+          <w:color w:val="000000" w:themeColor="text1"/>
+        </w:rPr>
+        <w:tab/>
+      </w:r>
+      <w:r>
+        <w:rPr>
+          <w:rFonts w:ascii="Times" w:eastAsia="Times New Roman" w:hAnsi="Times" w:cs="Arial"/>
+          <w:color w:val="000000" w:themeColor="text1"/>
+        </w:rPr>
+        <w:tab/>
+      </w:r>
+      <w:r>
+        <w:rPr>
+          <w:rFonts w:ascii="Times" w:eastAsia="Times New Roman" w:hAnsi="Times" w:cs="Arial"/>
+          <w:color w:val="000000" w:themeColor="text1"/>
+        </w:rPr>
+        <w:tab/>
+      </w:r>
+      <w:r>
+        <w:rPr>
+          <w:rFonts w:ascii="Times" w:eastAsia="Times New Roman" w:hAnsi="Times" w:cs="Arial"/>
+          <w:color w:val="000000" w:themeColor="text1"/>
+        </w:rPr>
+        <w:tab/>
+      </w:r>
+      <w:r>
+        <w:rPr>
+          <w:rFonts w:ascii="Times" w:eastAsia="Times New Roman" w:hAnsi="Times" w:cs="Times New Roman"/>
+          <w:color w:val="000000" w:themeColor="text1"/>
+        </w:rPr>
+        <w:t>Trucke</w:t>
+      </w:r>
+      <w:r>
+        <w:rPr>
+          <w:rFonts w:ascii="Times" w:eastAsia="Times New Roman" w:hAnsi="Times" w:cs="Times New Roman"/>
+          <w:color w:val="000000" w:themeColor="text1"/>
+        </w:rPr>
+        <w:t>r</w:t>
+      </w:r>
+    </w:p>
+    <w:p>
+      <w:pPr>
+        <w:spacing w:before="280" w:after="80"/>
+        <w:outlineLvl w:val="3"/>
+        <w:rPr>
+          <w:rFonts w:ascii="Times" w:eastAsia="Times New Roman" w:hAnsi="Times" w:cs="Times New Roman"/>
+          <w:b/>
+          <w:bCs/>
+          <w:color w:val="000000" w:themeColor="text1"/>
+        </w:rPr>
+      </w:pPr>
+      <w:r>
+        <w:rPr>
+          <w:rFonts w:ascii="Times" w:eastAsia="Times New Roman" w:hAnsi="Times" w:cs="Times New Roman"/>
+          <w:b/>
+          <w:bCs/>
+          <w:color w:val="000000" w:themeColor="text1"/>
+        </w:rPr>
+        <w:drawing>
+          <wp:inline distT="0" distB="0" distL="0" distR="0" wp14:anchorId="571322A8" wp14:editId="4B9D8C85">
+            <wp:extent cx="2901476" cy="1740886"/>
+            <wp:effectExtent l="0" t="0" r="0" b="0"/>
+            <wp:docPr id="6" name="Picture 5" descr="A graph with red lines and a point&#10;&#10;Description automatically generated">
+              <a:extLst xmlns:a="http://schemas.openxmlformats.org/drawingml/2006/main">
+                <a:ext uri="{FF2B5EF4-FFF2-40B4-BE49-F238E27FC236}">
+                  <a16:creationId xmlns:a16="http://schemas.microsoft.com/office/drawing/2014/main" id="{E5C2D1F2-5F7A-3A68-A285-DCB5F60DB1A8}"/>
+                </a:ext>
+              </a:extLst>
+            </wp:docPr>
+            <wp:cNvGraphicFramePr>
+              <a:graphicFrameLocks xmlns:a="http://schemas.openxmlformats.org/drawingml/2006/main" noChangeAspect="1"/>
+            </wp:cNvGraphicFramePr>
+            <a:graphic xmlns:a="http://schemas.openxmlformats.org/drawingml/2006/main">
+              <a:graphicData uri="http://schemas.openxmlformats.org/drawingml/2006/picture">
+                <pic:pic xmlns:pic="http://schemas.openxmlformats.org/drawingml/2006/picture">
+                  <pic:nvPicPr>
+                    <pic:cNvPr id="6" name="Picture 5" descr="A graph with red lines and a point&#10;&#10;Description automatically generated">
+                      <a:extLst>
+                        <a:ext uri="{FF2B5EF4-FFF2-40B4-BE49-F238E27FC236}">
+                          <a16:creationId xmlns:a16="http://schemas.microsoft.com/office/drawing/2014/main" id="{E5C2D1F2-5F7A-3A68-A285-DCB5F60DB1A8}"/>
+                        </a:ext>
+                      </a:extLst>
+                    </pic:cNvPr>
+                    <pic:cNvPicPr>
+                      <a:picLocks noChangeAspect="1"/>
+                    </pic:cNvPicPr>
+                  </pic:nvPicPr>
+                  <pic:blipFill>
+                    <a:blip r:embed="rId7"/>
+                    <a:stretch>
+                      <a:fillRect/>
+                    </a:stretch>
+                  </pic:blipFill>
+                  <pic:spPr>
+                    <a:xfrm>
+                      <a:off x="0" y="0"/>
+                      <a:ext cx="2943231" cy="1765939"/>
+                    </a:xfrm>
+                    <a:prstGeom prst="rect">
+                      <a:avLst/>
+                    </a:prstGeom>
+                  </pic:spPr>
+                </pic:pic>
+              </a:graphicData>
+            </a:graphic>
+          </wp:inline>
+        </w:drawing>
+      </w:r>
+      <w:r>
+        <w:rPr>
+          <w:rFonts w:ascii="Times" w:eastAsia="Times New Roman" w:hAnsi="Times" w:cs="Times New Roman"/>
+          <w:b/>
+          <w:bCs/>
+          <w:color w:val="000000" w:themeColor="text1"/>
+        </w:rPr>
+        <w:drawing>
+          <wp:inline distT="0" distB="0" distL="0" distR="0" wp14:anchorId="49A3E822" wp14:editId="14C5054D">
+            <wp:extent cx="2986391" cy="1791835"/>
+            <wp:effectExtent l="0" t="0" r="0" b="0"/>
+            <wp:docPr id="8" name="Picture 7" descr="A graph with red lines&#10;&#10;Description automatically generated">
+              <a:extLst xmlns:a="http://schemas.openxmlformats.org/drawingml/2006/main">
+                <a:ext uri="{FF2B5EF4-FFF2-40B4-BE49-F238E27FC236}">
+                  <a16:creationId xmlns:a16="http://schemas.microsoft.com/office/drawing/2014/main" id="{551663B7-D39A-63D1-B055-858E54DC7C86}"/>
+                </a:ext>
+              </a:extLst>
+            </wp:docPr>
+            <wp:cNvGraphicFramePr>
+              <a:graphicFrameLocks xmlns:a="http://schemas.openxmlformats.org/drawingml/2006/main" noChangeAspect="1"/>
+            </wp:cNvGraphicFramePr>
+            <a:graphic xmlns:a="http://schemas.openxmlformats.org/drawingml/2006/main">
+              <a:graphicData uri="http://schemas.openxmlformats.org/drawingml/2006/picture">
+                <pic:pic xmlns:pic="http://schemas.openxmlformats.org/drawingml/2006/picture">
+                  <pic:nvPicPr>
+                    <pic:cNvPr id="8" name="Picture 7" descr="A graph with red lines&#10;&#10;Description automatically generated">
+                      <a:extLst>
+                        <a:ext uri="{FF2B5EF4-FFF2-40B4-BE49-F238E27FC236}">
+                          <a16:creationId xmlns:a16="http://schemas.microsoft.com/office/drawing/2014/main" id="{551663B7-D39A-63D1-B055-858E54DC7C86}"/>
+                        </a:ext>
+                      </a:extLst>
+                    </pic:cNvPr>
+                    <pic:cNvPicPr>
+                      <a:picLocks noChangeAspect="1"/>
+                    </pic:cNvPicPr>
+                  </pic:nvPicPr>
+                  <pic:blipFill>
+                    <a:blip r:embed="rId8"/>
+                    <a:stretch>
+                      <a:fillRect/>
+                    </a:stretch>
+                  </pic:blipFill>
+                  <pic:spPr>
+                    <a:xfrm>
+                      <a:off x="0" y="0"/>
+                      <a:ext cx="3021983" cy="1813190"/>
+                    </a:xfrm>
+                    <a:prstGeom prst="rect">
+                      <a:avLst/>
+                    </a:prstGeom>
+                  </pic:spPr>
+                </pic:pic>
+              </a:graphicData>
+            </a:graphic>
+          </wp:inline>
+        </w:drawing>
+      </w:r>
+    </w:p>
+    <w:p>
+      <w:pPr>
+        <w:spacing w:before="280" w:after="80"/>
+        <w:outlineLvl w:val="3"/>
+        <w:rPr>
+          <w:rFonts w:ascii="Times" w:eastAsia="Times New Roman" w:hAnsi="Times" w:cs="Arial"/>
+          <w:color w:val="767171" w:themeColor="background2" w:themeShade="80"/>
+        </w:rPr>
+      </w:pPr>
+      <w:r>
+        <w:rPr>
+          <w:rFonts w:ascii="Times" w:eastAsia="Times New Roman" w:hAnsi="Times" w:cs="Arial"/>
+          <w:color w:val="767171" w:themeColor="background2" w:themeShade="80"/>
+        </w:rPr>
+        <w:t>Popularity and Creation Time (Month)</w:t>
+      </w:r>
+      <w:r>
+        <w:rPr>
+          <w:rFonts w:ascii="Times" w:eastAsia="Times New Roman" w:hAnsi="Times" w:cs="Arial"/>
+          <w:color w:val="767171" w:themeColor="background2" w:themeShade="80"/>
+        </w:rPr>
+        <w:t>:</w:t>
+      </w:r>
+    </w:p>
+    <w:p>
+      <w:pPr>
+        <w:spacing w:before="280" w:after="80"/>
+        <w:outlineLvl w:val="3"/>
+        <w:rPr>
+          <w:rFonts w:ascii="Times" w:eastAsia="Times New Roman" w:hAnsi="Times" w:cs="Arial"/>
+          <w:color w:val="000000" w:themeColor="text1"/>
+        </w:rPr>
+      </w:pPr>
+      <w:r>
+        <w:rPr>
+          <w:rFonts w:ascii="Times" w:eastAsia="Times New Roman" w:hAnsi="Times" w:cs="Arial"/>
+          <w:color w:val="000000" w:themeColor="text1"/>
+        </w:rPr>
+        <w:t>Doge</w:t>
+      </w:r>
+      <w:r>
+        <w:rPr>
+          <w:rFonts w:ascii="Times" w:eastAsia="Times New Roman" w:hAnsi="Times" w:cs="Arial"/>
+          <w:color w:val="000000" w:themeColor="text1"/>
+        </w:rPr>
+        <w:tab/>
+      </w:r>
+      <w:r>
+        <w:rPr>
+          <w:rFonts w:ascii="Times" w:eastAsia="Times New Roman" w:hAnsi="Times" w:cs="Arial"/>
+          <w:color w:val="000000" w:themeColor="text1"/>
+        </w:rPr>
+        <w:tab/>
+      </w:r>
+      <w:r>
+        <w:rPr>
+          <w:rFonts w:ascii="Times" w:eastAsia="Times New Roman" w:hAnsi="Times" w:cs="Arial"/>
+          <w:color w:val="000000" w:themeColor="text1"/>
+        </w:rPr>
+        <w:tab/>
+      </w:r>
+      <w:r>
+        <w:rPr>
+          <w:rFonts w:ascii="Times" w:eastAsia="Times New Roman" w:hAnsi="Times" w:cs="Arial"/>
+          <w:color w:val="000000" w:themeColor="text1"/>
+        </w:rPr>
+        <w:tab/>
+      </w:r>
+      <w:r>
+        <w:rPr>
+          <w:rFonts w:ascii="Times" w:eastAsia="Times New Roman" w:hAnsi="Times" w:cs="Arial"/>
+          <w:color w:val="000000" w:themeColor="text1"/>
+        </w:rPr>
+        <w:tab/>
+      </w:r>
+      <w:r>
+        <w:rPr>
+          <w:rFonts w:ascii="Times" w:eastAsia="Times New Roman" w:hAnsi="Times" w:cs="Arial"/>
+          <w:color w:val="000000" w:themeColor="text1"/>
+        </w:rPr>
+        <w:tab/>
+      </w:r>
+      <w:r>
+        <w:rPr>
+          <w:rFonts w:ascii="Times" w:eastAsia="Times New Roman" w:hAnsi="Times" w:cs="Arial"/>
+          <w:color w:val="000000" w:themeColor="text1"/>
+        </w:rPr>
+        <w:tab/>
+        <w:t>No New Normal</w:t>
+      </w:r>
+    </w:p>
+    <w:p>
+      <w:pPr>
+        <w:spacing w:before="280" w:after="80"/>
+        <w:outlineLvl w:val="3"/>
+        <w:rPr>
+          <w:rFonts w:ascii="Times" w:eastAsia="Times New Roman" w:hAnsi="Times" w:cs="Arial"/>
+          <w:color w:val="767171" w:themeColor="background2" w:themeShade="80"/>
+        </w:rPr>
+      </w:pPr>
+      <w:r>
+        <w:rPr>
+          <w:rFonts w:ascii="Times" w:eastAsia="Times New Roman" w:hAnsi="Times" w:cs="Arial"/>
+          <w:color w:val="767171" w:themeColor="background2" w:themeShade="80"/>
+        </w:rPr>
+        <w:drawing>
+          <wp:inline distT="0" distB="0" distL="0" distR="0" wp14:anchorId="00F16AC7" wp14:editId="1F9B9A76">
+            <wp:extent cx="2988525" cy="1494263"/>
+            <wp:effectExtent l="0" t="0" r="0" b="4445"/>
+            <wp:docPr id="7" name="Picture 6" descr="A graph of a bar&#10;&#10;Description automatically generated with medium confidence">
+              <a:extLst xmlns:a="http://schemas.openxmlformats.org/drawingml/2006/main">
+                <a:ext uri="{FF2B5EF4-FFF2-40B4-BE49-F238E27FC236}">
+                  <a16:creationId xmlns:a16="http://schemas.microsoft.com/office/drawing/2014/main" id="{37E418FF-D9F1-FDF1-0C64-F513220953CD}"/>
+                </a:ext>
+              </a:extLst>
+            </wp:docPr>
+            <wp:cNvGraphicFramePr>
+              <a:graphicFrameLocks xmlns:a="http://schemas.openxmlformats.org/drawingml/2006/main" noChangeAspect="1"/>
+            </wp:cNvGraphicFramePr>
+            <a:graphic xmlns:a="http://schemas.openxmlformats.org/drawingml/2006/main">
+              <a:graphicData uri="http://schemas.openxmlformats.org/drawingml/2006/picture">
+                <pic:pic xmlns:pic="http://schemas.openxmlformats.org/drawingml/2006/picture">
+                  <pic:nvPicPr>
+                    <pic:cNvPr id="7" name="Picture 6" descr="A graph of a bar&#10;&#10;Description automatically generated with medium confidence">
+                      <a:extLst>
+                        <a:ext uri="{FF2B5EF4-FFF2-40B4-BE49-F238E27FC236}">
+                          <a16:creationId xmlns:a16="http://schemas.microsoft.com/office/drawing/2014/main" id="{37E418FF-D9F1-FDF1-0C64-F513220953CD}"/>
+                        </a:ext>
+                      </a:extLst>
+                    </pic:cNvPr>
+                    <pic:cNvPicPr>
+                      <a:picLocks noChangeAspect="1"/>
+                    </pic:cNvPicPr>
+                  </pic:nvPicPr>
+                  <pic:blipFill>
+                    <a:blip r:embed="rId9"/>
+                    <a:stretch>
+                      <a:fillRect/>
+                    </a:stretch>
+                  </pic:blipFill>
+                  <pic:spPr>
+                    <a:xfrm>
+                      <a:off x="0" y="0"/>
+                      <a:ext cx="3005938" cy="1502970"/>
+                    </a:xfrm>
+                    <a:prstGeom prst="rect">
+                      <a:avLst/>
+                    </a:prstGeom>
+                  </pic:spPr>
+                </pic:pic>
+              </a:graphicData>
+            </a:graphic>
+          </wp:inline>
+        </w:drawing>
+      </w:r>
+      <w:r>
+        <w:rPr>
+          <w:noProof/>
+        </w:rPr>
+        <w:t xml:space="preserve"> </w:t>
+      </w:r>
+      <w:r>
+        <w:rPr>
+          <w:rFonts w:ascii="Times" w:eastAsia="Times New Roman" w:hAnsi="Times" w:cs="Arial"/>
+          <w:color w:val="767171" w:themeColor="background2" w:themeShade="80"/>
+        </w:rPr>
+        <w:drawing>
+          <wp:inline distT="0" distB="0" distL="0" distR="0" wp14:anchorId="2D770EBA" wp14:editId="33A6C231">
+            <wp:extent cx="2846906" cy="1423453"/>
+            <wp:effectExtent l="0" t="0" r="0" b="0"/>
+            <wp:docPr id="5" name="Picture 4" descr="A graph of a bar graph&#10;&#10;Description automatically generated with medium confidence">
+              <a:extLst xmlns:a="http://schemas.openxmlformats.org/drawingml/2006/main">
+                <a:ext uri="{FF2B5EF4-FFF2-40B4-BE49-F238E27FC236}">
+                  <a16:creationId xmlns:a16="http://schemas.microsoft.com/office/drawing/2014/main" id="{4CCA6A8E-9030-6D97-3FEA-F7789F18FAD0}"/>
+                </a:ext>
+              </a:extLst>
+            </wp:docPr>
+            <wp:cNvGraphicFramePr>
+              <a:graphicFrameLocks xmlns:a="http://schemas.openxmlformats.org/drawingml/2006/main" noChangeAspect="1"/>
+            </wp:cNvGraphicFramePr>
+            <a:graphic xmlns:a="http://schemas.openxmlformats.org/drawingml/2006/main">
+              <a:graphicData uri="http://schemas.openxmlformats.org/drawingml/2006/picture">
+                <pic:pic xmlns:pic="http://schemas.openxmlformats.org/drawingml/2006/picture">
+                  <pic:nvPicPr>
+                    <pic:cNvPr id="5" name="Picture 4" descr="A graph of a bar graph&#10;&#10;Description automatically generated with medium confidence">
+                      <a:extLst>
+                        <a:ext uri="{FF2B5EF4-FFF2-40B4-BE49-F238E27FC236}">
+                          <a16:creationId xmlns:a16="http://schemas.microsoft.com/office/drawing/2014/main" id="{4CCA6A8E-9030-6D97-3FEA-F7789F18FAD0}"/>
+                        </a:ext>
+                      </a:extLst>
+                    </pic:cNvPr>
+                    <pic:cNvPicPr>
+                      <a:picLocks noChangeAspect="1"/>
+                    </pic:cNvPicPr>
+                  </pic:nvPicPr>
+                  <pic:blipFill>
+                    <a:blip r:embed="rId10"/>
+                    <a:stretch>
+                      <a:fillRect/>
+                    </a:stretch>
+                  </pic:blipFill>
+                  <pic:spPr>
+                    <a:xfrm>
+                      <a:off x="0" y="0"/>
+                      <a:ext cx="2928684" cy="1464342"/>
+                    </a:xfrm>
+                    <a:prstGeom prst="rect">
+                      <a:avLst/>
+                    </a:prstGeom>
+                  </pic:spPr>
+                </pic:pic>
+              </a:graphicData>
+            </a:graphic>
+          </wp:inline>
+        </w:drawing>
+      </w:r>
+    </w:p>
+    <w:p>
+      <w:pPr>
+        <w:spacing w:before="280" w:after="80"/>
+        <w:outlineLvl w:val="3"/>
+        <w:rPr>
+          <w:rFonts w:ascii="Times" w:eastAsia="Times New Roman" w:hAnsi="Times" w:cs="Arial"/>
+          <w:color w:val="767171" w:themeColor="background2" w:themeShade="80"/>
+        </w:rPr>
+      </w:pPr>
+      <w:r>
+        <w:rPr>
+          <w:rFonts w:ascii="Times" w:eastAsia="Times New Roman" w:hAnsi="Times" w:cs="Arial"/>
+          <w:color w:val="767171" w:themeColor="background2" w:themeShade="80"/>
+        </w:rPr>
+        <w:t>Popularity and Creation Time (</w:t>
+      </w:r>
+      <w:r>
+        <w:rPr>
+          <w:rFonts w:ascii="Times" w:eastAsia="Times New Roman" w:hAnsi="Times" w:cs="Arial"/>
+          <w:color w:val="767171" w:themeColor="background2" w:themeShade="80"/>
+        </w:rPr>
+        <w:t>Daily</w:t>
+      </w:r>
+      <w:r>
+        <w:rPr>
+          <w:rFonts w:ascii="Times" w:eastAsia="Times New Roman" w:hAnsi="Times" w:cs="Arial"/>
+          <w:color w:val="767171" w:themeColor="background2" w:themeShade="80"/>
+        </w:rPr>
+        <w:t>):</w:t>
+      </w:r>
+    </w:p>
+    <w:p>
+      <w:pPr>
+        <w:spacing w:before="280" w:after="80"/>
+        <w:outlineLvl w:val="3"/>
+        <w:rPr>
+          <w:rFonts w:ascii="Times" w:eastAsia="Times New Roman" w:hAnsi="Times" w:cs="Arial"/>
+          <w:color w:val="000000" w:themeColor="text1"/>
+        </w:rPr>
+      </w:pPr>
+      <w:r>
+        <w:rPr>
+          <w:rFonts w:ascii="Times" w:eastAsia="Times New Roman" w:hAnsi="Times" w:cs="Arial"/>
+          <w:color w:val="000000" w:themeColor="text1"/>
+        </w:rPr>
+        <w:lastRenderedPageBreak/>
+        <w:t xml:space="preserve">No New Normal </w:t>
+      </w:r>
+      <w:r>
+        <w:rPr>
+          <w:rFonts w:ascii="Times" w:eastAsia="Times New Roman" w:hAnsi="Times" w:cs="Arial"/>
+          <w:color w:val="000000" w:themeColor="text1"/>
+        </w:rPr>
+        <w:tab/>
+      </w:r>
+      <w:r>
+        <w:rPr>
+          <w:rFonts w:ascii="Times" w:eastAsia="Times New Roman" w:hAnsi="Times" w:cs="Arial"/>
+          <w:color w:val="000000" w:themeColor="text1"/>
+        </w:rPr>
+        <w:tab/>
+      </w:r>
+      <w:r>
+        <w:rPr>
+          <w:rFonts w:ascii="Times" w:eastAsia="Times New Roman" w:hAnsi="Times" w:cs="Arial"/>
+          <w:color w:val="000000" w:themeColor="text1"/>
+        </w:rPr>
+        <w:tab/>
+      </w:r>
+      <w:r>
+        <w:rPr>
+          <w:rFonts w:ascii="Times" w:eastAsia="Times New Roman" w:hAnsi="Times" w:cs="Arial"/>
+          <w:color w:val="000000" w:themeColor="text1"/>
+        </w:rPr>
+        <w:tab/>
+      </w:r>
+      <w:r>
+        <w:rPr>
+          <w:rFonts w:ascii="Times" w:eastAsia="Times New Roman" w:hAnsi="Times" w:cs="Arial"/>
+          <w:color w:val="000000" w:themeColor="text1"/>
+        </w:rPr>
+        <w:tab/>
+        <w:t>Doge</w:t>
+      </w:r>
+    </w:p>
+    <w:p>
+      <w:pPr>
+        <w:spacing w:before="280" w:after="80"/>
+        <w:outlineLvl w:val="3"/>
+        <w:rPr>
+          <w:noProof/>
+        </w:rPr>
+      </w:pPr>
+      <w:r>
+        <w:rPr>
+          <w:rFonts w:ascii="Times" w:eastAsia="Times New Roman" w:hAnsi="Times" w:cs="Times New Roman"/>
+          <w:b/>
+          <w:bCs/>
+          <w:color w:val="767171" w:themeColor="background2" w:themeShade="80"/>
+        </w:rPr>
+        <w:drawing>
+          <wp:inline distT="0" distB="0" distL="0" distR="0" wp14:anchorId="25B13972" wp14:editId="1F694BC0">
+            <wp:extent cx="2953336" cy="1476668"/>
+            <wp:effectExtent l="0" t="0" r="0" b="0"/>
+            <wp:docPr id="56744096" name="Picture 56744096" descr="A graph of a graph&#10;&#10;Description automatically generated with medium confidence">
+              <a:extLst xmlns:a="http://schemas.openxmlformats.org/drawingml/2006/main">
+                <a:ext uri="{FF2B5EF4-FFF2-40B4-BE49-F238E27FC236}">
+                  <a16:creationId xmlns:a16="http://schemas.microsoft.com/office/drawing/2014/main" id="{72764A14-2A1F-798D-4539-A13430A812A5}"/>
+                </a:ext>
+              </a:extLst>
+            </wp:docPr>
+            <wp:cNvGraphicFramePr>
+              <a:graphicFrameLocks xmlns:a="http://schemas.openxmlformats.org/drawingml/2006/main" noChangeAspect="1"/>
+            </wp:cNvGraphicFramePr>
+            <a:graphic xmlns:a="http://schemas.openxmlformats.org/drawingml/2006/main">
+              <a:graphicData uri="http://schemas.openxmlformats.org/drawingml/2006/picture">
+                <pic:pic xmlns:pic="http://schemas.openxmlformats.org/drawingml/2006/picture">
+                  <pic:nvPicPr>
+                    <pic:cNvPr id="5" name="Picture 4" descr="A graph of a graph&#10;&#10;Description automatically generated with medium confidence">
+                      <a:extLst>
+                        <a:ext uri="{FF2B5EF4-FFF2-40B4-BE49-F238E27FC236}">
+                          <a16:creationId xmlns:a16="http://schemas.microsoft.com/office/drawing/2014/main" id="{72764A14-2A1F-798D-4539-A13430A812A5}"/>
+                        </a:ext>
+                      </a:extLst>
+                    </pic:cNvPr>
+                    <pic:cNvPicPr>
+                      <a:picLocks noChangeAspect="1"/>
+                    </pic:cNvPicPr>
+                  </pic:nvPicPr>
+                  <pic:blipFill>
+                    <a:blip r:embed="rId11"/>
+                    <a:stretch>
+                      <a:fillRect/>
+                    </a:stretch>
+                  </pic:blipFill>
+                  <pic:spPr>
+                    <a:xfrm>
+                      <a:off x="0" y="0"/>
+                      <a:ext cx="2990345" cy="1495173"/>
+                    </a:xfrm>
+                    <a:prstGeom prst="rect">
+                      <a:avLst/>
+                    </a:prstGeom>
+                  </pic:spPr>
+                </pic:pic>
+              </a:graphicData>
+            </a:graphic>
+          </wp:inline>
+        </w:drawing>
+      </w:r>
+      <w:r>
+        <w:rPr>
+          <w:noProof/>
+        </w:rPr>
+        <w:t xml:space="preserve"> </w:t>
+      </w:r>
+      <w:r>
+        <w:rPr>
+          <w:rFonts w:ascii="Times" w:eastAsia="Times New Roman" w:hAnsi="Times" w:cs="Times New Roman"/>
+          <w:b/>
+          <w:bCs/>
+          <w:color w:val="767171" w:themeColor="background2" w:themeShade="80"/>
+        </w:rPr>
+        <w:drawing>
+          <wp:inline distT="0" distB="0" distL="0" distR="0" wp14:anchorId="05B69343" wp14:editId="744ECA1A">
+            <wp:extent cx="2952750" cy="1476376"/>
+            <wp:effectExtent l="0" t="0" r="0" b="0"/>
+            <wp:docPr id="9" name="Picture 8" descr="A graph of a graph&#10;&#10;Description automatically generated with medium confidence">
+              <a:extLst xmlns:a="http://schemas.openxmlformats.org/drawingml/2006/main">
+                <a:ext uri="{FF2B5EF4-FFF2-40B4-BE49-F238E27FC236}">
+                  <a16:creationId xmlns:a16="http://schemas.microsoft.com/office/drawing/2014/main" id="{BA092A26-06CB-1E54-9C85-ABF2A97C8A4E}"/>
+                </a:ext>
+              </a:extLst>
+            </wp:docPr>
+            <wp:cNvGraphicFramePr>
+              <a:graphicFrameLocks xmlns:a="http://schemas.openxmlformats.org/drawingml/2006/main" noChangeAspect="1"/>
+            </wp:cNvGraphicFramePr>
+            <a:graphic xmlns:a="http://schemas.openxmlformats.org/drawingml/2006/main">
+              <a:graphicData uri="http://schemas.openxmlformats.org/drawingml/2006/picture">
+                <pic:pic xmlns:pic="http://schemas.openxmlformats.org/drawingml/2006/picture">
+                  <pic:nvPicPr>
+                    <pic:cNvPr id="9" name="Picture 8" descr="A graph of a graph&#10;&#10;Description automatically generated with medium confidence">
+                      <a:extLst>
+                        <a:ext uri="{FF2B5EF4-FFF2-40B4-BE49-F238E27FC236}">
+                          <a16:creationId xmlns:a16="http://schemas.microsoft.com/office/drawing/2014/main" id="{BA092A26-06CB-1E54-9C85-ABF2A97C8A4E}"/>
+                        </a:ext>
+                      </a:extLst>
+                    </pic:cNvPr>
+                    <pic:cNvPicPr>
+                      <a:picLocks noChangeAspect="1"/>
+                    </pic:cNvPicPr>
+                  </pic:nvPicPr>
+                  <pic:blipFill>
+                    <a:blip r:embed="rId12"/>
+                    <a:stretch>
+                      <a:fillRect/>
+                    </a:stretch>
+                  </pic:blipFill>
+                  <pic:spPr>
+                    <a:xfrm>
+                      <a:off x="0" y="0"/>
+                      <a:ext cx="2970782" cy="1485392"/>
+                    </a:xfrm>
+                    <a:prstGeom prst="rect">
+                      <a:avLst/>
+                    </a:prstGeom>
+                  </pic:spPr>
+                </pic:pic>
+              </a:graphicData>
+            </a:graphic>
+          </wp:inline>
+        </w:drawing>
+      </w:r>
+    </w:p>
+    <w:p>
+      <w:pPr>
+        <w:spacing w:before="280" w:after="80"/>
+        <w:outlineLvl w:val="3"/>
+        <w:rPr>
+          <w:noProof/>
+        </w:rPr>
+      </w:pPr>
+      <w:r>
+        <w:rPr>
+          <w:noProof/>
+        </w:rPr>
+        <w:t>Trucker</w:t>
+      </w:r>
+    </w:p>
+    <w:p>
+      <w:pPr>
+        <w:spacing w:before="280" w:after="80"/>
+        <w:outlineLvl w:val="3"/>
+        <w:rPr>
+          <w:rFonts w:ascii="Times" w:eastAsia="Times New Roman" w:hAnsi="Times" w:cs="Times New Roman"/>
+          <w:b/>
+          <w:bCs/>
+          <w:color w:val="767171" w:themeColor="background2" w:themeShade="80"/>
+        </w:rPr>
+      </w:pPr>
+      <w:r>
+        <w:rPr>
+          <w:rFonts w:ascii="Times" w:eastAsia="Times New Roman" w:hAnsi="Times" w:cs="Times New Roman"/>
+          <w:b/>
+          <w:bCs/>
+          <w:color w:val="767171" w:themeColor="background2" w:themeShade="80"/>
+        </w:rPr>
+        <w:drawing>
+          <wp:inline distT="0" distB="0" distL="0" distR="0" wp14:anchorId="3C8A6458" wp14:editId="2A0820C1">
+            <wp:extent cx="2982351" cy="1491176"/>
+            <wp:effectExtent l="0" t="0" r="2540" b="0"/>
+            <wp:docPr id="11" name="Picture 10" descr="A graph of a graph&#10;&#10;Description automatically generated with medium confidence">
+              <a:extLst xmlns:a="http://schemas.openxmlformats.org/drawingml/2006/main">
+                <a:ext uri="{FF2B5EF4-FFF2-40B4-BE49-F238E27FC236}">
+                  <a16:creationId xmlns:a16="http://schemas.microsoft.com/office/drawing/2014/main" id="{1E361C55-23C8-984C-225C-CED2C2EC6DCE}"/>
+                </a:ext>
+              </a:extLst>
+            </wp:docPr>
+            <wp:cNvGraphicFramePr>
+              <a:graphicFrameLocks xmlns:a="http://schemas.openxmlformats.org/drawingml/2006/main" noChangeAspect="1"/>
+            </wp:cNvGraphicFramePr>
+            <a:graphic xmlns:a="http://schemas.openxmlformats.org/drawingml/2006/main">
+              <a:graphicData uri="http://schemas.openxmlformats.org/drawingml/2006/picture">
+                <pic:pic xmlns:pic="http://schemas.openxmlformats.org/drawingml/2006/picture">
+                  <pic:nvPicPr>
+                    <pic:cNvPr id="11" name="Picture 10" descr="A graph of a graph&#10;&#10;Description automatically generated with medium confidence">
+                      <a:extLst>
+                        <a:ext uri="{FF2B5EF4-FFF2-40B4-BE49-F238E27FC236}">
+                          <a16:creationId xmlns:a16="http://schemas.microsoft.com/office/drawing/2014/main" id="{1E361C55-23C8-984C-225C-CED2C2EC6DCE}"/>
+                        </a:ext>
+                      </a:extLst>
+                    </pic:cNvPr>
+                    <pic:cNvPicPr>
+                      <a:picLocks noChangeAspect="1"/>
+                    </pic:cNvPicPr>
+                  </pic:nvPicPr>
+                  <pic:blipFill>
+                    <a:blip r:embed="rId13"/>
+                    <a:stretch>
+                      <a:fillRect/>
+                    </a:stretch>
+                  </pic:blipFill>
+                  <pic:spPr>
+                    <a:xfrm>
+                      <a:off x="0" y="0"/>
+                      <a:ext cx="2995761" cy="1497881"/>
+                    </a:xfrm>
+                    <a:prstGeom prst="rect">
+                      <a:avLst/>
+                    </a:prstGeom>
+                  </pic:spPr>
+                </pic:pic>
+              </a:graphicData>
+            </a:graphic>
+          </wp:inline>
+        </w:drawing>
+      </w:r>
+    </w:p>
+    <w:p>
+      <w:pPr>
+        <w:spacing w:before="280" w:after="80"/>
+        <w:outlineLvl w:val="3"/>
+        <w:rPr>
+          <w:rFonts w:ascii="Times" w:eastAsia="Times New Roman" w:hAnsi="Times" w:cs="Times New Roman"/>
+          <w:b/>
+          <w:bCs/>
+          <w:color w:val="767171" w:themeColor="background2" w:themeShade="80"/>
+        </w:rPr>
+      </w:pPr>
+      <w:r>
+        <w:rPr>
+          <w:rFonts w:ascii="Times" w:eastAsia="Times New Roman" w:hAnsi="Times" w:cs="Arial"/>
+          <w:color w:val="767171" w:themeColor="background2" w:themeShade="80"/>
+        </w:rPr>
+        <w:t>Conclusion:</w:t>
+      </w:r>
+    </w:p>
+    <w:p>
+      <w:pPr>
+        <w:ind w:firstLine="720"/>
+        <w:rPr>
+          <w:rFonts w:ascii="Times" w:eastAsia="Times New Roman" w:hAnsi="Times" w:cs="Times New Roman"/>
+          <w:color w:val="000000" w:themeColor="text1"/>
+        </w:rPr>
+      </w:pPr>
+      <w:r>
+        <w:rPr>
+          <w:rFonts w:ascii="Times" w:eastAsia="Times New Roman" w:hAnsi="Times" w:cs="Arial"/>
+          <w:color w:val="000000" w:themeColor="text1"/>
           <w:sz w:val="22"/>
           <w:szCs w:val="22"/>
         </w:rPr>
-      </w:pPr>
-      <w:r>
-        <w:rPr>
-          <w:rFonts w:ascii="Times" w:eastAsia="Times New Roman" w:hAnsi="Times" w:cs="Arial"/>
-          <w:color w:val="000000"/>
-          <w:sz w:val="22"/>
-          <w:szCs w:val="22"/>
-        </w:rPr>
-        <w:t xml:space="preserve">By: Eva Tarr and Kyle </w:t>
-      </w:r>
-      <w:proofErr w:type="spellStart"/>
-      <w:r>
-        <w:rPr>
-          <w:rFonts w:ascii="Times" w:eastAsia="Times New Roman" w:hAnsi="Times" w:cs="Arial"/>
-          <w:color w:val="000000"/>
-          <w:sz w:val="22"/>
-          <w:szCs w:val="22"/>
-        </w:rPr>
-        <w:t>Krawec</w:t>
-      </w:r>
-      <w:proofErr w:type="spellEnd"/>
+        <w:t>(Same and bury the lead but with more detail and reference the results)</w:t>
+      </w:r>
+    </w:p>
+    <w:p>
+      <w:pPr>
+        <w:rPr>
+          <w:rFonts w:ascii="Times" w:eastAsia="Times New Roman" w:hAnsi="Times" w:cs="Times New Roman"/>
+          <w:color w:val="000000" w:themeColor="text1"/>
+        </w:rPr>
+      </w:pPr>
     </w:p>
     <w:p>
       <w:pPr>
@@ -81,6 +1529,7 @@
           <w:rFonts w:ascii="Times" w:eastAsia="Times New Roman" w:hAnsi="Times" w:cs="Times New Roman"/>
           <w:b/>
           <w:bCs/>
+          <w:color w:val="000000" w:themeColor="text1"/>
           <w:sz w:val="27"/>
           <w:szCs w:val="27"/>
         </w:rPr>
@@ -88,264 +1537,34 @@
       <w:r>
         <w:rPr>
           <w:rFonts w:ascii="Times" w:eastAsia="Times New Roman" w:hAnsi="Times" w:cs="Arial"/>
-          <w:color w:val="434343"/>
+          <w:color w:val="000000" w:themeColor="text1"/>
           <w:sz w:val="28"/>
           <w:szCs w:val="28"/>
         </w:rPr>
-        <w:t>Summary</w:t>
-      </w:r>
-    </w:p>
-    <w:p>
-      <w:pPr>
-        <w:rPr>
-          <w:rFonts w:ascii="Times" w:eastAsia="Times New Roman" w:hAnsi="Times" w:cs="Times New Roman"/>
-        </w:rPr>
-      </w:pPr>
-      <w:r>
-        <w:rPr>
-          <w:rFonts w:ascii="Times" w:eastAsia="Times New Roman" w:hAnsi="Times" w:cs="Arial"/>
-          <w:color w:val="000000"/>
-          <w:sz w:val="22"/>
-          <w:szCs w:val="22"/>
-        </w:rPr>
-        <w:t>We will be analyzing the virality of reddit posts through a variety of methods. We will be looking at whether the post had a positive or negative sentiment, the length of the post, the number of comments under a post, the time of day that a post was made, the size of the subreddit the post was made on, etc. </w:t>
-      </w:r>
-    </w:p>
-    <w:p>
-      <w:pPr>
-        <w:spacing w:before="320" w:after="80"/>
-        <w:outlineLvl w:val="2"/>
-        <w:rPr>
-          <w:rFonts w:ascii="Times" w:eastAsia="Times New Roman" w:hAnsi="Times" w:cs="Times New Roman"/>
-          <w:b/>
-          <w:bCs/>
-          <w:sz w:val="27"/>
-          <w:szCs w:val="27"/>
-        </w:rPr>
-      </w:pPr>
-      <w:r>
-        <w:rPr>
-          <w:rFonts w:ascii="Times" w:eastAsia="Times New Roman" w:hAnsi="Times" w:cs="Arial"/>
-          <w:color w:val="434343"/>
-          <w:sz w:val="28"/>
-          <w:szCs w:val="28"/>
-        </w:rPr>
-        <w:t>Hypothesis</w:t>
-      </w:r>
-    </w:p>
-    <w:p>
-      <w:pPr>
-        <w:rPr>
-          <w:rFonts w:ascii="Times" w:eastAsia="Times New Roman" w:hAnsi="Times" w:cs="Times New Roman"/>
-        </w:rPr>
-      </w:pPr>
-      <w:r>
-        <w:rPr>
-          <w:rFonts w:ascii="Times" w:eastAsia="Times New Roman" w:hAnsi="Times" w:cs="Arial"/>
-          <w:color w:val="000000"/>
-          <w:sz w:val="22"/>
-          <w:szCs w:val="22"/>
-        </w:rPr>
-        <w:t>What we think results will be</w:t>
-      </w:r>
-    </w:p>
-    <w:p>
-      <w:pPr>
-        <w:spacing w:before="320" w:after="80"/>
-        <w:outlineLvl w:val="2"/>
-        <w:rPr>
-          <w:rFonts w:ascii="Times" w:eastAsia="Times New Roman" w:hAnsi="Times" w:cs="Times New Roman"/>
-          <w:b/>
-          <w:bCs/>
-          <w:sz w:val="27"/>
-          <w:szCs w:val="27"/>
-        </w:rPr>
-      </w:pPr>
-      <w:r>
-        <w:rPr>
-          <w:rFonts w:ascii="Times" w:eastAsia="Times New Roman" w:hAnsi="Times" w:cs="Arial"/>
-          <w:color w:val="434343"/>
-          <w:sz w:val="28"/>
-          <w:szCs w:val="28"/>
-        </w:rPr>
-        <w:t xml:space="preserve">Don’t bury the </w:t>
-      </w:r>
-      <w:proofErr w:type="spellStart"/>
-      <w:r>
-        <w:rPr>
-          <w:rFonts w:ascii="Times" w:eastAsia="Times New Roman" w:hAnsi="Times" w:cs="Arial"/>
-          <w:color w:val="434343"/>
-          <w:sz w:val="28"/>
-          <w:szCs w:val="28"/>
-        </w:rPr>
-        <w:t>lede</w:t>
-      </w:r>
-      <w:proofErr w:type="spellEnd"/>
-    </w:p>
-    <w:p>
-      <w:pPr>
-        <w:rPr>
-          <w:rFonts w:ascii="Times" w:eastAsia="Times New Roman" w:hAnsi="Times" w:cs="Times New Roman"/>
-        </w:rPr>
-      </w:pPr>
-      <w:r>
-        <w:rPr>
-          <w:rFonts w:ascii="Times" w:eastAsia="Times New Roman" w:hAnsi="Times" w:cs="Arial"/>
-          <w:color w:val="000000"/>
-          <w:sz w:val="22"/>
-          <w:szCs w:val="22"/>
-        </w:rPr>
-        <w:t>X was the biggest factor</w:t>
-      </w:r>
-    </w:p>
-    <w:p>
-      <w:pPr>
-        <w:spacing w:after="240"/>
-        <w:rPr>
-          <w:rFonts w:ascii="Times" w:eastAsia="Times New Roman" w:hAnsi="Times" w:cs="Times New Roman"/>
-        </w:rPr>
-      </w:pPr>
-    </w:p>
-    <w:p>
-      <w:pPr>
-        <w:spacing w:before="320" w:after="80"/>
-        <w:outlineLvl w:val="2"/>
-        <w:rPr>
-          <w:rFonts w:ascii="Times" w:eastAsia="Times New Roman" w:hAnsi="Times" w:cs="Times New Roman"/>
-          <w:b/>
-          <w:bCs/>
-          <w:sz w:val="27"/>
-          <w:szCs w:val="27"/>
-        </w:rPr>
-      </w:pPr>
-      <w:r>
-        <w:rPr>
-          <w:rFonts w:ascii="Times" w:eastAsia="Times New Roman" w:hAnsi="Times" w:cs="Arial"/>
-          <w:color w:val="434343"/>
-          <w:sz w:val="28"/>
-          <w:szCs w:val="28"/>
-        </w:rPr>
         <w:t>Analysis</w:t>
       </w:r>
     </w:p>
     <w:p>
       <w:pPr>
-        <w:spacing w:before="280" w:after="80"/>
-        <w:outlineLvl w:val="3"/>
-        <w:rPr>
-          <w:rFonts w:ascii="Times" w:eastAsia="Times New Roman" w:hAnsi="Times" w:cs="Times New Roman"/>
-          <w:b/>
-          <w:bCs/>
-        </w:rPr>
-      </w:pPr>
-      <w:r>
-        <w:rPr>
-          <w:rFonts w:ascii="Times" w:eastAsia="Times New Roman" w:hAnsi="Times" w:cs="Arial"/>
-          <w:color w:val="666666"/>
-        </w:rPr>
-        <w:t>Sentiment of the post:</w:t>
-      </w:r>
-    </w:p>
-    <w:p>
-      <w:pPr>
-        <w:rPr>
-          <w:rFonts w:ascii="Times" w:eastAsia="Times New Roman" w:hAnsi="Times" w:cs="Times New Roman"/>
-        </w:rPr>
-      </w:pPr>
-    </w:p>
-    <w:p>
-      <w:pPr>
-        <w:spacing w:before="280" w:after="80"/>
-        <w:outlineLvl w:val="3"/>
-        <w:rPr>
-          <w:rFonts w:ascii="Times" w:eastAsia="Times New Roman" w:hAnsi="Times" w:cs="Times New Roman"/>
-          <w:b/>
-          <w:bCs/>
-        </w:rPr>
-      </w:pPr>
-      <w:r>
-        <w:rPr>
-          <w:rFonts w:ascii="Times" w:eastAsia="Times New Roman" w:hAnsi="Times" w:cs="Arial"/>
-          <w:color w:val="666666"/>
-        </w:rPr>
-        <w:t>Length of the post:</w:t>
-      </w:r>
-    </w:p>
-    <w:p>
-      <w:pPr>
-        <w:rPr>
-          <w:rFonts w:ascii="Times" w:eastAsia="Times New Roman" w:hAnsi="Times" w:cs="Times New Roman"/>
-        </w:rPr>
-      </w:pPr>
-    </w:p>
-    <w:p>
-      <w:pPr>
-        <w:rPr>
-          <w:rFonts w:ascii="Times" w:eastAsia="Times New Roman" w:hAnsi="Times" w:cs="Times New Roman"/>
-        </w:rPr>
-      </w:pPr>
-      <w:r>
-        <w:rPr>
-          <w:rFonts w:ascii="Times" w:eastAsia="Times New Roman" w:hAnsi="Times" w:cs="Arial"/>
-          <w:color w:val="000000"/>
-          <w:sz w:val="22"/>
-          <w:szCs w:val="22"/>
-        </w:rPr>
-        <w:t>Etc.</w:t>
-      </w:r>
-    </w:p>
-    <w:p>
-      <w:pPr>
-        <w:rPr>
-          <w:rFonts w:ascii="Times" w:eastAsia="Times New Roman" w:hAnsi="Times" w:cs="Times New Roman"/>
-        </w:rPr>
-      </w:pPr>
-    </w:p>
-    <w:p>
-      <w:pPr>
-        <w:spacing w:before="280" w:after="80"/>
-        <w:outlineLvl w:val="3"/>
-        <w:rPr>
-          <w:rFonts w:ascii="Times" w:eastAsia="Times New Roman" w:hAnsi="Times" w:cs="Times New Roman"/>
-          <w:b/>
-          <w:bCs/>
-        </w:rPr>
-      </w:pPr>
-      <w:r>
-        <w:rPr>
-          <w:rFonts w:ascii="Times" w:eastAsia="Times New Roman" w:hAnsi="Times" w:cs="Arial"/>
-          <w:color w:val="666666"/>
-        </w:rPr>
-        <w:t>Conclusion:</w:t>
-      </w:r>
-    </w:p>
-    <w:p>
-      <w:pPr>
-        <w:rPr>
-          <w:rFonts w:ascii="Times" w:eastAsia="Times New Roman" w:hAnsi="Times" w:cs="Times New Roman"/>
-        </w:rPr>
-      </w:pPr>
-      <w:r>
-        <w:rPr>
-          <w:rFonts w:ascii="Times" w:eastAsia="Times New Roman" w:hAnsi="Times" w:cs="Arial"/>
-          <w:color w:val="000000"/>
-          <w:sz w:val="22"/>
-          <w:szCs w:val="22"/>
-        </w:rPr>
-        <w:t>Through this we found x to be the biggest contributing factor to the virality of a post. …</w:t>
-      </w:r>
-    </w:p>
-    <w:p>
-      <w:pPr>
-        <w:rPr>
-          <w:rFonts w:ascii="Times" w:eastAsia="Times New Roman" w:hAnsi="Times" w:cs="Times New Roman"/>
-        </w:rPr>
-      </w:pPr>
+        <w:rPr>
+          <w:rFonts w:ascii="Times" w:eastAsia="Times New Roman" w:hAnsi="Times" w:cs="Times New Roman"/>
+          <w:color w:val="000000" w:themeColor="text1"/>
+        </w:rPr>
+      </w:pPr>
+      <w:r>
+        <w:rPr>
+          <w:rFonts w:ascii="Times" w:eastAsia="Times New Roman" w:hAnsi="Times" w:cs="Times New Roman"/>
+          <w:color w:val="000000" w:themeColor="text1"/>
+        </w:rPr>
+        <w:tab/>
+        <w:t xml:space="preserve">What went wrong and how to do better next time. </w:t>
+      </w:r>
     </w:p>
     <w:p>
       <w:pPr>
         <w:rPr>
           <w:rFonts w:ascii="Times" w:hAnsi="Times"/>
+          <w:color w:val="000000" w:themeColor="text1"/>
         </w:rPr>
       </w:pPr>
     </w:p>
@@ -357,6 +1576,243 @@
     </w:sectPr>
   </w:body>
 </w:document>
+</file>
+
+<file path=word/numbering.xml><?xml version="1.0" encoding="utf-8"?>
+<w:numbering xmlns:wpc="http://schemas.microsoft.com/office/word/2010/wordprocessingCanvas" xmlns:cx="http://schemas.microsoft.com/office/drawing/2014/chartex" xmlns:cx1="http://schemas.microsoft.com/office/drawing/2015/9/8/chartex" xmlns:cx2="http://schemas.microsoft.com/office/drawing/2015/10/21/chartex" xmlns:cx3="http://schemas.microsoft.com/office/drawing/2016/5/9/chartex" xmlns:cx4="http://schemas.microsoft.com/office/drawing/2016/5/10/chartex" xmlns:cx5="http://schemas.microsoft.com/office/drawing/2016/5/11/chartex" xmlns:cx6="http://schemas.microsoft.com/office/drawing/2016/5/12/chartex" xmlns:cx7="http://schemas.microsoft.com/office/drawing/2016/5/13/chartex" xmlns:cx8="http://schemas.microsoft.com/office/drawing/2016/5/14/chartex" xmlns:mc="http://schemas.openxmlformats.org/markup-compatibility/2006" xmlns:aink="http://schemas.microsoft.com/office/drawing/2016/ink" xmlns:am3d="http://schemas.microsoft.com/office/drawing/2017/model3d" xmlns:o="urn:schemas-microsoft-com:office:office" xmlns:oel="http://schemas.microsoft.com/office/2019/extlst" xmlns:r="http://schemas.openxmlformats.org/officeDocument/2006/relationships" xmlns:m="http://schemas.openxmlformats.org/officeDocument/2006/math" xmlns:v="urn:schemas-microsoft-com:vml" xmlns:wp14="http://schemas.microsoft.com/office/word/2010/wordprocessingDrawing" xmlns:wp="http://schemas.openxmlformats.org/drawingml/2006/wordprocessingDrawing" xmlns:w10="urn:schemas-microsoft-com:office:word" xmlns:w="http://schemas.openxmlformats.org/wordprocessingml/2006/main" xmlns:w14="http://schemas.microsoft.com/office/word/2010/wordml" xmlns:w15="http://schemas.microsoft.com/office/word/2012/wordml" xmlns:w16cex="http://schemas.microsoft.com/office/word/2018/wordml/cex" xmlns:w16cid="http://schemas.microsoft.com/office/word/2016/wordml/cid" xmlns:w16="http://schemas.microsoft.com/office/word/2018/wordml" xmlns:w16sdtdh="http://schemas.microsoft.com/office/word/2020/wordml/sdtdatahash" xmlns:w16se="http://schemas.microsoft.com/office/word/2015/wordml/symex" xmlns:wpg="http://schemas.microsoft.com/office/word/2010/wordprocessingGroup" xmlns:wpi="http://schemas.microsoft.com/office/word/2010/wordprocessingInk" xmlns:wne="http://schemas.microsoft.com/office/word/2006/wordml" xmlns:wps="http://schemas.microsoft.com/office/word/2010/wordprocessingShape" mc:Ignorable="w14 w15 w16se w16cid w16 w16cex w16sdtdh wp14">
+  <w:abstractNum w:abstractNumId="0" w15:restartNumberingAfterBreak="0">
+    <w:nsid w:val="172A6B51"/>
+    <w:multiLevelType w:val="hybridMultilevel"/>
+    <w:tmpl w:val="B7D05F1C"/>
+    <w:lvl w:ilvl="0" w:tplc="04090001">
+      <w:start w:val="1"/>
+      <w:numFmt w:val="bullet"/>
+      <w:lvlText w:val=""/>
+      <w:lvlJc w:val="left"/>
+      <w:pPr>
+        <w:ind w:left="720" w:hanging="360"/>
+      </w:pPr>
+      <w:rPr>
+        <w:rFonts w:ascii="Symbol" w:hAnsi="Symbol" w:hint="default"/>
+      </w:rPr>
+    </w:lvl>
+    <w:lvl w:ilvl="1" w:tplc="04090003" w:tentative="1">
+      <w:start w:val="1"/>
+      <w:numFmt w:val="bullet"/>
+      <w:lvlText w:val="o"/>
+      <w:lvlJc w:val="left"/>
+      <w:pPr>
+        <w:ind w:left="1440" w:hanging="360"/>
+      </w:pPr>
+      <w:rPr>
+        <w:rFonts w:ascii="Courier New" w:hAnsi="Courier New" w:cs="Courier New" w:hint="default"/>
+      </w:rPr>
+    </w:lvl>
+    <w:lvl w:ilvl="2" w:tplc="04090005" w:tentative="1">
+      <w:start w:val="1"/>
+      <w:numFmt w:val="bullet"/>
+      <w:lvlText w:val=""/>
+      <w:lvlJc w:val="left"/>
+      <w:pPr>
+        <w:ind w:left="2160" w:hanging="360"/>
+      </w:pPr>
+      <w:rPr>
+        <w:rFonts w:ascii="Wingdings" w:hAnsi="Wingdings" w:hint="default"/>
+      </w:rPr>
+    </w:lvl>
+    <w:lvl w:ilvl="3" w:tplc="04090001" w:tentative="1">
+      <w:start w:val="1"/>
+      <w:numFmt w:val="bullet"/>
+      <w:lvlText w:val=""/>
+      <w:lvlJc w:val="left"/>
+      <w:pPr>
+        <w:ind w:left="2880" w:hanging="360"/>
+      </w:pPr>
+      <w:rPr>
+        <w:rFonts w:ascii="Symbol" w:hAnsi="Symbol" w:hint="default"/>
+      </w:rPr>
+    </w:lvl>
+    <w:lvl w:ilvl="4" w:tplc="04090003" w:tentative="1">
+      <w:start w:val="1"/>
+      <w:numFmt w:val="bullet"/>
+      <w:lvlText w:val="o"/>
+      <w:lvlJc w:val="left"/>
+      <w:pPr>
+        <w:ind w:left="3600" w:hanging="360"/>
+      </w:pPr>
+      <w:rPr>
+        <w:rFonts w:ascii="Courier New" w:hAnsi="Courier New" w:cs="Courier New" w:hint="default"/>
+      </w:rPr>
+    </w:lvl>
+    <w:lvl w:ilvl="5" w:tplc="04090005" w:tentative="1">
+      <w:start w:val="1"/>
+      <w:numFmt w:val="bullet"/>
+      <w:lvlText w:val=""/>
+      <w:lvlJc w:val="left"/>
+      <w:pPr>
+        <w:ind w:left="4320" w:hanging="360"/>
+      </w:pPr>
+      <w:rPr>
+        <w:rFonts w:ascii="Wingdings" w:hAnsi="Wingdings" w:hint="default"/>
+      </w:rPr>
+    </w:lvl>
+    <w:lvl w:ilvl="6" w:tplc="04090001" w:tentative="1">
+      <w:start w:val="1"/>
+      <w:numFmt w:val="bullet"/>
+      <w:lvlText w:val=""/>
+      <w:lvlJc w:val="left"/>
+      <w:pPr>
+        <w:ind w:left="5040" w:hanging="360"/>
+      </w:pPr>
+      <w:rPr>
+        <w:rFonts w:ascii="Symbol" w:hAnsi="Symbol" w:hint="default"/>
+      </w:rPr>
+    </w:lvl>
+    <w:lvl w:ilvl="7" w:tplc="04090003" w:tentative="1">
+      <w:start w:val="1"/>
+      <w:numFmt w:val="bullet"/>
+      <w:lvlText w:val="o"/>
+      <w:lvlJc w:val="left"/>
+      <w:pPr>
+        <w:ind w:left="5760" w:hanging="360"/>
+      </w:pPr>
+      <w:rPr>
+        <w:rFonts w:ascii="Courier New" w:hAnsi="Courier New" w:cs="Courier New" w:hint="default"/>
+      </w:rPr>
+    </w:lvl>
+    <w:lvl w:ilvl="8" w:tplc="04090005" w:tentative="1">
+      <w:start w:val="1"/>
+      <w:numFmt w:val="bullet"/>
+      <w:lvlText w:val=""/>
+      <w:lvlJc w:val="left"/>
+      <w:pPr>
+        <w:ind w:left="6480" w:hanging="360"/>
+      </w:pPr>
+      <w:rPr>
+        <w:rFonts w:ascii="Wingdings" w:hAnsi="Wingdings" w:hint="default"/>
+      </w:rPr>
+    </w:lvl>
+  </w:abstractNum>
+  <w:abstractNum w:abstractNumId="1" w15:restartNumberingAfterBreak="0">
+    <w:nsid w:val="3D232EB4"/>
+    <w:multiLevelType w:val="hybridMultilevel"/>
+    <w:tmpl w:val="B6CE9140"/>
+    <w:lvl w:ilvl="0" w:tplc="04090001">
+      <w:start w:val="1"/>
+      <w:numFmt w:val="bullet"/>
+      <w:lvlText w:val=""/>
+      <w:lvlJc w:val="left"/>
+      <w:pPr>
+        <w:ind w:left="720" w:hanging="360"/>
+      </w:pPr>
+      <w:rPr>
+        <w:rFonts w:ascii="Symbol" w:hAnsi="Symbol" w:hint="default"/>
+      </w:rPr>
+    </w:lvl>
+    <w:lvl w:ilvl="1" w:tplc="04090003">
+      <w:start w:val="1"/>
+      <w:numFmt w:val="bullet"/>
+      <w:lvlText w:val="o"/>
+      <w:lvlJc w:val="left"/>
+      <w:pPr>
+        <w:ind w:left="1440" w:hanging="360"/>
+      </w:pPr>
+      <w:rPr>
+        <w:rFonts w:ascii="Courier New" w:hAnsi="Courier New" w:cs="Courier New" w:hint="default"/>
+      </w:rPr>
+    </w:lvl>
+    <w:lvl w:ilvl="2" w:tplc="04090005" w:tentative="1">
+      <w:start w:val="1"/>
+      <w:numFmt w:val="bullet"/>
+      <w:lvlText w:val=""/>
+      <w:lvlJc w:val="left"/>
+      <w:pPr>
+        <w:ind w:left="2160" w:hanging="360"/>
+      </w:pPr>
+      <w:rPr>
+        <w:rFonts w:ascii="Wingdings" w:hAnsi="Wingdings" w:hint="default"/>
+      </w:rPr>
+    </w:lvl>
+    <w:lvl w:ilvl="3" w:tplc="04090001" w:tentative="1">
+      <w:start w:val="1"/>
+      <w:numFmt w:val="bullet"/>
+      <w:lvlText w:val=""/>
+      <w:lvlJc w:val="left"/>
+      <w:pPr>
+        <w:ind w:left="2880" w:hanging="360"/>
+      </w:pPr>
+      <w:rPr>
+        <w:rFonts w:ascii="Symbol" w:hAnsi="Symbol" w:hint="default"/>
+      </w:rPr>
+    </w:lvl>
+    <w:lvl w:ilvl="4" w:tplc="04090003" w:tentative="1">
+      <w:start w:val="1"/>
+      <w:numFmt w:val="bullet"/>
+      <w:lvlText w:val="o"/>
+      <w:lvlJc w:val="left"/>
+      <w:pPr>
+        <w:ind w:left="3600" w:hanging="360"/>
+      </w:pPr>
+      <w:rPr>
+        <w:rFonts w:ascii="Courier New" w:hAnsi="Courier New" w:cs="Courier New" w:hint="default"/>
+      </w:rPr>
+    </w:lvl>
+    <w:lvl w:ilvl="5" w:tplc="04090005" w:tentative="1">
+      <w:start w:val="1"/>
+      <w:numFmt w:val="bullet"/>
+      <w:lvlText w:val=""/>
+      <w:lvlJc w:val="left"/>
+      <w:pPr>
+        <w:ind w:left="4320" w:hanging="360"/>
+      </w:pPr>
+      <w:rPr>
+        <w:rFonts w:ascii="Wingdings" w:hAnsi="Wingdings" w:hint="default"/>
+      </w:rPr>
+    </w:lvl>
+    <w:lvl w:ilvl="6" w:tplc="04090001" w:tentative="1">
+      <w:start w:val="1"/>
+      <w:numFmt w:val="bullet"/>
+      <w:lvlText w:val=""/>
+      <w:lvlJc w:val="left"/>
+      <w:pPr>
+        <w:ind w:left="5040" w:hanging="360"/>
+      </w:pPr>
+      <w:rPr>
+        <w:rFonts w:ascii="Symbol" w:hAnsi="Symbol" w:hint="default"/>
+      </w:rPr>
+    </w:lvl>
+    <w:lvl w:ilvl="7" w:tplc="04090003" w:tentative="1">
+      <w:start w:val="1"/>
+      <w:numFmt w:val="bullet"/>
+      <w:lvlText w:val="o"/>
+      <w:lvlJc w:val="left"/>
+      <w:pPr>
+        <w:ind w:left="5760" w:hanging="360"/>
+      </w:pPr>
+      <w:rPr>
+        <w:rFonts w:ascii="Courier New" w:hAnsi="Courier New" w:cs="Courier New" w:hint="default"/>
+      </w:rPr>
+    </w:lvl>
+    <w:lvl w:ilvl="8" w:tplc="04090005" w:tentative="1">
+      <w:start w:val="1"/>
+      <w:numFmt w:val="bullet"/>
+      <w:lvlText w:val=""/>
+      <w:lvlJc w:val="left"/>
+      <w:pPr>
+        <w:ind w:left="6480" w:hanging="360"/>
+      </w:pPr>
+      <w:rPr>
+        <w:rFonts w:ascii="Wingdings" w:hAnsi="Wingdings" w:hint="default"/>
+      </w:rPr>
+    </w:lvl>
+  </w:abstractNum>
+  <w:num w:numId="1" w16cid:durableId="279728124">
+    <w:abstractNumId w:val="1"/>
+  </w:num>
+  <w:num w:numId="2" w16cid:durableId="896934240">
+    <w:abstractNumId w:val="0"/>
+  </w:num>
+</w:numbering>
 </file>
 
 <file path=word/styles.xml><?xml version="1.0" encoding="utf-8"?>
@@ -812,7 +2268,6 @@
   <w:style w:type="character" w:default="1" w:styleId="DefaultParagraphFont">
     <w:name w:val="Default Paragraph Font"/>
     <w:uiPriority w:val="1"/>
-    <w:semiHidden/>
     <w:unhideWhenUsed/>
   </w:style>
   <w:style w:type="table" w:default="1" w:styleId="TableNormal">
@@ -889,6 +2344,17 @@
     <w:rPr>
       <w:rFonts w:ascii="Times New Roman" w:eastAsia="Times New Roman" w:hAnsi="Times New Roman" w:cs="Times New Roman"/>
     </w:rPr>
+  </w:style>
+  <w:style w:type="paragraph" w:styleId="ListParagraph">
+    <w:name w:val="List Paragraph"/>
+    <w:basedOn w:val="Normal"/>
+    <w:uiPriority w:val="34"/>
+    <w:qFormat/>
+    <w:rsid w:val="00B91308"/>
+    <w:pPr>
+      <w:ind w:left="720"/>
+      <w:contextualSpacing/>
+    </w:pPr>
   </w:style>
 </w:styles>
 </file>

</xml_diff>

<commit_message>
-Updated presentation -Working on numOfComments
</commit_message>
<xml_diff>
--- a/Report.docx
+++ b/Report.docx
@@ -567,6 +567,54 @@
           <w:rFonts w:ascii="Times" w:eastAsia="Times New Roman" w:hAnsi="Times" w:cs="Arial"/>
           <w:color w:val="000000" w:themeColor="text1"/>
         </w:rPr>
+        <w:tab/>
+        <w:t xml:space="preserve">The data used for these tests were from </w:t>
+      </w:r>
+      <w:proofErr w:type="spellStart"/>
+      <w:r>
+        <w:rPr>
+          <w:rFonts w:ascii="Times" w:eastAsia="Times New Roman" w:hAnsi="Times" w:cs="Arial"/>
+          <w:color w:val="000000" w:themeColor="text1"/>
+        </w:rPr>
+        <w:t>SocialGrap</w:t>
+      </w:r>
+      <w:proofErr w:type="spellEnd"/>
+      <w:r>
+        <w:rPr>
+          <w:rFonts w:ascii="Times" w:eastAsia="Times New Roman" w:hAnsi="Times" w:cs="Arial"/>
+          <w:color w:val="000000" w:themeColor="text1"/>
+        </w:rPr>
+        <w:t xml:space="preserve"> and they are formatted in csv. The tests were performed twice, with different data sets. The overall conclusion is that there is no correlation with the sentiment attached to a comment and its popularity. This is contrary to our hypothesis. The correlation coefficient for </w:t>
+      </w:r>
+      <w:r>
+        <w:rPr>
+          <w:rFonts w:ascii="Times" w:eastAsia="Times New Roman" w:hAnsi="Times" w:cs="Arial"/>
+          <w:color w:val="000000" w:themeColor="text1"/>
+        </w:rPr>
+        <w:t>both tests</w:t>
+      </w:r>
+      <w:r>
+        <w:rPr>
+          <w:rFonts w:ascii="Times" w:eastAsia="Times New Roman" w:hAnsi="Times" w:cs="Arial"/>
+          <w:color w:val="000000" w:themeColor="text1"/>
+        </w:rPr>
+        <w:t xml:space="preserve"> came out to be 0. </w:t>
+      </w:r>
+    </w:p>
+    <w:p>
+      <w:pPr>
+        <w:spacing w:before="280" w:after="80"/>
+        <w:outlineLvl w:val="3"/>
+        <w:rPr>
+          <w:rFonts w:ascii="Times" w:eastAsia="Times New Roman" w:hAnsi="Times" w:cs="Arial"/>
+          <w:color w:val="000000" w:themeColor="text1"/>
+        </w:rPr>
+      </w:pPr>
+      <w:r>
+        <w:rPr>
+          <w:rFonts w:ascii="Times" w:eastAsia="Times New Roman" w:hAnsi="Times" w:cs="Arial"/>
+          <w:color w:val="000000" w:themeColor="text1"/>
+        </w:rPr>
         <w:t>Trucker</w:t>
       </w:r>
       <w:r>
@@ -617,6 +665,7 @@
       <w:r>
         <w:rPr>
           <w:rFonts w:ascii="Times" w:eastAsia="Times New Roman" w:hAnsi="Times" w:cs="Arial"/>
+          <w:noProof/>
           <w:color w:val="767171" w:themeColor="background2" w:themeShade="80"/>
         </w:rPr>
         <w:drawing>
@@ -678,6 +727,7 @@
       <w:r>
         <w:rPr>
           <w:rFonts w:ascii="Times" w:eastAsia="Times New Roman" w:hAnsi="Times" w:cs="Arial"/>
+          <w:noProof/>
           <w:color w:val="767171" w:themeColor="background2" w:themeShade="80"/>
         </w:rPr>
         <w:drawing>
@@ -745,14 +795,7 @@
           <w:rFonts w:ascii="Times" w:eastAsia="Times New Roman" w:hAnsi="Times" w:cs="Arial"/>
           <w:color w:val="767171" w:themeColor="background2" w:themeShade="80"/>
         </w:rPr>
-        <w:t>Popularity and Word Count</w:t>
-      </w:r>
-      <w:r>
-        <w:rPr>
-          <w:rFonts w:ascii="Times" w:eastAsia="Times New Roman" w:hAnsi="Times" w:cs="Arial"/>
-          <w:color w:val="767171" w:themeColor="background2" w:themeShade="80"/>
-        </w:rPr>
-        <w:t>:</w:t>
+        <w:t>Popularity and Word Count:</w:t>
       </w:r>
     </w:p>
     <w:p>
@@ -760,80 +803,50 @@
         <w:spacing w:before="280" w:after="80"/>
         <w:outlineLvl w:val="3"/>
         <w:rPr>
-          <w:rFonts w:ascii="Times" w:eastAsia="Times New Roman" w:hAnsi="Times" w:cs="Times New Roman"/>
-          <w:color w:val="000000" w:themeColor="text1"/>
-        </w:rPr>
-      </w:pPr>
-      <w:r>
-        <w:rPr>
-          <w:rFonts w:ascii="Times" w:eastAsia="Times New Roman" w:hAnsi="Times" w:cs="Arial"/>
-          <w:color w:val="000000" w:themeColor="text1"/>
-        </w:rPr>
-        <w:t>Doge</w:t>
-      </w:r>
+          <w:rFonts w:ascii="Times" w:eastAsia="Times New Roman" w:hAnsi="Times" w:cs="Arial"/>
+          <w:color w:val="000000" w:themeColor="text1"/>
+        </w:rPr>
+      </w:pPr>
       <w:r>
         <w:rPr>
           <w:rFonts w:ascii="Times" w:eastAsia="Times New Roman" w:hAnsi="Times" w:cs="Arial"/>
           <w:color w:val="000000" w:themeColor="text1"/>
         </w:rPr>
         <w:tab/>
-      </w:r>
-      <w:r>
-        <w:rPr>
-          <w:rFonts w:ascii="Times" w:eastAsia="Times New Roman" w:hAnsi="Times" w:cs="Arial"/>
-          <w:color w:val="000000" w:themeColor="text1"/>
-        </w:rPr>
-        <w:tab/>
-      </w:r>
-      <w:r>
-        <w:rPr>
-          <w:rFonts w:ascii="Times" w:eastAsia="Times New Roman" w:hAnsi="Times" w:cs="Arial"/>
-          <w:color w:val="000000" w:themeColor="text1"/>
-        </w:rPr>
-        <w:tab/>
-      </w:r>
-      <w:r>
-        <w:rPr>
-          <w:rFonts w:ascii="Times" w:eastAsia="Times New Roman" w:hAnsi="Times" w:cs="Arial"/>
-          <w:color w:val="000000" w:themeColor="text1"/>
-        </w:rPr>
-        <w:tab/>
-      </w:r>
-      <w:r>
-        <w:rPr>
-          <w:rFonts w:ascii="Times" w:eastAsia="Times New Roman" w:hAnsi="Times" w:cs="Arial"/>
-          <w:color w:val="000000" w:themeColor="text1"/>
-        </w:rPr>
-        <w:tab/>
-      </w:r>
-      <w:r>
-        <w:rPr>
-          <w:rFonts w:ascii="Times" w:eastAsia="Times New Roman" w:hAnsi="Times" w:cs="Arial"/>
-          <w:color w:val="000000" w:themeColor="text1"/>
-        </w:rPr>
-        <w:tab/>
-      </w:r>
-      <w:r>
-        <w:rPr>
-          <w:rFonts w:ascii="Times" w:eastAsia="Times New Roman" w:hAnsi="Times" w:cs="Arial"/>
-          <w:color w:val="000000" w:themeColor="text1"/>
-        </w:rPr>
-        <w:tab/>
-      </w:r>
-      <w:r>
-        <w:rPr>
-          <w:rFonts w:ascii="Times" w:eastAsia="Times New Roman" w:hAnsi="Times" w:cs="Times New Roman"/>
-          <w:color w:val="000000" w:themeColor="text1"/>
-        </w:rPr>
-        <w:t>Trucke</w:t>
-      </w:r>
-      <w:r>
-        <w:rPr>
-          <w:rFonts w:ascii="Times" w:eastAsia="Times New Roman" w:hAnsi="Times" w:cs="Times New Roman"/>
-          <w:color w:val="000000" w:themeColor="text1"/>
-        </w:rPr>
-        <w:t>r</w:t>
-      </w:r>
+        <w:t xml:space="preserve">The data used for these tests were from </w:t>
+      </w:r>
+      <w:proofErr w:type="spellStart"/>
+      <w:r>
+        <w:rPr>
+          <w:rFonts w:ascii="Times" w:eastAsia="Times New Roman" w:hAnsi="Times" w:cs="Arial"/>
+          <w:color w:val="000000" w:themeColor="text1"/>
+        </w:rPr>
+        <w:t>SocialGrep</w:t>
+      </w:r>
+      <w:proofErr w:type="spellEnd"/>
+      <w:r>
+        <w:rPr>
+          <w:rFonts w:ascii="Times" w:eastAsia="Times New Roman" w:hAnsi="Times" w:cs="Arial"/>
+          <w:color w:val="000000" w:themeColor="text1"/>
+        </w:rPr>
+        <w:t xml:space="preserve"> and they are formatted din csv. The tests were performed on 2 different data sets. </w:t>
+      </w:r>
+      <w:r>
+        <w:rPr>
+          <w:rFonts w:ascii="Times" w:eastAsia="Times New Roman" w:hAnsi="Times" w:cs="Arial"/>
+          <w:color w:val="000000" w:themeColor="text1"/>
+        </w:rPr>
+        <w:t xml:space="preserve">We theorized that the correlation to word count would be that popularity would coincide with shorter comments. </w:t>
+      </w:r>
+      <w:proofErr w:type="spellStart"/>
+      <w:r>
+        <w:rPr>
+          <w:rFonts w:ascii="Times" w:eastAsia="Times New Roman" w:hAnsi="Times" w:cs="Arial"/>
+          <w:color w:val="000000" w:themeColor="text1"/>
+        </w:rPr>
+        <w:t>Alth</w:t>
+      </w:r>
+      <w:proofErr w:type="spellEnd"/>
     </w:p>
     <w:p>
       <w:pPr>
@@ -841,6 +854,86 @@
         <w:outlineLvl w:val="3"/>
         <w:rPr>
           <w:rFonts w:ascii="Times" w:eastAsia="Times New Roman" w:hAnsi="Times" w:cs="Times New Roman"/>
+          <w:color w:val="000000" w:themeColor="text1"/>
+        </w:rPr>
+      </w:pPr>
+      <w:r>
+        <w:rPr>
+          <w:rFonts w:ascii="Times" w:eastAsia="Times New Roman" w:hAnsi="Times" w:cs="Arial"/>
+          <w:color w:val="000000" w:themeColor="text1"/>
+        </w:rPr>
+        <w:t>Doge</w:t>
+      </w:r>
+      <w:r>
+        <w:rPr>
+          <w:rFonts w:ascii="Times" w:eastAsia="Times New Roman" w:hAnsi="Times" w:cs="Arial"/>
+          <w:color w:val="000000" w:themeColor="text1"/>
+        </w:rPr>
+        <w:tab/>
+      </w:r>
+      <w:r>
+        <w:rPr>
+          <w:rFonts w:ascii="Times" w:eastAsia="Times New Roman" w:hAnsi="Times" w:cs="Arial"/>
+          <w:color w:val="000000" w:themeColor="text1"/>
+        </w:rPr>
+        <w:tab/>
+      </w:r>
+      <w:r>
+        <w:rPr>
+          <w:rFonts w:ascii="Times" w:eastAsia="Times New Roman" w:hAnsi="Times" w:cs="Arial"/>
+          <w:color w:val="000000" w:themeColor="text1"/>
+        </w:rPr>
+        <w:tab/>
+      </w:r>
+      <w:r>
+        <w:rPr>
+          <w:rFonts w:ascii="Times" w:eastAsia="Times New Roman" w:hAnsi="Times" w:cs="Arial"/>
+          <w:color w:val="000000" w:themeColor="text1"/>
+        </w:rPr>
+        <w:tab/>
+      </w:r>
+      <w:r>
+        <w:rPr>
+          <w:rFonts w:ascii="Times" w:eastAsia="Times New Roman" w:hAnsi="Times" w:cs="Arial"/>
+          <w:color w:val="000000" w:themeColor="text1"/>
+        </w:rPr>
+        <w:tab/>
+      </w:r>
+      <w:r>
+        <w:rPr>
+          <w:rFonts w:ascii="Times" w:eastAsia="Times New Roman" w:hAnsi="Times" w:cs="Arial"/>
+          <w:color w:val="000000" w:themeColor="text1"/>
+        </w:rPr>
+        <w:tab/>
+      </w:r>
+      <w:r>
+        <w:rPr>
+          <w:rFonts w:ascii="Times" w:eastAsia="Times New Roman" w:hAnsi="Times" w:cs="Arial"/>
+          <w:color w:val="000000" w:themeColor="text1"/>
+        </w:rPr>
+        <w:tab/>
+      </w:r>
+      <w:r>
+        <w:rPr>
+          <w:rFonts w:ascii="Times" w:eastAsia="Times New Roman" w:hAnsi="Times" w:cs="Times New Roman"/>
+          <w:color w:val="000000" w:themeColor="text1"/>
+        </w:rPr>
+        <w:t>Trucke</w:t>
+      </w:r>
+      <w:r>
+        <w:rPr>
+          <w:rFonts w:ascii="Times" w:eastAsia="Times New Roman" w:hAnsi="Times" w:cs="Times New Roman"/>
+          <w:color w:val="000000" w:themeColor="text1"/>
+        </w:rPr>
+        <w:t>r</w:t>
+      </w:r>
+    </w:p>
+    <w:p>
+      <w:pPr>
+        <w:spacing w:before="280" w:after="80"/>
+        <w:outlineLvl w:val="3"/>
+        <w:rPr>
+          <w:rFonts w:ascii="Times" w:eastAsia="Times New Roman" w:hAnsi="Times" w:cs="Times New Roman"/>
           <w:b/>
           <w:bCs/>
           <w:color w:val="000000" w:themeColor="text1"/>
@@ -851,6 +944,7 @@
           <w:rFonts w:ascii="Times" w:eastAsia="Times New Roman" w:hAnsi="Times" w:cs="Times New Roman"/>
           <w:b/>
           <w:bCs/>
+          <w:noProof/>
           <w:color w:val="000000" w:themeColor="text1"/>
         </w:rPr>
         <w:drawing>
@@ -908,6 +1002,7 @@
           <w:rFonts w:ascii="Times" w:eastAsia="Times New Roman" w:hAnsi="Times" w:cs="Times New Roman"/>
           <w:b/>
           <w:bCs/>
+          <w:noProof/>
           <w:color w:val="000000" w:themeColor="text1"/>
         </w:rPr>
         <w:drawing>
@@ -1064,8 +1159,10 @@
       <w:r>
         <w:rPr>
           <w:rFonts w:ascii="Times" w:eastAsia="Times New Roman" w:hAnsi="Times" w:cs="Arial"/>
+          <w:noProof/>
           <w:color w:val="767171" w:themeColor="background2" w:themeShade="80"/>
         </w:rPr>
+        <w:lastRenderedPageBreak/>
         <w:drawing>
           <wp:inline distT="0" distB="0" distL="0" distR="0" wp14:anchorId="00F16AC7" wp14:editId="1F9B9A76">
             <wp:extent cx="2988525" cy="1494263"/>
@@ -1125,6 +1222,7 @@
       <w:r>
         <w:rPr>
           <w:rFonts w:ascii="Times" w:eastAsia="Times New Roman" w:hAnsi="Times" w:cs="Arial"/>
+          <w:noProof/>
           <w:color w:val="767171" w:themeColor="background2" w:themeShade="80"/>
         </w:rPr>
         <w:drawing>
@@ -1192,21 +1290,7 @@
           <w:rFonts w:ascii="Times" w:eastAsia="Times New Roman" w:hAnsi="Times" w:cs="Arial"/>
           <w:color w:val="767171" w:themeColor="background2" w:themeShade="80"/>
         </w:rPr>
-        <w:t>Popularity and Creation Time (</w:t>
-      </w:r>
-      <w:r>
-        <w:rPr>
-          <w:rFonts w:ascii="Times" w:eastAsia="Times New Roman" w:hAnsi="Times" w:cs="Arial"/>
-          <w:color w:val="767171" w:themeColor="background2" w:themeShade="80"/>
-        </w:rPr>
-        <w:t>Daily</w:t>
-      </w:r>
-      <w:r>
-        <w:rPr>
-          <w:rFonts w:ascii="Times" w:eastAsia="Times New Roman" w:hAnsi="Times" w:cs="Arial"/>
-          <w:color w:val="767171" w:themeColor="background2" w:themeShade="80"/>
-        </w:rPr>
-        <w:t>):</w:t>
+        <w:t>Popularity and Creation Time (Daily):</w:t>
       </w:r>
     </w:p>
     <w:p>
@@ -1223,7 +1307,6 @@
           <w:rFonts w:ascii="Times" w:eastAsia="Times New Roman" w:hAnsi="Times" w:cs="Arial"/>
           <w:color w:val="000000" w:themeColor="text1"/>
         </w:rPr>
-        <w:lastRenderedPageBreak/>
         <w:t xml:space="preserve">No New Normal </w:t>
       </w:r>
       <w:r>
@@ -1276,6 +1359,7 @@
           <w:rFonts w:ascii="Times" w:eastAsia="Times New Roman" w:hAnsi="Times" w:cs="Times New Roman"/>
           <w:b/>
           <w:bCs/>
+          <w:noProof/>
           <w:color w:val="767171" w:themeColor="background2" w:themeShade="80"/>
         </w:rPr>
         <w:drawing>
@@ -1339,6 +1423,7 @@
           <w:rFonts w:ascii="Times" w:eastAsia="Times New Roman" w:hAnsi="Times" w:cs="Times New Roman"/>
           <w:b/>
           <w:bCs/>
+          <w:noProof/>
           <w:color w:val="767171" w:themeColor="background2" w:themeShade="80"/>
         </w:rPr>
         <w:drawing>
@@ -1423,6 +1508,7 @@
           <w:rFonts w:ascii="Times" w:eastAsia="Times New Roman" w:hAnsi="Times" w:cs="Times New Roman"/>
           <w:b/>
           <w:bCs/>
+          <w:noProof/>
           <w:color w:val="767171" w:themeColor="background2" w:themeShade="80"/>
         </w:rPr>
         <w:drawing>
@@ -2268,6 +2354,7 @@
   <w:style w:type="character" w:default="1" w:styleId="DefaultParagraphFont">
     <w:name w:val="Default Paragraph Font"/>
     <w:uiPriority w:val="1"/>
+    <w:semiHidden/>
     <w:unhideWhenUsed/>
   </w:style>
   <w:style w:type="table" w:default="1" w:styleId="TableNormal">

</xml_diff>

<commit_message>
-Added more comments to my code -Added more to the repoert document
</commit_message>
<xml_diff>
--- a/Report.docx
+++ b/Report.docx
@@ -137,7 +137,21 @@
           <w:rFonts w:ascii="Times" w:eastAsia="Times New Roman" w:hAnsi="Times" w:cs="Arial"/>
           <w:color w:val="000000" w:themeColor="text1"/>
         </w:rPr>
-        <w:t>We plan to try to answer questions related to the popularity of a post:</w:t>
+        <w:t>We plan to try to answer questions related to the popularity of a post</w:t>
+      </w:r>
+      <w:r>
+        <w:rPr>
+          <w:rFonts w:ascii="Times" w:eastAsia="Times New Roman" w:hAnsi="Times" w:cs="Arial"/>
+          <w:color w:val="000000" w:themeColor="text1"/>
+        </w:rPr>
+        <w:t xml:space="preserve"> and what could make a post popular</w:t>
+      </w:r>
+      <w:r>
+        <w:rPr>
+          <w:rFonts w:ascii="Times" w:eastAsia="Times New Roman" w:hAnsi="Times" w:cs="Arial"/>
+          <w:color w:val="000000" w:themeColor="text1"/>
+        </w:rPr>
+        <w:t>:</w:t>
       </w:r>
     </w:p>
     <w:p>
@@ -197,7 +211,7 @@
           <w:rFonts w:ascii="Times" w:eastAsia="Times New Roman" w:hAnsi="Times" w:cs="Arial"/>
           <w:color w:val="000000" w:themeColor="text1"/>
         </w:rPr>
-        <w:t>Do more popular posts have more comments (do users engage in more popular things)?</w:t>
+        <w:t>Does the time of creation of a post effect its popularity (posting at a certain time of day or posting after the initial “hype” of a topic)?</w:t>
       </w:r>
     </w:p>
     <w:p>
@@ -217,7 +231,28 @@
           <w:rFonts w:ascii="Times" w:eastAsia="Times New Roman" w:hAnsi="Times" w:cs="Arial"/>
           <w:color w:val="000000" w:themeColor="text1"/>
         </w:rPr>
-        <w:t>Does the time of creation of a post effect its popularity (posting at a certain time of day or posting after the initial “hype” of a topic)?</w:t>
+        <w:t>Do more popular posts have more comments (do users engage in more popular things)?</w:t>
+      </w:r>
+    </w:p>
+    <w:p>
+      <w:pPr>
+        <w:pStyle w:val="ListParagraph"/>
+        <w:numPr>
+          <w:ilvl w:val="0"/>
+          <w:numId w:val="2"/>
+        </w:numPr>
+        <w:rPr>
+          <w:rFonts w:ascii="Times" w:eastAsia="Times New Roman" w:hAnsi="Times" w:cs="Arial"/>
+          <w:color w:val="000000" w:themeColor="text1"/>
+        </w:rPr>
+      </w:pPr>
+      <w:r>
+        <w:rPr>
+          <w:rFonts w:ascii="Times" w:eastAsia="Times New Roman" w:hAnsi="Times" w:cs="Arial"/>
+          <w:color w:val="000000" w:themeColor="text1"/>
+          <w:lang w:val="en-US"/>
+        </w:rPr>
+        <w:t>Which words are most frequently associated with a high, moderate, and low score?</w:t>
       </w:r>
     </w:p>
     <w:p>
@@ -263,49 +298,85 @@
           <w:rFonts w:ascii="Times" w:eastAsia="Times New Roman" w:hAnsi="Times" w:cs="Times New Roman"/>
           <w:color w:val="000000" w:themeColor="text1"/>
         </w:rPr>
-        <w:t xml:space="preserve">. Do users engage more with already well-liked posts? We </w:t>
+        <w:t xml:space="preserve">. </w:t>
       </w:r>
       <w:r>
         <w:rPr>
           <w:rFonts w:ascii="Times" w:eastAsia="Times New Roman" w:hAnsi="Times" w:cs="Times New Roman"/>
           <w:color w:val="000000" w:themeColor="text1"/>
         </w:rPr>
-        <w:t>hypothesis that user</w:t>
+        <w:t>Time of creation, we hypothesis, would also play a large role, we believe that the data will show that based on the time of day a post would be more likely to have lots of popularity as opposed to others. This would show the general human habits of users and when they would be using these social sites. We also hypothesize that as a topic becomes “old” it would decrease in popularity</w:t>
       </w:r>
       <w:r>
         <w:rPr>
           <w:rFonts w:ascii="Times" w:eastAsia="Times New Roman" w:hAnsi="Times" w:cs="Times New Roman"/>
           <w:color w:val="000000" w:themeColor="text1"/>
         </w:rPr>
-        <w:t xml:space="preserve"> will </w:t>
+        <w:t>.</w:t>
       </w:r>
       <w:r>
         <w:rPr>
           <w:rFonts w:ascii="Times" w:eastAsia="Times New Roman" w:hAnsi="Times" w:cs="Times New Roman"/>
           <w:color w:val="000000" w:themeColor="text1"/>
         </w:rPr>
-        <w:t>engage in more popular posts because it would</w:t>
+        <w:t xml:space="preserve"> </w:t>
       </w:r>
       <w:r>
         <w:rPr>
           <w:rFonts w:ascii="Times" w:eastAsia="Times New Roman" w:hAnsi="Times" w:cs="Times New Roman"/>
           <w:color w:val="000000" w:themeColor="text1"/>
         </w:rPr>
-        <w:t xml:space="preserve"> demonstrate social </w:t>
+        <w:t>Do users engage</w:t>
       </w:r>
       <w:r>
         <w:rPr>
           <w:rFonts w:ascii="Times" w:eastAsia="Times New Roman" w:hAnsi="Times" w:cs="Times New Roman"/>
           <w:color w:val="000000" w:themeColor="text1"/>
         </w:rPr>
-        <w:t>conformity. Time of creation, we hypothesis, would also play a large role, we believe that the data will show that based on the time of day a post would be more likely to have lots of popularity as opposed to others. This would show the general human habits of users and when they would be using these social sites. We also hypothesize that as a topic becomes “old” it would decrease in popularity</w:t>
+        <w:t>(comment)</w:t>
       </w:r>
       <w:r>
         <w:rPr>
           <w:rFonts w:ascii="Times" w:eastAsia="Times New Roman" w:hAnsi="Times" w:cs="Times New Roman"/>
           <w:color w:val="000000" w:themeColor="text1"/>
         </w:rPr>
+        <w:t xml:space="preserve"> more with already well-liked posts? We hypothesis that user will engage in more popular posts</w:t>
+      </w:r>
+      <w:r>
+        <w:rPr>
+          <w:rFonts w:ascii="Times" w:eastAsia="Times New Roman" w:hAnsi="Times" w:cs="Times New Roman"/>
+          <w:color w:val="000000" w:themeColor="text1"/>
+        </w:rPr>
+        <w:t>, so the posts with the greater popularity would result in more comments</w:t>
+      </w:r>
+      <w:r>
+        <w:rPr>
+          <w:rFonts w:ascii="Times" w:eastAsia="Times New Roman" w:hAnsi="Times" w:cs="Times New Roman"/>
+          <w:color w:val="000000" w:themeColor="text1"/>
+        </w:rPr>
         <w:t xml:space="preserve">. </w:t>
+      </w:r>
+      <w:r>
+        <w:rPr>
+          <w:rFonts w:ascii="Times" w:eastAsia="Times New Roman" w:hAnsi="Times" w:cs="Times New Roman"/>
+          <w:color w:val="000000" w:themeColor="text1"/>
+        </w:rPr>
+        <w:t xml:space="preserve"> </w:t>
+      </w:r>
+      <w:r>
+        <w:rPr>
+          <w:rFonts w:ascii="Times" w:eastAsia="Times New Roman" w:hAnsi="Times" w:cs="Times New Roman"/>
+          <w:color w:val="000000" w:themeColor="text1"/>
+        </w:rPr>
+        <w:t xml:space="preserve"> </w:t>
+      </w:r>
+      <w:r>
+        <w:rPr>
+          <w:rFonts w:ascii="Times" w:eastAsia="Times New Roman" w:hAnsi="Times" w:cs="Times New Roman"/>
+          <w:color w:val="000000" w:themeColor="text1"/>
+          <w:highlight w:val="yellow"/>
+        </w:rPr>
+        <w:t>TODO</w:t>
       </w:r>
     </w:p>
     <w:p>
@@ -328,9 +399,18 @@
           <w:sz w:val="28"/>
           <w:szCs w:val="28"/>
         </w:rPr>
-        <w:t xml:space="preserve">Don’t bury the </w:t>
-      </w:r>
-      <w:proofErr w:type="spellStart"/>
+        <w:t>Technology, Techniques and Methods</w:t>
+      </w:r>
+    </w:p>
+    <w:p>
+      <w:pPr>
+        <w:spacing w:before="320" w:after="80"/>
+        <w:outlineLvl w:val="2"/>
+        <w:rPr>
+          <w:rFonts w:ascii="Times" w:eastAsia="Times New Roman" w:hAnsi="Times" w:cs="Arial"/>
+          <w:color w:val="000000" w:themeColor="text1"/>
+        </w:rPr>
+      </w:pPr>
       <w:r>
         <w:rPr>
           <w:rFonts w:ascii="Times" w:eastAsia="Times New Roman" w:hAnsi="Times" w:cs="Arial"/>
@@ -338,62 +418,239 @@
           <w:sz w:val="28"/>
           <w:szCs w:val="28"/>
         </w:rPr>
-        <w:t>lede</w:t>
+        <w:tab/>
+      </w:r>
+      <w:r>
+        <w:rPr>
+          <w:rFonts w:ascii="Times" w:eastAsia="Times New Roman" w:hAnsi="Times" w:cs="Arial"/>
+          <w:color w:val="000000" w:themeColor="text1"/>
+        </w:rPr>
+        <w:t xml:space="preserve">The main </w:t>
+      </w:r>
+      <w:r>
+        <w:rPr>
+          <w:rFonts w:ascii="Times" w:eastAsia="Times New Roman" w:hAnsi="Times" w:cs="Arial"/>
+          <w:color w:val="000000" w:themeColor="text1"/>
+        </w:rPr>
+        <w:t xml:space="preserve">language used for data analysis and graphing was Python. </w:t>
+      </w:r>
+      <w:r>
+        <w:rPr>
+          <w:rFonts w:ascii="Times" w:eastAsia="Times New Roman" w:hAnsi="Times" w:cs="Arial"/>
+          <w:color w:val="000000" w:themeColor="text1"/>
+        </w:rPr>
+        <w:t>Python</w:t>
+      </w:r>
+      <w:r>
+        <w:rPr>
+          <w:rFonts w:ascii="Times" w:eastAsia="Times New Roman" w:hAnsi="Times" w:cs="Arial"/>
+          <w:color w:val="000000" w:themeColor="text1"/>
+        </w:rPr>
+        <w:t xml:space="preserve"> libraries pandas and matplotlib were used to achieve basic analysis and graph creation. Data used for this analysis came from the open-source data library </w:t>
+      </w:r>
+      <w:proofErr w:type="spellStart"/>
+      <w:r>
+        <w:rPr>
+          <w:rFonts w:ascii="Times" w:eastAsia="Times New Roman" w:hAnsi="Times" w:cs="Arial"/>
+          <w:color w:val="000000" w:themeColor="text1"/>
+        </w:rPr>
+        <w:t>SocialGrep</w:t>
       </w:r>
       <w:proofErr w:type="spellEnd"/>
-    </w:p>
-    <w:p>
-      <w:pPr>
-        <w:spacing w:after="240"/>
-        <w:ind w:firstLine="720"/>
-        <w:rPr>
-          <w:rFonts w:ascii="Times" w:eastAsia="Times New Roman" w:hAnsi="Times" w:cs="Times New Roman"/>
-          <w:color w:val="000000" w:themeColor="text1"/>
-          <w:sz w:val="28"/>
-          <w:szCs w:val="28"/>
-        </w:rPr>
-      </w:pPr>
-      <w:r>
-        <w:rPr>
-          <w:rFonts w:ascii="Times" w:eastAsia="Times New Roman" w:hAnsi="Times" w:cs="Arial"/>
-          <w:color w:val="000000" w:themeColor="text1"/>
-        </w:rPr>
-        <w:t xml:space="preserve">Out of all the hypothesis we had about the popularity of Reddit posts </w:t>
-      </w:r>
-      <w:r>
-        <w:rPr>
-          <w:rFonts w:ascii="Times" w:eastAsia="Times New Roman" w:hAnsi="Times" w:cs="Arial"/>
-          <w:color w:val="000000" w:themeColor="text1"/>
-        </w:rPr>
-        <w:t xml:space="preserve">we found that </w:t>
-      </w:r>
-      <w:r>
-        <w:rPr>
-          <w:rFonts w:ascii="Times" w:eastAsia="Times New Roman" w:hAnsi="Times" w:cs="Arial"/>
-          <w:color w:val="FF0000"/>
-        </w:rPr>
-        <w:t>X</w:t>
-      </w:r>
-      <w:r>
-        <w:rPr>
-          <w:rFonts w:ascii="Times" w:eastAsia="Times New Roman" w:hAnsi="Times" w:cs="Arial"/>
-          <w:color w:val="000000" w:themeColor="text1"/>
-        </w:rPr>
-        <w:t xml:space="preserve"> was the biggest contributor and </w:t>
-      </w:r>
-      <w:r>
-        <w:rPr>
-          <w:rFonts w:ascii="Times" w:eastAsia="Times New Roman" w:hAnsi="Times" w:cs="Arial"/>
-          <w:color w:val="FF0000"/>
-        </w:rPr>
-        <w:t>YZ</w:t>
-      </w:r>
-      <w:r>
-        <w:rPr>
-          <w:rFonts w:ascii="Times" w:eastAsia="Times New Roman" w:hAnsi="Times" w:cs="Arial"/>
-          <w:color w:val="000000" w:themeColor="text1"/>
-        </w:rPr>
-        <w:t xml:space="preserve"> were incorrect, and we found different findings contrary to what we hypothesised. </w:t>
+      <w:r>
+        <w:rPr>
+          <w:rFonts w:ascii="Times" w:eastAsia="Times New Roman" w:hAnsi="Times" w:cs="Arial"/>
+          <w:color w:val="000000" w:themeColor="text1"/>
+        </w:rPr>
+        <w:t xml:space="preserve">. The main data was presented in csv format making it </w:t>
+      </w:r>
+      <w:r>
+        <w:rPr>
+          <w:rFonts w:ascii="Times" w:eastAsia="Times New Roman" w:hAnsi="Times" w:cs="Arial"/>
+          <w:color w:val="000000" w:themeColor="text1"/>
+        </w:rPr>
+        <w:t>easier to work with. The main data sets we used were: “</w:t>
+      </w:r>
+      <w:proofErr w:type="spellStart"/>
+      <w:r>
+        <w:rPr>
+          <w:rFonts w:ascii="Times" w:eastAsia="Times New Roman" w:hAnsi="Times" w:cs="Arial"/>
+          <w:color w:val="000000" w:themeColor="text1"/>
+          <w:lang w:val="en-US"/>
+        </w:rPr>
+        <w:t>NoNewNormal</w:t>
+      </w:r>
+      <w:proofErr w:type="spellEnd"/>
+      <w:r>
+        <w:rPr>
+          <w:rFonts w:ascii="Times" w:eastAsia="Times New Roman" w:hAnsi="Times" w:cs="Arial"/>
+          <w:color w:val="000000" w:themeColor="text1"/>
+          <w:lang w:val="en-US"/>
+        </w:rPr>
+        <w:t xml:space="preserve"> dataset on Reddit</w:t>
+      </w:r>
+      <w:r>
+        <w:rPr>
+          <w:rFonts w:ascii="Times" w:eastAsia="Times New Roman" w:hAnsi="Times" w:cs="Arial"/>
+          <w:color w:val="000000" w:themeColor="text1"/>
+          <w:lang w:val="en-US"/>
+        </w:rPr>
+        <w:t>”</w:t>
+      </w:r>
+      <w:r>
+        <w:rPr>
+          <w:rFonts w:ascii="Times" w:eastAsia="Times New Roman" w:hAnsi="Times" w:cs="Arial"/>
+          <w:color w:val="000000" w:themeColor="text1"/>
+        </w:rPr>
+        <w:t>, “</w:t>
+      </w:r>
+      <w:r>
+        <w:rPr>
+          <w:rFonts w:ascii="Times" w:eastAsia="Times New Roman" w:hAnsi="Times" w:cs="Arial"/>
+          <w:color w:val="000000" w:themeColor="text1"/>
+          <w:lang w:val="en-US"/>
+        </w:rPr>
+        <w:t>One year of Doge on Reddit</w:t>
+      </w:r>
+      <w:r>
+        <w:rPr>
+          <w:rFonts w:ascii="Times" w:eastAsia="Times New Roman" w:hAnsi="Times" w:cs="Arial"/>
+          <w:color w:val="000000" w:themeColor="text1"/>
+          <w:lang w:val="en-US"/>
+        </w:rPr>
+        <w:t>”</w:t>
+      </w:r>
+      <w:r>
+        <w:rPr>
+          <w:rFonts w:ascii="Times" w:eastAsia="Times New Roman" w:hAnsi="Times" w:cs="Arial"/>
+          <w:color w:val="000000" w:themeColor="text1"/>
+        </w:rPr>
+        <w:t>, “</w:t>
+      </w:r>
+      <w:r>
+        <w:rPr>
+          <w:rFonts w:ascii="Times" w:eastAsia="Times New Roman" w:hAnsi="Times" w:cs="Arial"/>
+          <w:color w:val="000000" w:themeColor="text1"/>
+          <w:lang w:val="en-US"/>
+        </w:rPr>
+        <w:t>June 2022 Bitcoin on Reddit</w:t>
+      </w:r>
+      <w:r>
+        <w:rPr>
+          <w:rFonts w:ascii="Times" w:eastAsia="Times New Roman" w:hAnsi="Times" w:cs="Arial"/>
+          <w:color w:val="000000" w:themeColor="text1"/>
+          <w:lang w:val="en-US"/>
+        </w:rPr>
+        <w:t>”</w:t>
+      </w:r>
+      <w:r>
+        <w:rPr>
+          <w:rFonts w:ascii="Times" w:eastAsia="Times New Roman" w:hAnsi="Times" w:cs="Arial"/>
+          <w:color w:val="000000" w:themeColor="text1"/>
+        </w:rPr>
+        <w:t>, “</w:t>
+      </w:r>
+      <w:r>
+        <w:rPr>
+          <w:rFonts w:ascii="Times" w:eastAsia="Times New Roman" w:hAnsi="Times" w:cs="Arial"/>
+          <w:color w:val="000000" w:themeColor="text1"/>
+          <w:lang w:val="en-US"/>
+        </w:rPr>
+        <w:t>2022 Freedom Convoy on Reddit</w:t>
+      </w:r>
+      <w:r>
+        <w:rPr>
+          <w:rFonts w:ascii="Times" w:eastAsia="Times New Roman" w:hAnsi="Times" w:cs="Arial"/>
+          <w:color w:val="000000" w:themeColor="text1"/>
+          <w:lang w:val="en-US"/>
+        </w:rPr>
+        <w:t>”</w:t>
+      </w:r>
+      <w:r>
+        <w:rPr>
+          <w:rFonts w:ascii="Times" w:eastAsia="Times New Roman" w:hAnsi="Times" w:cs="Arial"/>
+          <w:color w:val="000000" w:themeColor="text1"/>
+        </w:rPr>
+        <w:t>, “</w:t>
+      </w:r>
+      <w:r>
+        <w:rPr>
+          <w:rFonts w:ascii="Times" w:eastAsia="Times New Roman" w:hAnsi="Times" w:cs="Arial"/>
+          <w:color w:val="000000" w:themeColor="text1"/>
+          <w:lang w:val="en-US"/>
+        </w:rPr>
+        <w:t>The Reddit COVID Dataset</w:t>
+      </w:r>
+      <w:r>
+        <w:rPr>
+          <w:rFonts w:ascii="Times" w:eastAsia="Times New Roman" w:hAnsi="Times" w:cs="Arial"/>
+          <w:color w:val="000000" w:themeColor="text1"/>
+          <w:lang w:val="en-US"/>
+        </w:rPr>
+        <w:t>”</w:t>
+      </w:r>
+      <w:r>
+        <w:rPr>
+          <w:rFonts w:ascii="Times" w:eastAsia="Times New Roman" w:hAnsi="Times" w:cs="Arial"/>
+          <w:color w:val="000000" w:themeColor="text1"/>
+        </w:rPr>
+        <w:t>, “</w:t>
+      </w:r>
+      <w:r>
+        <w:rPr>
+          <w:rFonts w:ascii="Times" w:eastAsia="Times New Roman" w:hAnsi="Times" w:cs="Arial"/>
+          <w:color w:val="000000" w:themeColor="text1"/>
+          <w:lang w:val="en-US"/>
+        </w:rPr>
+        <w:t>Ten Million Reddit Answers</w:t>
+      </w:r>
+      <w:r>
+        <w:rPr>
+          <w:rFonts w:ascii="Times" w:eastAsia="Times New Roman" w:hAnsi="Times" w:cs="Arial"/>
+          <w:color w:val="000000" w:themeColor="text1"/>
+          <w:lang w:val="en-US"/>
+        </w:rPr>
+        <w:t>”</w:t>
+      </w:r>
+      <w:r>
+        <w:rPr>
+          <w:rFonts w:ascii="Times" w:eastAsia="Times New Roman" w:hAnsi="Times" w:cs="Arial"/>
+          <w:color w:val="000000" w:themeColor="text1"/>
+        </w:rPr>
+        <w:t>, and “</w:t>
+      </w:r>
+      <w:r>
+        <w:rPr>
+          <w:rFonts w:ascii="Times" w:eastAsia="Times New Roman" w:hAnsi="Times" w:cs="Arial"/>
+          <w:color w:val="000000" w:themeColor="text1"/>
+          <w:lang w:val="en-US"/>
+        </w:rPr>
+        <w:t>Six Months of GME on Reddit</w:t>
+      </w:r>
+      <w:r>
+        <w:rPr>
+          <w:rFonts w:ascii="Times" w:eastAsia="Times New Roman" w:hAnsi="Times" w:cs="Arial"/>
+          <w:color w:val="000000" w:themeColor="text1"/>
+          <w:lang w:val="en-US"/>
+        </w:rPr>
+        <w:t>”.</w:t>
+      </w:r>
+      <w:r>
+        <w:rPr>
+          <w:rFonts w:ascii="Times" w:eastAsia="Times New Roman" w:hAnsi="Times" w:cs="Arial"/>
+          <w:color w:val="000000" w:themeColor="text1"/>
+          <w:lang w:val="en-US"/>
+        </w:rPr>
+        <w:t xml:space="preserve"> Each data set had a set of posts and set of comments, throughout the process we used one or both sets to run our analysis. </w:t>
+      </w:r>
+      <w:r>
+        <w:rPr>
+          <w:rFonts w:ascii="Times" w:eastAsia="Times New Roman" w:hAnsi="Times" w:cs="Arial"/>
+          <w:color w:val="000000" w:themeColor="text1"/>
+          <w:highlight w:val="yellow"/>
+          <w:lang w:val="en-US"/>
+        </w:rPr>
+        <w:t>TODO</w:t>
       </w:r>
     </w:p>
     <w:p>
@@ -416,101 +673,6 @@
           <w:sz w:val="28"/>
           <w:szCs w:val="28"/>
         </w:rPr>
-        <w:t>Technology, Techniques and Methods</w:t>
-      </w:r>
-    </w:p>
-    <w:p>
-      <w:pPr>
-        <w:spacing w:before="320" w:after="80"/>
-        <w:outlineLvl w:val="2"/>
-        <w:rPr>
-          <w:rFonts w:ascii="Times" w:eastAsia="Times New Roman" w:hAnsi="Times" w:cs="Arial"/>
-          <w:color w:val="000000" w:themeColor="text1"/>
-        </w:rPr>
-      </w:pPr>
-      <w:r>
-        <w:rPr>
-          <w:rFonts w:ascii="Times" w:eastAsia="Times New Roman" w:hAnsi="Times" w:cs="Arial"/>
-          <w:color w:val="000000" w:themeColor="text1"/>
-          <w:sz w:val="28"/>
-          <w:szCs w:val="28"/>
-        </w:rPr>
-        <w:tab/>
-      </w:r>
-      <w:r>
-        <w:rPr>
-          <w:rFonts w:ascii="Times" w:eastAsia="Times New Roman" w:hAnsi="Times" w:cs="Arial"/>
-          <w:color w:val="000000" w:themeColor="text1"/>
-        </w:rPr>
-        <w:t xml:space="preserve">The main </w:t>
-      </w:r>
-      <w:r>
-        <w:rPr>
-          <w:rFonts w:ascii="Times" w:eastAsia="Times New Roman" w:hAnsi="Times" w:cs="Arial"/>
-          <w:color w:val="000000" w:themeColor="text1"/>
-        </w:rPr>
-        <w:t xml:space="preserve">language used for data analysis and graphing was Python. </w:t>
-      </w:r>
-      <w:r>
-        <w:rPr>
-          <w:rFonts w:ascii="Times" w:eastAsia="Times New Roman" w:hAnsi="Times" w:cs="Arial"/>
-          <w:color w:val="000000" w:themeColor="text1"/>
-        </w:rPr>
-        <w:t>Python</w:t>
-      </w:r>
-      <w:r>
-        <w:rPr>
-          <w:rFonts w:ascii="Times" w:eastAsia="Times New Roman" w:hAnsi="Times" w:cs="Arial"/>
-          <w:color w:val="000000" w:themeColor="text1"/>
-        </w:rPr>
-        <w:t xml:space="preserve"> libraries pandas and matplotlib were used to achieve basic analysis and graph creation. Data used for this analysis came from the open-source data library </w:t>
-      </w:r>
-      <w:proofErr w:type="spellStart"/>
-      <w:r>
-        <w:rPr>
-          <w:rFonts w:ascii="Times" w:eastAsia="Times New Roman" w:hAnsi="Times" w:cs="Arial"/>
-          <w:color w:val="000000" w:themeColor="text1"/>
-        </w:rPr>
-        <w:t>SocialGrep</w:t>
-      </w:r>
-      <w:proofErr w:type="spellEnd"/>
-      <w:r>
-        <w:rPr>
-          <w:rFonts w:ascii="Times" w:eastAsia="Times New Roman" w:hAnsi="Times" w:cs="Arial"/>
-          <w:color w:val="000000" w:themeColor="text1"/>
-        </w:rPr>
-        <w:t>. The main data was presented in csv format making it easily usable</w:t>
-      </w:r>
-      <w:proofErr w:type="gramStart"/>
-      <w:r>
-        <w:rPr>
-          <w:rFonts w:ascii="Times" w:eastAsia="Times New Roman" w:hAnsi="Times" w:cs="Arial"/>
-          <w:color w:val="000000" w:themeColor="text1"/>
-        </w:rPr>
-        <w:t>…..</w:t>
-      </w:r>
-      <w:proofErr w:type="gramEnd"/>
-    </w:p>
-    <w:p>
-      <w:pPr>
-        <w:spacing w:before="320" w:after="80"/>
-        <w:outlineLvl w:val="2"/>
-        <w:rPr>
-          <w:rFonts w:ascii="Times" w:eastAsia="Times New Roman" w:hAnsi="Times" w:cs="Times New Roman"/>
-          <w:b/>
-          <w:bCs/>
-          <w:color w:val="000000" w:themeColor="text1"/>
-          <w:sz w:val="27"/>
-          <w:szCs w:val="27"/>
-        </w:rPr>
-      </w:pPr>
-      <w:r>
-        <w:rPr>
-          <w:rFonts w:ascii="Times" w:eastAsia="Times New Roman" w:hAnsi="Times" w:cs="Arial"/>
-          <w:color w:val="000000" w:themeColor="text1"/>
-          <w:sz w:val="28"/>
-          <w:szCs w:val="28"/>
-        </w:rPr>
         <w:lastRenderedPageBreak/>
         <w:t>Analysis</w:t>
       </w:r>
@@ -556,6 +718,7 @@
     <w:p>
       <w:pPr>
         <w:spacing w:before="280" w:after="80"/>
+        <w:ind w:firstLine="720"/>
         <w:outlineLvl w:val="3"/>
         <w:rPr>
           <w:rFonts w:ascii="Times" w:eastAsia="Times New Roman" w:hAnsi="Times" w:cs="Arial"/>
@@ -567,8 +730,145 @@
           <w:rFonts w:ascii="Times" w:eastAsia="Times New Roman" w:hAnsi="Times" w:cs="Arial"/>
           <w:color w:val="000000" w:themeColor="text1"/>
         </w:rPr>
-        <w:tab/>
-        <w:t xml:space="preserve">The data used for these tests were from </w:t>
+        <w:t xml:space="preserve">The tests were performed twice, with different data sets. The overall conclusion is that there is no correlation with the sentiment attached to a comment and its popularity. This is contrary to our hypothesis. The correlation coefficient for </w:t>
+      </w:r>
+      <w:r>
+        <w:rPr>
+          <w:rFonts w:ascii="Times" w:eastAsia="Times New Roman" w:hAnsi="Times" w:cs="Arial"/>
+          <w:color w:val="000000" w:themeColor="text1"/>
+        </w:rPr>
+        <w:t>both tests</w:t>
+      </w:r>
+      <w:r>
+        <w:rPr>
+          <w:rFonts w:ascii="Times" w:eastAsia="Times New Roman" w:hAnsi="Times" w:cs="Arial"/>
+          <w:color w:val="000000" w:themeColor="text1"/>
+        </w:rPr>
+        <w:t xml:space="preserve"> came out to be </w:t>
+      </w:r>
+      <w:r>
+        <w:rPr>
+          <w:rFonts w:ascii="Times" w:eastAsia="Times New Roman" w:hAnsi="Times" w:cs="Arial"/>
+          <w:color w:val="000000" w:themeColor="text1"/>
+        </w:rPr>
+        <w:t>-0.044265</w:t>
+      </w:r>
+      <w:r>
+        <w:rPr>
+          <w:rFonts w:ascii="Times" w:eastAsia="Times New Roman" w:hAnsi="Times" w:cs="Arial"/>
+          <w:color w:val="000000" w:themeColor="text1"/>
+        </w:rPr>
+        <w:t xml:space="preserve"> for the </w:t>
+      </w:r>
+      <w:r>
+        <w:rPr>
+          <w:rFonts w:ascii="Times" w:eastAsia="Times New Roman" w:hAnsi="Times" w:cs="Arial"/>
+          <w:color w:val="000000" w:themeColor="text1"/>
+        </w:rPr>
+        <w:t>“</w:t>
+      </w:r>
+      <w:r>
+        <w:rPr>
+          <w:rFonts w:ascii="Times" w:eastAsia="Times New Roman" w:hAnsi="Times" w:cs="Arial"/>
+          <w:color w:val="000000" w:themeColor="text1"/>
+          <w:lang w:val="en-US"/>
+        </w:rPr>
+        <w:t>2022 Freedom Convoy on Reddit</w:t>
+      </w:r>
+      <w:r>
+        <w:rPr>
+          <w:rFonts w:ascii="Times" w:eastAsia="Times New Roman" w:hAnsi="Times" w:cs="Arial"/>
+          <w:color w:val="000000" w:themeColor="text1"/>
+          <w:lang w:val="en-US"/>
+        </w:rPr>
+        <w:t>”</w:t>
+      </w:r>
+      <w:r>
+        <w:rPr>
+          <w:rFonts w:ascii="Times" w:eastAsia="Times New Roman" w:hAnsi="Times" w:cs="Arial"/>
+          <w:color w:val="000000" w:themeColor="text1"/>
+          <w:lang w:val="en-US"/>
+        </w:rPr>
+        <w:t xml:space="preserve"> comment</w:t>
+      </w:r>
+      <w:r>
+        <w:rPr>
+          <w:rFonts w:ascii="Times" w:eastAsia="Times New Roman" w:hAnsi="Times" w:cs="Arial"/>
+          <w:color w:val="000000" w:themeColor="text1"/>
+        </w:rPr>
+        <w:t xml:space="preserve"> data set and </w:t>
+      </w:r>
+      <w:r>
+        <w:rPr>
+          <w:rFonts w:ascii="Times" w:eastAsia="Times New Roman" w:hAnsi="Times" w:cs="Arial"/>
+          <w:color w:val="000000" w:themeColor="text1"/>
+        </w:rPr>
+        <w:t>-0.006067</w:t>
+      </w:r>
+      <w:r>
+        <w:rPr>
+          <w:rFonts w:ascii="Times" w:eastAsia="Times New Roman" w:hAnsi="Times" w:cs="Arial"/>
+          <w:color w:val="000000" w:themeColor="text1"/>
+        </w:rPr>
+        <w:t xml:space="preserve"> for the </w:t>
+      </w:r>
+      <w:r>
+        <w:rPr>
+          <w:rFonts w:ascii="Times" w:eastAsia="Times New Roman" w:hAnsi="Times" w:cs="Arial"/>
+          <w:color w:val="000000" w:themeColor="text1"/>
+        </w:rPr>
+        <w:t>“</w:t>
+      </w:r>
+      <w:r>
+        <w:rPr>
+          <w:rFonts w:ascii="Times" w:eastAsia="Times New Roman" w:hAnsi="Times" w:cs="Arial"/>
+          <w:color w:val="000000" w:themeColor="text1"/>
+          <w:lang w:val="en-US"/>
+        </w:rPr>
+        <w:t>June 2022 Bitcoin on Reddit</w:t>
+      </w:r>
+      <w:r>
+        <w:rPr>
+          <w:rFonts w:ascii="Times" w:eastAsia="Times New Roman" w:hAnsi="Times" w:cs="Arial"/>
+          <w:color w:val="000000" w:themeColor="text1"/>
+          <w:lang w:val="en-US"/>
+        </w:rPr>
+        <w:t>”</w:t>
+      </w:r>
+      <w:r>
+        <w:rPr>
+          <w:rFonts w:ascii="Times" w:eastAsia="Times New Roman" w:hAnsi="Times" w:cs="Arial"/>
+          <w:color w:val="000000" w:themeColor="text1"/>
+        </w:rPr>
+        <w:t xml:space="preserve"> </w:t>
+      </w:r>
+      <w:r>
+        <w:rPr>
+          <w:rFonts w:ascii="Times" w:eastAsia="Times New Roman" w:hAnsi="Times" w:cs="Arial"/>
+          <w:color w:val="000000" w:themeColor="text1"/>
+        </w:rPr>
+        <w:t xml:space="preserve">comment </w:t>
+      </w:r>
+      <w:r>
+        <w:rPr>
+          <w:rFonts w:ascii="Times" w:eastAsia="Times New Roman" w:hAnsi="Times" w:cs="Arial"/>
+          <w:color w:val="000000" w:themeColor="text1"/>
+        </w:rPr>
+        <w:t>dataset</w:t>
+      </w:r>
+      <w:r>
+        <w:rPr>
+          <w:rFonts w:ascii="Times" w:eastAsia="Times New Roman" w:hAnsi="Times" w:cs="Arial"/>
+          <w:color w:val="000000" w:themeColor="text1"/>
+        </w:rPr>
+        <w:t xml:space="preserve">. </w:t>
+      </w:r>
+      <w:r>
+        <w:rPr>
+          <w:rFonts w:ascii="Times" w:eastAsia="Times New Roman" w:hAnsi="Times" w:cs="Arial"/>
+          <w:color w:val="000000" w:themeColor="text1"/>
+        </w:rPr>
+        <w:t xml:space="preserve">The sentiment for each comment is one that is generated by the </w:t>
       </w:r>
       <w:proofErr w:type="spellStart"/>
       <w:r>
@@ -576,7 +876,7 @@
           <w:rFonts w:ascii="Times" w:eastAsia="Times New Roman" w:hAnsi="Times" w:cs="Arial"/>
           <w:color w:val="000000" w:themeColor="text1"/>
         </w:rPr>
-        <w:t>SocialGrap</w:t>
+        <w:t>SocialGrep</w:t>
       </w:r>
       <w:proofErr w:type="spellEnd"/>
       <w:r>
@@ -584,21 +884,7 @@
           <w:rFonts w:ascii="Times" w:eastAsia="Times New Roman" w:hAnsi="Times" w:cs="Arial"/>
           <w:color w:val="000000" w:themeColor="text1"/>
         </w:rPr>
-        <w:t xml:space="preserve"> and they are formatted in csv. The tests were performed twice, with different data sets. The overall conclusion is that there is no correlation with the sentiment attached to a comment and its popularity. This is contrary to our hypothesis. The correlation coefficient for </w:t>
-      </w:r>
-      <w:r>
-        <w:rPr>
-          <w:rFonts w:ascii="Times" w:eastAsia="Times New Roman" w:hAnsi="Times" w:cs="Arial"/>
-          <w:color w:val="000000" w:themeColor="text1"/>
-        </w:rPr>
-        <w:t>both tests</w:t>
-      </w:r>
-      <w:r>
-        <w:rPr>
-          <w:rFonts w:ascii="Times" w:eastAsia="Times New Roman" w:hAnsi="Times" w:cs="Arial"/>
-          <w:color w:val="000000" w:themeColor="text1"/>
-        </w:rPr>
-        <w:t xml:space="preserve"> came out to be 0. </w:t>
+        <w:t xml:space="preserve"> database.</w:t>
       </w:r>
     </w:p>
     <w:p>
@@ -615,63 +901,10 @@
           <w:rFonts w:ascii="Times" w:eastAsia="Times New Roman" w:hAnsi="Times" w:cs="Arial"/>
           <w:color w:val="000000" w:themeColor="text1"/>
         </w:rPr>
-        <w:t>Trucker</w:t>
-      </w:r>
-      <w:r>
-        <w:rPr>
-          <w:rFonts w:ascii="Times" w:eastAsia="Times New Roman" w:hAnsi="Times" w:cs="Arial"/>
-          <w:color w:val="000000" w:themeColor="text1"/>
-        </w:rPr>
-        <w:tab/>
-      </w:r>
-      <w:r>
-        <w:rPr>
-          <w:rFonts w:ascii="Times" w:eastAsia="Times New Roman" w:hAnsi="Times" w:cs="Arial"/>
-          <w:color w:val="000000" w:themeColor="text1"/>
-        </w:rPr>
-        <w:tab/>
-      </w:r>
-      <w:r>
-        <w:rPr>
-          <w:rFonts w:ascii="Times" w:eastAsia="Times New Roman" w:hAnsi="Times" w:cs="Arial"/>
-          <w:color w:val="000000" w:themeColor="text1"/>
-        </w:rPr>
-        <w:tab/>
-      </w:r>
-      <w:r>
-        <w:rPr>
-          <w:rFonts w:ascii="Times" w:eastAsia="Times New Roman" w:hAnsi="Times" w:cs="Arial"/>
-          <w:color w:val="000000" w:themeColor="text1"/>
-        </w:rPr>
-        <w:tab/>
-      </w:r>
-      <w:r>
-        <w:rPr>
-          <w:rFonts w:ascii="Times" w:eastAsia="Times New Roman" w:hAnsi="Times" w:cs="Arial"/>
-          <w:color w:val="000000" w:themeColor="text1"/>
-        </w:rPr>
-        <w:tab/>
-        <w:t xml:space="preserve">      Bitcoin</w:t>
-      </w:r>
-    </w:p>
-    <w:p>
-      <w:pPr>
-        <w:spacing w:before="280" w:after="80"/>
-        <w:outlineLvl w:val="3"/>
-        <w:rPr>
-          <w:noProof/>
-        </w:rPr>
-      </w:pPr>
-      <w:r>
-        <w:rPr>
-          <w:rFonts w:ascii="Times" w:eastAsia="Times New Roman" w:hAnsi="Times" w:cs="Arial"/>
-          <w:noProof/>
-          <w:color w:val="767171" w:themeColor="background2" w:themeShade="80"/>
-        </w:rPr>
         <w:drawing>
-          <wp:inline distT="0" distB="0" distL="0" distR="0" wp14:anchorId="0346DDE6" wp14:editId="417D29FE">
-            <wp:extent cx="2859928" cy="1429966"/>
-            <wp:effectExtent l="0" t="0" r="0" b="5715"/>
+          <wp:inline distT="0" distB="0" distL="0" distR="0" wp14:anchorId="222B3868" wp14:editId="67E472DE">
+            <wp:extent cx="2714017" cy="1357009"/>
+            <wp:effectExtent l="0" t="0" r="3810" b="1905"/>
             <wp:docPr id="10" name="Picture 9" descr="A graph with red lines and numbers&#10;&#10;Description automatically generated">
               <a:extLst xmlns:a="http://schemas.openxmlformats.org/drawingml/2006/main">
                 <a:ext uri="{FF2B5EF4-FFF2-40B4-BE49-F238E27FC236}">
@@ -706,7 +939,7 @@
                   <pic:spPr>
                     <a:xfrm>
                       <a:off x="0" y="0"/>
-                      <a:ext cx="2919442" cy="1459723"/>
+                      <a:ext cx="2741487" cy="1370744"/>
                     </a:xfrm>
                     <a:prstGeom prst="rect">
                       <a:avLst/>
@@ -720,20 +953,13 @@
       </w:r>
       <w:r>
         <w:rPr>
-          <w:noProof/>
-        </w:rPr>
-        <w:t xml:space="preserve"> </w:t>
-      </w:r>
-      <w:r>
-        <w:rPr>
-          <w:rFonts w:ascii="Times" w:eastAsia="Times New Roman" w:hAnsi="Times" w:cs="Arial"/>
-          <w:noProof/>
-          <w:color w:val="767171" w:themeColor="background2" w:themeShade="80"/>
+          <w:rFonts w:ascii="Times" w:eastAsia="Times New Roman" w:hAnsi="Times" w:cs="Arial"/>
+          <w:color w:val="000000" w:themeColor="text1"/>
         </w:rPr>
         <w:drawing>
-          <wp:inline distT="0" distB="0" distL="0" distR="0" wp14:anchorId="287FF563" wp14:editId="32C54280">
-            <wp:extent cx="2928026" cy="1464013"/>
-            <wp:effectExtent l="0" t="0" r="5715" b="0"/>
+          <wp:inline distT="0" distB="0" distL="0" distR="0" wp14:anchorId="5A867834" wp14:editId="73BE5454">
+            <wp:extent cx="2597285" cy="1298643"/>
+            <wp:effectExtent l="0" t="0" r="0" b="0"/>
             <wp:docPr id="12" name="Picture 11" descr="A graph of a graph with red lines&#10;&#10;Description automatically generated with medium confidence">
               <a:extLst xmlns:a="http://schemas.openxmlformats.org/drawingml/2006/main">
                 <a:ext uri="{FF2B5EF4-FFF2-40B4-BE49-F238E27FC236}">
@@ -768,7 +994,7 @@
                   <pic:spPr>
                     <a:xfrm>
                       <a:off x="0" y="0"/>
-                      <a:ext cx="2956385" cy="1478192"/>
+                      <a:ext cx="2638221" cy="1319111"/>
                     </a:xfrm>
                     <a:prstGeom prst="rect">
                       <a:avLst/>
@@ -813,23 +1039,7 @@
           <w:color w:val="000000" w:themeColor="text1"/>
         </w:rPr>
         <w:tab/>
-        <w:t xml:space="preserve">The data used for these tests were from </w:t>
-      </w:r>
-      <w:proofErr w:type="spellStart"/>
-      <w:r>
-        <w:rPr>
-          <w:rFonts w:ascii="Times" w:eastAsia="Times New Roman" w:hAnsi="Times" w:cs="Arial"/>
-          <w:color w:val="000000" w:themeColor="text1"/>
-        </w:rPr>
-        <w:t>SocialGrep</w:t>
-      </w:r>
-      <w:proofErr w:type="spellEnd"/>
-      <w:r>
-        <w:rPr>
-          <w:rFonts w:ascii="Times" w:eastAsia="Times New Roman" w:hAnsi="Times" w:cs="Arial"/>
-          <w:color w:val="000000" w:themeColor="text1"/>
-        </w:rPr>
-        <w:t xml:space="preserve"> and they are formatted din csv. The tests were performed on 2 different data sets. </w:t>
+        <w:t xml:space="preserve">The tests were performed on 2 different data sets. </w:t>
       </w:r>
       <w:r>
         <w:rPr>
@@ -838,119 +1048,113 @@
         </w:rPr>
         <w:t xml:space="preserve">We theorized that the correlation to word count would be that popularity would coincide with shorter comments. </w:t>
       </w:r>
-      <w:proofErr w:type="spellStart"/>
-      <w:r>
-        <w:rPr>
-          <w:rFonts w:ascii="Times" w:eastAsia="Times New Roman" w:hAnsi="Times" w:cs="Arial"/>
-          <w:color w:val="000000" w:themeColor="text1"/>
-        </w:rPr>
-        <w:t>Alth</w:t>
-      </w:r>
-      <w:proofErr w:type="spellEnd"/>
+      <w:r>
+        <w:rPr>
+          <w:rFonts w:ascii="Times" w:eastAsia="Times New Roman" w:hAnsi="Times" w:cs="Arial"/>
+          <w:color w:val="000000" w:themeColor="text1"/>
+        </w:rPr>
+        <w:t xml:space="preserve">This however was not the case and we found that the number of words did not have a strong correlation to popularity. We did however find a trend pertaining to social conformity, in most test that we ran we found that there was a large group of comments that all had the same length regardless of its popularity. This could be because of social conformity and that users were following others and making the same length post. The correlation coefficients were </w:t>
+      </w:r>
+      <w:r>
+        <w:rPr>
+          <w:rFonts w:ascii="Times" w:eastAsia="Times New Roman" w:hAnsi="Times" w:cs="Arial"/>
+          <w:color w:val="000000" w:themeColor="text1"/>
+        </w:rPr>
+        <w:t>0.0103048</w:t>
+      </w:r>
+      <w:r>
+        <w:rPr>
+          <w:rFonts w:ascii="Times" w:eastAsia="Times New Roman" w:hAnsi="Times" w:cs="Arial"/>
+          <w:color w:val="000000" w:themeColor="text1"/>
+        </w:rPr>
+        <w:t xml:space="preserve"> for the “</w:t>
+      </w:r>
+      <w:r>
+        <w:rPr>
+          <w:rFonts w:ascii="Times" w:eastAsia="Times New Roman" w:hAnsi="Times" w:cs="Arial"/>
+          <w:color w:val="000000" w:themeColor="text1"/>
+          <w:lang w:val="en-US"/>
+        </w:rPr>
+        <w:t>One year of Doge on Reddit</w:t>
+      </w:r>
+      <w:r>
+        <w:rPr>
+          <w:rFonts w:ascii="Times" w:eastAsia="Times New Roman" w:hAnsi="Times" w:cs="Arial"/>
+          <w:color w:val="000000" w:themeColor="text1"/>
+          <w:lang w:val="en-US"/>
+        </w:rPr>
+        <w:t>”</w:t>
+      </w:r>
+      <w:r>
+        <w:rPr>
+          <w:rFonts w:ascii="Times" w:eastAsia="Times New Roman" w:hAnsi="Times" w:cs="Arial"/>
+          <w:color w:val="000000" w:themeColor="text1"/>
+        </w:rPr>
+        <w:t xml:space="preserve"> data set and </w:t>
+      </w:r>
+      <w:r>
+        <w:rPr>
+          <w:rFonts w:ascii="Times" w:eastAsia="Times New Roman" w:hAnsi="Times" w:cs="Arial"/>
+          <w:color w:val="000000" w:themeColor="text1"/>
+        </w:rPr>
+        <w:t>0.1305555</w:t>
+      </w:r>
+      <w:r>
+        <w:rPr>
+          <w:rFonts w:ascii="Times" w:eastAsia="Times New Roman" w:hAnsi="Times" w:cs="Arial"/>
+          <w:color w:val="000000" w:themeColor="text1"/>
+        </w:rPr>
+        <w:t xml:space="preserve"> for the </w:t>
+      </w:r>
+      <w:r>
+        <w:rPr>
+          <w:rFonts w:ascii="Times" w:eastAsia="Times New Roman" w:hAnsi="Times" w:cs="Arial"/>
+          <w:color w:val="000000" w:themeColor="text1"/>
+        </w:rPr>
+        <w:t>“</w:t>
+      </w:r>
+      <w:r>
+        <w:rPr>
+          <w:rFonts w:ascii="Times" w:eastAsia="Times New Roman" w:hAnsi="Times" w:cs="Arial"/>
+          <w:color w:val="000000" w:themeColor="text1"/>
+          <w:lang w:val="en-US"/>
+        </w:rPr>
+        <w:t>2022 Freedom Convoy on Reddit</w:t>
+      </w:r>
+      <w:r>
+        <w:rPr>
+          <w:rFonts w:ascii="Times" w:eastAsia="Times New Roman" w:hAnsi="Times" w:cs="Arial"/>
+          <w:color w:val="000000" w:themeColor="text1"/>
+          <w:lang w:val="en-US"/>
+        </w:rPr>
+        <w:t>”</w:t>
+      </w:r>
+      <w:r>
+        <w:rPr>
+          <w:rFonts w:ascii="Times" w:eastAsia="Times New Roman" w:hAnsi="Times" w:cs="Arial"/>
+          <w:color w:val="000000" w:themeColor="text1"/>
+        </w:rPr>
+        <w:t xml:space="preserve"> data set.</w:t>
+      </w:r>
     </w:p>
     <w:p>
       <w:pPr>
         <w:spacing w:before="280" w:after="80"/>
         <w:outlineLvl w:val="3"/>
         <w:rPr>
-          <w:rFonts w:ascii="Times" w:eastAsia="Times New Roman" w:hAnsi="Times" w:cs="Times New Roman"/>
-          <w:color w:val="000000" w:themeColor="text1"/>
-        </w:rPr>
-      </w:pPr>
-      <w:r>
-        <w:rPr>
-          <w:rFonts w:ascii="Times" w:eastAsia="Times New Roman" w:hAnsi="Times" w:cs="Arial"/>
-          <w:color w:val="000000" w:themeColor="text1"/>
-        </w:rPr>
-        <w:t>Doge</w:t>
-      </w:r>
-      <w:r>
-        <w:rPr>
-          <w:rFonts w:ascii="Times" w:eastAsia="Times New Roman" w:hAnsi="Times" w:cs="Arial"/>
-          <w:color w:val="000000" w:themeColor="text1"/>
-        </w:rPr>
-        <w:tab/>
-      </w:r>
-      <w:r>
-        <w:rPr>
-          <w:rFonts w:ascii="Times" w:eastAsia="Times New Roman" w:hAnsi="Times" w:cs="Arial"/>
-          <w:color w:val="000000" w:themeColor="text1"/>
-        </w:rPr>
-        <w:tab/>
-      </w:r>
-      <w:r>
-        <w:rPr>
-          <w:rFonts w:ascii="Times" w:eastAsia="Times New Roman" w:hAnsi="Times" w:cs="Arial"/>
-          <w:color w:val="000000" w:themeColor="text1"/>
-        </w:rPr>
-        <w:tab/>
-      </w:r>
-      <w:r>
-        <w:rPr>
-          <w:rFonts w:ascii="Times" w:eastAsia="Times New Roman" w:hAnsi="Times" w:cs="Arial"/>
-          <w:color w:val="000000" w:themeColor="text1"/>
-        </w:rPr>
-        <w:tab/>
-      </w:r>
-      <w:r>
-        <w:rPr>
-          <w:rFonts w:ascii="Times" w:eastAsia="Times New Roman" w:hAnsi="Times" w:cs="Arial"/>
-          <w:color w:val="000000" w:themeColor="text1"/>
-        </w:rPr>
-        <w:tab/>
-      </w:r>
-      <w:r>
-        <w:rPr>
-          <w:rFonts w:ascii="Times" w:eastAsia="Times New Roman" w:hAnsi="Times" w:cs="Arial"/>
-          <w:color w:val="000000" w:themeColor="text1"/>
-        </w:rPr>
-        <w:tab/>
-      </w:r>
-      <w:r>
-        <w:rPr>
-          <w:rFonts w:ascii="Times" w:eastAsia="Times New Roman" w:hAnsi="Times" w:cs="Arial"/>
-          <w:color w:val="000000" w:themeColor="text1"/>
-        </w:rPr>
-        <w:tab/>
-      </w:r>
-      <w:r>
-        <w:rPr>
-          <w:rFonts w:ascii="Times" w:eastAsia="Times New Roman" w:hAnsi="Times" w:cs="Times New Roman"/>
-          <w:color w:val="000000" w:themeColor="text1"/>
-        </w:rPr>
-        <w:t>Trucke</w:t>
-      </w:r>
-      <w:r>
-        <w:rPr>
-          <w:rFonts w:ascii="Times" w:eastAsia="Times New Roman" w:hAnsi="Times" w:cs="Times New Roman"/>
-          <w:color w:val="000000" w:themeColor="text1"/>
-        </w:rPr>
-        <w:t>r</w:t>
-      </w:r>
-    </w:p>
-    <w:p>
-      <w:pPr>
-        <w:spacing w:before="280" w:after="80"/>
-        <w:outlineLvl w:val="3"/>
-        <w:rPr>
-          <w:rFonts w:ascii="Times" w:eastAsia="Times New Roman" w:hAnsi="Times" w:cs="Times New Roman"/>
-          <w:b/>
-          <w:bCs/>
-          <w:color w:val="000000" w:themeColor="text1"/>
-        </w:rPr>
-      </w:pPr>
-      <w:r>
-        <w:rPr>
-          <w:rFonts w:ascii="Times" w:eastAsia="Times New Roman" w:hAnsi="Times" w:cs="Times New Roman"/>
-          <w:b/>
-          <w:bCs/>
-          <w:noProof/>
+          <w:rFonts w:ascii="Times" w:eastAsia="Times New Roman" w:hAnsi="Times" w:cs="Arial"/>
+          <w:color w:val="000000" w:themeColor="text1"/>
+        </w:rPr>
+      </w:pPr>
+      <w:r>
+        <w:rPr>
+          <w:rFonts w:ascii="Times" w:eastAsia="Times New Roman" w:hAnsi="Times" w:cs="Arial"/>
           <w:color w:val="000000" w:themeColor="text1"/>
         </w:rPr>
         <w:drawing>
-          <wp:inline distT="0" distB="0" distL="0" distR="0" wp14:anchorId="571322A8" wp14:editId="4B9D8C85">
-            <wp:extent cx="2901476" cy="1740886"/>
-            <wp:effectExtent l="0" t="0" r="0" b="0"/>
+          <wp:inline distT="0" distB="0" distL="0" distR="0" wp14:anchorId="41DC15BB" wp14:editId="131A7BA6">
+            <wp:extent cx="2898843" cy="1739305"/>
+            <wp:effectExtent l="0" t="0" r="0" b="635"/>
             <wp:docPr id="6" name="Picture 5" descr="A graph with red lines and a point&#10;&#10;Description automatically generated">
               <a:extLst xmlns:a="http://schemas.openxmlformats.org/drawingml/2006/main">
                 <a:ext uri="{FF2B5EF4-FFF2-40B4-BE49-F238E27FC236}">
@@ -985,7 +1189,7 @@
                   <pic:spPr>
                     <a:xfrm>
                       <a:off x="0" y="0"/>
-                      <a:ext cx="2943231" cy="1765939"/>
+                      <a:ext cx="2930283" cy="1758169"/>
                     </a:xfrm>
                     <a:prstGeom prst="rect">
                       <a:avLst/>
@@ -999,15 +1203,18 @@
       </w:r>
       <w:r>
         <w:rPr>
-          <w:rFonts w:ascii="Times" w:eastAsia="Times New Roman" w:hAnsi="Times" w:cs="Times New Roman"/>
-          <w:b/>
-          <w:bCs/>
           <w:noProof/>
+        </w:rPr>
+        <w:t xml:space="preserve"> </w:t>
+      </w:r>
+      <w:r>
+        <w:rPr>
+          <w:rFonts w:ascii="Times" w:eastAsia="Times New Roman" w:hAnsi="Times" w:cs="Arial"/>
           <w:color w:val="000000" w:themeColor="text1"/>
         </w:rPr>
         <w:drawing>
-          <wp:inline distT="0" distB="0" distL="0" distR="0" wp14:anchorId="49A3E822" wp14:editId="14C5054D">
-            <wp:extent cx="2986391" cy="1791835"/>
+          <wp:inline distT="0" distB="0" distL="0" distR="0" wp14:anchorId="3AD1B677" wp14:editId="0AB085A2">
+            <wp:extent cx="2821022" cy="1692613"/>
             <wp:effectExtent l="0" t="0" r="0" b="0"/>
             <wp:docPr id="8" name="Picture 7" descr="A graph with red lines&#10;&#10;Description automatically generated">
               <a:extLst xmlns:a="http://schemas.openxmlformats.org/drawingml/2006/main">
@@ -1043,7 +1250,7 @@
                   <pic:spPr>
                     <a:xfrm>
                       <a:off x="0" y="0"/>
-                      <a:ext cx="3021983" cy="1813190"/>
+                      <a:ext cx="2847114" cy="1708268"/>
                     </a:xfrm>
                     <a:prstGeom prst="rect">
                       <a:avLst/>
@@ -1083,6 +1290,7 @@
     <w:p>
       <w:pPr>
         <w:spacing w:before="280" w:after="80"/>
+        <w:ind w:firstLine="720"/>
         <w:outlineLvl w:val="3"/>
         <w:rPr>
           <w:rFonts w:ascii="Times" w:eastAsia="Times New Roman" w:hAnsi="Times" w:cs="Arial"/>
@@ -1094,57 +1302,85 @@
           <w:rFonts w:ascii="Times" w:eastAsia="Times New Roman" w:hAnsi="Times" w:cs="Arial"/>
           <w:color w:val="000000" w:themeColor="text1"/>
         </w:rPr>
-        <w:t>Doge</w:t>
-      </w:r>
-      <w:r>
-        <w:rPr>
-          <w:rFonts w:ascii="Times" w:eastAsia="Times New Roman" w:hAnsi="Times" w:cs="Arial"/>
-          <w:color w:val="000000" w:themeColor="text1"/>
-        </w:rPr>
-        <w:tab/>
-      </w:r>
-      <w:r>
-        <w:rPr>
-          <w:rFonts w:ascii="Times" w:eastAsia="Times New Roman" w:hAnsi="Times" w:cs="Arial"/>
-          <w:color w:val="000000" w:themeColor="text1"/>
-        </w:rPr>
-        <w:tab/>
-      </w:r>
-      <w:r>
-        <w:rPr>
-          <w:rFonts w:ascii="Times" w:eastAsia="Times New Roman" w:hAnsi="Times" w:cs="Arial"/>
-          <w:color w:val="000000" w:themeColor="text1"/>
-        </w:rPr>
-        <w:tab/>
-      </w:r>
-      <w:r>
-        <w:rPr>
-          <w:rFonts w:ascii="Times" w:eastAsia="Times New Roman" w:hAnsi="Times" w:cs="Arial"/>
-          <w:color w:val="000000" w:themeColor="text1"/>
-        </w:rPr>
-        <w:tab/>
-      </w:r>
-      <w:r>
-        <w:rPr>
-          <w:rFonts w:ascii="Times" w:eastAsia="Times New Roman" w:hAnsi="Times" w:cs="Arial"/>
-          <w:color w:val="000000" w:themeColor="text1"/>
-        </w:rPr>
-        <w:tab/>
-      </w:r>
-      <w:r>
-        <w:rPr>
-          <w:rFonts w:ascii="Times" w:eastAsia="Times New Roman" w:hAnsi="Times" w:cs="Arial"/>
-          <w:color w:val="000000" w:themeColor="text1"/>
-        </w:rPr>
-        <w:tab/>
-      </w:r>
-      <w:r>
-        <w:rPr>
-          <w:rFonts w:ascii="Times" w:eastAsia="Times New Roman" w:hAnsi="Times" w:cs="Arial"/>
-          <w:color w:val="000000" w:themeColor="text1"/>
-        </w:rPr>
-        <w:tab/>
-        <w:t>No New Normal</w:t>
+        <w:t xml:space="preserve">The tests were performed on 2 different data sets. We theorized that </w:t>
+      </w:r>
+      <w:r>
+        <w:rPr>
+          <w:rFonts w:ascii="Times" w:eastAsia="Times New Roman" w:hAnsi="Times" w:cs="Arial"/>
+          <w:color w:val="000000" w:themeColor="text1"/>
+        </w:rPr>
+        <w:t xml:space="preserve">the popularity of a topic would decrease over a long period of time. The results of our analysis supported our </w:t>
+      </w:r>
+      <w:r>
+        <w:rPr>
+          <w:rFonts w:ascii="Times" w:eastAsia="Times New Roman" w:hAnsi="Times" w:cs="Arial"/>
+          <w:color w:val="000000" w:themeColor="text1"/>
+        </w:rPr>
+        <w:lastRenderedPageBreak/>
+        <w:t xml:space="preserve">hypothesis. Over multiple datasets the overall average popularity decreased; in this analysis all posts were separated by month. The </w:t>
+      </w:r>
+      <w:r>
+        <w:rPr>
+          <w:rFonts w:ascii="Times" w:eastAsia="Times New Roman" w:hAnsi="Times" w:cs="Arial"/>
+          <w:color w:val="000000" w:themeColor="text1"/>
+        </w:rPr>
+        <w:t>“</w:t>
+      </w:r>
+      <w:r>
+        <w:rPr>
+          <w:rFonts w:ascii="Times" w:eastAsia="Times New Roman" w:hAnsi="Times" w:cs="Arial"/>
+          <w:color w:val="000000" w:themeColor="text1"/>
+          <w:lang w:val="en-US"/>
+        </w:rPr>
+        <w:t>One year of Doge on Reddit</w:t>
+      </w:r>
+      <w:r>
+        <w:rPr>
+          <w:rFonts w:ascii="Times" w:eastAsia="Times New Roman" w:hAnsi="Times" w:cs="Arial"/>
+          <w:color w:val="000000" w:themeColor="text1"/>
+          <w:lang w:val="en-US"/>
+        </w:rPr>
+        <w:t xml:space="preserve">” was an extreme case as after two months there was a drastic decrease in popularity. The </w:t>
+      </w:r>
+      <w:r>
+        <w:rPr>
+          <w:rFonts w:ascii="Times" w:eastAsia="Times New Roman" w:hAnsi="Times" w:cs="Arial"/>
+          <w:color w:val="000000" w:themeColor="text1"/>
+        </w:rPr>
+        <w:t>“</w:t>
+      </w:r>
+      <w:proofErr w:type="spellStart"/>
+      <w:r>
+        <w:rPr>
+          <w:rFonts w:ascii="Times" w:eastAsia="Times New Roman" w:hAnsi="Times" w:cs="Arial"/>
+          <w:color w:val="000000" w:themeColor="text1"/>
+          <w:lang w:val="en-US"/>
+        </w:rPr>
+        <w:t>NoNewNormal</w:t>
+      </w:r>
+      <w:proofErr w:type="spellEnd"/>
+      <w:r>
+        <w:rPr>
+          <w:rFonts w:ascii="Times" w:eastAsia="Times New Roman" w:hAnsi="Times" w:cs="Arial"/>
+          <w:color w:val="000000" w:themeColor="text1"/>
+          <w:lang w:val="en-US"/>
+        </w:rPr>
+        <w:t xml:space="preserve"> dataset on Reddit</w:t>
+      </w:r>
+      <w:r>
+        <w:rPr>
+          <w:rFonts w:ascii="Times" w:eastAsia="Times New Roman" w:hAnsi="Times" w:cs="Arial"/>
+          <w:color w:val="000000" w:themeColor="text1"/>
+          <w:lang w:val="en-US"/>
+        </w:rPr>
+        <w:t>”</w:t>
+      </w:r>
+      <w:r>
+        <w:rPr>
+          <w:rFonts w:ascii="Times" w:eastAsia="Times New Roman" w:hAnsi="Times" w:cs="Arial"/>
+          <w:color w:val="000000" w:themeColor="text1"/>
+        </w:rPr>
+        <w:t xml:space="preserve"> wasn’t as drastic but it did have a downward trend overtime. </w:t>
       </w:r>
     </w:p>
     <w:p>
@@ -1153,20 +1389,18 @@
         <w:outlineLvl w:val="3"/>
         <w:rPr>
           <w:rFonts w:ascii="Times" w:eastAsia="Times New Roman" w:hAnsi="Times" w:cs="Arial"/>
-          <w:color w:val="767171" w:themeColor="background2" w:themeShade="80"/>
-        </w:rPr>
-      </w:pPr>
-      <w:r>
-        <w:rPr>
-          <w:rFonts w:ascii="Times" w:eastAsia="Times New Roman" w:hAnsi="Times" w:cs="Arial"/>
-          <w:noProof/>
-          <w:color w:val="767171" w:themeColor="background2" w:themeShade="80"/>
-        </w:rPr>
-        <w:lastRenderedPageBreak/>
+          <w:color w:val="000000" w:themeColor="text1"/>
+        </w:rPr>
+      </w:pPr>
+      <w:r>
+        <w:rPr>
+          <w:rFonts w:ascii="Times" w:eastAsia="Times New Roman" w:hAnsi="Times" w:cs="Arial"/>
+          <w:color w:val="000000" w:themeColor="text1"/>
+        </w:rPr>
         <w:drawing>
-          <wp:inline distT="0" distB="0" distL="0" distR="0" wp14:anchorId="00F16AC7" wp14:editId="1F9B9A76">
-            <wp:extent cx="2988525" cy="1494263"/>
-            <wp:effectExtent l="0" t="0" r="0" b="4445"/>
+          <wp:inline distT="0" distB="0" distL="0" distR="0" wp14:anchorId="21161E7D" wp14:editId="03751884">
+            <wp:extent cx="3103123" cy="1551562"/>
+            <wp:effectExtent l="0" t="0" r="0" b="0"/>
             <wp:docPr id="7" name="Picture 6" descr="A graph of a bar&#10;&#10;Description automatically generated with medium confidence">
               <a:extLst xmlns:a="http://schemas.openxmlformats.org/drawingml/2006/main">
                 <a:ext uri="{FF2B5EF4-FFF2-40B4-BE49-F238E27FC236}">
@@ -1201,7 +1435,7 @@
                   <pic:spPr>
                     <a:xfrm>
                       <a:off x="0" y="0"/>
-                      <a:ext cx="3005938" cy="1502970"/>
+                      <a:ext cx="3122712" cy="1561357"/>
                     </a:xfrm>
                     <a:prstGeom prst="rect">
                       <a:avLst/>
@@ -1222,13 +1456,12 @@
       <w:r>
         <w:rPr>
           <w:rFonts w:ascii="Times" w:eastAsia="Times New Roman" w:hAnsi="Times" w:cs="Arial"/>
-          <w:noProof/>
-          <w:color w:val="767171" w:themeColor="background2" w:themeShade="80"/>
+          <w:color w:val="000000" w:themeColor="text1"/>
         </w:rPr>
         <w:drawing>
-          <wp:inline distT="0" distB="0" distL="0" distR="0" wp14:anchorId="2D770EBA" wp14:editId="33A6C231">
-            <wp:extent cx="2846906" cy="1423453"/>
-            <wp:effectExtent l="0" t="0" r="0" b="0"/>
+          <wp:inline distT="0" distB="0" distL="0" distR="0" wp14:anchorId="79B20503" wp14:editId="5EB81B99">
+            <wp:extent cx="2752928" cy="1376464"/>
+            <wp:effectExtent l="0" t="0" r="3175" b="0"/>
             <wp:docPr id="5" name="Picture 4" descr="A graph of a bar graph&#10;&#10;Description automatically generated with medium confidence">
               <a:extLst xmlns:a="http://schemas.openxmlformats.org/drawingml/2006/main">
                 <a:ext uri="{FF2B5EF4-FFF2-40B4-BE49-F238E27FC236}">
@@ -1263,7 +1496,7 @@
                   <pic:spPr>
                     <a:xfrm>
                       <a:off x="0" y="0"/>
-                      <a:ext cx="2928684" cy="1464342"/>
+                      <a:ext cx="2777822" cy="1388911"/>
                     </a:xfrm>
                     <a:prstGeom prst="rect">
                       <a:avLst/>
@@ -1296,54 +1529,165 @@
     <w:p>
       <w:pPr>
         <w:spacing w:before="280" w:after="80"/>
+        <w:ind w:firstLine="720"/>
         <w:outlineLvl w:val="3"/>
         <w:rPr>
           <w:rFonts w:ascii="Times" w:eastAsia="Times New Roman" w:hAnsi="Times" w:cs="Arial"/>
           <w:color w:val="000000" w:themeColor="text1"/>
-        </w:rPr>
-      </w:pPr>
-      <w:r>
-        <w:rPr>
-          <w:rFonts w:ascii="Times" w:eastAsia="Times New Roman" w:hAnsi="Times" w:cs="Arial"/>
-          <w:color w:val="000000" w:themeColor="text1"/>
-        </w:rPr>
-        <w:t xml:space="preserve">No New Normal </w:t>
-      </w:r>
-      <w:r>
-        <w:rPr>
-          <w:rFonts w:ascii="Times" w:eastAsia="Times New Roman" w:hAnsi="Times" w:cs="Arial"/>
-          <w:color w:val="000000" w:themeColor="text1"/>
-        </w:rPr>
-        <w:tab/>
-      </w:r>
-      <w:r>
-        <w:rPr>
-          <w:rFonts w:ascii="Times" w:eastAsia="Times New Roman" w:hAnsi="Times" w:cs="Arial"/>
-          <w:color w:val="000000" w:themeColor="text1"/>
-        </w:rPr>
-        <w:tab/>
-      </w:r>
-      <w:r>
-        <w:rPr>
-          <w:rFonts w:ascii="Times" w:eastAsia="Times New Roman" w:hAnsi="Times" w:cs="Arial"/>
-          <w:color w:val="000000" w:themeColor="text1"/>
-        </w:rPr>
-        <w:tab/>
-      </w:r>
-      <w:r>
-        <w:rPr>
-          <w:rFonts w:ascii="Times" w:eastAsia="Times New Roman" w:hAnsi="Times" w:cs="Arial"/>
-          <w:color w:val="000000" w:themeColor="text1"/>
-        </w:rPr>
-        <w:tab/>
-      </w:r>
-      <w:r>
-        <w:rPr>
-          <w:rFonts w:ascii="Times" w:eastAsia="Times New Roman" w:hAnsi="Times" w:cs="Arial"/>
-          <w:color w:val="000000" w:themeColor="text1"/>
-        </w:rPr>
-        <w:tab/>
-        <w:t>Doge</w:t>
+          <w:lang w:val="en-US"/>
+        </w:rPr>
+      </w:pPr>
+      <w:r>
+        <w:rPr>
+          <w:rFonts w:ascii="Times" w:eastAsia="Times New Roman" w:hAnsi="Times" w:cs="Arial"/>
+          <w:color w:val="000000" w:themeColor="text1"/>
+        </w:rPr>
+        <w:t xml:space="preserve">The tests were performed on </w:t>
+      </w:r>
+      <w:r>
+        <w:rPr>
+          <w:rFonts w:ascii="Times" w:eastAsia="Times New Roman" w:hAnsi="Times" w:cs="Arial"/>
+          <w:color w:val="000000" w:themeColor="text1"/>
+        </w:rPr>
+        <w:t>3</w:t>
+      </w:r>
+      <w:r>
+        <w:rPr>
+          <w:rFonts w:ascii="Times" w:eastAsia="Times New Roman" w:hAnsi="Times" w:cs="Arial"/>
+          <w:color w:val="000000" w:themeColor="text1"/>
+        </w:rPr>
+        <w:t xml:space="preserve"> different data sets. We theorized that the popularity of a </w:t>
+      </w:r>
+      <w:r>
+        <w:rPr>
+          <w:rFonts w:ascii="Times" w:eastAsia="Times New Roman" w:hAnsi="Times" w:cs="Arial"/>
+          <w:color w:val="000000" w:themeColor="text1"/>
+        </w:rPr>
+        <w:t xml:space="preserve">comment would correlate on the time of day it was made, specifically that </w:t>
+      </w:r>
+      <w:r>
+        <w:rPr>
+          <w:rFonts w:ascii="Times" w:eastAsia="Times New Roman" w:hAnsi="Times" w:cs="Arial"/>
+          <w:color w:val="000000" w:themeColor="text1"/>
+        </w:rPr>
+        <w:t>higher scores would correlate to the times between work hours (about 6-8 am, 5-12am)</w:t>
+      </w:r>
+      <w:r>
+        <w:rPr>
+          <w:rFonts w:ascii="Times" w:eastAsia="Times New Roman" w:hAnsi="Times" w:cs="Arial"/>
+          <w:color w:val="000000" w:themeColor="text1"/>
+        </w:rPr>
+        <w:t xml:space="preserve">. Over multiple datasets we found a trend that supported out hypothesis. </w:t>
+      </w:r>
+      <w:r>
+        <w:rPr>
+          <w:rFonts w:ascii="Times" w:eastAsia="Times New Roman" w:hAnsi="Times" w:cs="Arial"/>
+          <w:color w:val="000000" w:themeColor="text1"/>
+        </w:rPr>
+        <w:t xml:space="preserve">The averages of popularity tended to be higher in the morning, midday (lunch) and evenings. Through multiple tests the same pattern emerged. We tested using the data sets, </w:t>
+      </w:r>
+      <w:r>
+        <w:rPr>
+          <w:rFonts w:ascii="Times" w:eastAsia="Times New Roman" w:hAnsi="Times" w:cs="Arial"/>
+          <w:color w:val="000000" w:themeColor="text1"/>
+        </w:rPr>
+        <w:t>“</w:t>
+      </w:r>
+      <w:proofErr w:type="spellStart"/>
+      <w:r>
+        <w:rPr>
+          <w:rFonts w:ascii="Times" w:eastAsia="Times New Roman" w:hAnsi="Times" w:cs="Arial"/>
+          <w:color w:val="000000" w:themeColor="text1"/>
+          <w:lang w:val="en-US"/>
+        </w:rPr>
+        <w:t>NoNewNormal</w:t>
+      </w:r>
+      <w:proofErr w:type="spellEnd"/>
+      <w:r>
+        <w:rPr>
+          <w:rFonts w:ascii="Times" w:eastAsia="Times New Roman" w:hAnsi="Times" w:cs="Arial"/>
+          <w:color w:val="000000" w:themeColor="text1"/>
+          <w:lang w:val="en-US"/>
+        </w:rPr>
+        <w:t xml:space="preserve"> dataset on Reddit</w:t>
+      </w:r>
+      <w:r>
+        <w:rPr>
+          <w:rFonts w:ascii="Times" w:eastAsia="Times New Roman" w:hAnsi="Times" w:cs="Arial"/>
+          <w:color w:val="000000" w:themeColor="text1"/>
+          <w:lang w:val="en-US"/>
+        </w:rPr>
+        <w:t>”</w:t>
+      </w:r>
+      <w:r>
+        <w:rPr>
+          <w:rFonts w:ascii="Times" w:eastAsia="Times New Roman" w:hAnsi="Times" w:cs="Arial"/>
+          <w:color w:val="000000" w:themeColor="text1"/>
+          <w:lang w:val="en-US"/>
+        </w:rPr>
+        <w:t xml:space="preserve"> comments, </w:t>
+      </w:r>
+      <w:r>
+        <w:rPr>
+          <w:rFonts w:ascii="Times" w:eastAsia="Times New Roman" w:hAnsi="Times" w:cs="Arial"/>
+          <w:color w:val="000000" w:themeColor="text1"/>
+        </w:rPr>
+        <w:t>“</w:t>
+      </w:r>
+      <w:r>
+        <w:rPr>
+          <w:rFonts w:ascii="Times" w:eastAsia="Times New Roman" w:hAnsi="Times" w:cs="Arial"/>
+          <w:color w:val="000000" w:themeColor="text1"/>
+          <w:lang w:val="en-US"/>
+        </w:rPr>
+        <w:t>One year of Doge on Reddit</w:t>
+      </w:r>
+      <w:r>
+        <w:rPr>
+          <w:rFonts w:ascii="Times" w:eastAsia="Times New Roman" w:hAnsi="Times" w:cs="Arial"/>
+          <w:color w:val="000000" w:themeColor="text1"/>
+          <w:lang w:val="en-US"/>
+        </w:rPr>
+        <w:t>”</w:t>
+      </w:r>
+      <w:r>
+        <w:rPr>
+          <w:rFonts w:ascii="Times" w:eastAsia="Times New Roman" w:hAnsi="Times" w:cs="Arial"/>
+          <w:color w:val="000000" w:themeColor="text1"/>
+          <w:lang w:val="en-US"/>
+        </w:rPr>
+        <w:t xml:space="preserve"> comments, and </w:t>
+      </w:r>
+      <w:r>
+        <w:rPr>
+          <w:rFonts w:ascii="Times" w:eastAsia="Times New Roman" w:hAnsi="Times" w:cs="Arial"/>
+          <w:color w:val="000000" w:themeColor="text1"/>
+        </w:rPr>
+        <w:t>“</w:t>
+      </w:r>
+      <w:r>
+        <w:rPr>
+          <w:rFonts w:ascii="Times" w:eastAsia="Times New Roman" w:hAnsi="Times" w:cs="Arial"/>
+          <w:color w:val="000000" w:themeColor="text1"/>
+          <w:lang w:val="en-US"/>
+        </w:rPr>
+        <w:t>2022 Freedom Convoy on Reddit</w:t>
+      </w:r>
+      <w:r>
+        <w:rPr>
+          <w:rFonts w:ascii="Times" w:eastAsia="Times New Roman" w:hAnsi="Times" w:cs="Arial"/>
+          <w:color w:val="000000" w:themeColor="text1"/>
+          <w:lang w:val="en-US"/>
+        </w:rPr>
+        <w:t>”</w:t>
+      </w:r>
+      <w:r>
+        <w:rPr>
+          <w:rFonts w:ascii="Times" w:eastAsia="Times New Roman" w:hAnsi="Times" w:cs="Arial"/>
+          <w:color w:val="000000" w:themeColor="text1"/>
+          <w:lang w:val="en-US"/>
+        </w:rPr>
+        <w:t xml:space="preserve"> comments. </w:t>
       </w:r>
     </w:p>
     <w:p>
@@ -1356,17 +1700,14 @@
       </w:pPr>
       <w:r>
         <w:rPr>
-          <w:rFonts w:ascii="Times" w:eastAsia="Times New Roman" w:hAnsi="Times" w:cs="Times New Roman"/>
-          <w:b/>
-          <w:bCs/>
-          <w:noProof/>
-          <w:color w:val="767171" w:themeColor="background2" w:themeShade="80"/>
+          <w:rFonts w:ascii="Times" w:eastAsia="Times New Roman" w:hAnsi="Times" w:cs="Arial"/>
+          <w:color w:val="000000" w:themeColor="text1"/>
         </w:rPr>
         <w:drawing>
-          <wp:inline distT="0" distB="0" distL="0" distR="0" wp14:anchorId="25B13972" wp14:editId="1F694BC0">
-            <wp:extent cx="2953336" cy="1476668"/>
+          <wp:inline distT="0" distB="0" distL="0" distR="0" wp14:anchorId="1CB5BE26" wp14:editId="61E2332B">
+            <wp:extent cx="2801566" cy="1400783"/>
             <wp:effectExtent l="0" t="0" r="0" b="0"/>
-            <wp:docPr id="56744096" name="Picture 56744096" descr="A graph of a graph&#10;&#10;Description automatically generated with medium confidence">
+            <wp:docPr id="604899142" name="Picture 604899142" descr="A graph of a graph&#10;&#10;Description automatically generated with medium confidence">
               <a:extLst xmlns:a="http://schemas.openxmlformats.org/drawingml/2006/main">
                 <a:ext uri="{FF2B5EF4-FFF2-40B4-BE49-F238E27FC236}">
                   <a16:creationId xmlns:a16="http://schemas.microsoft.com/office/drawing/2014/main" id="{72764A14-2A1F-798D-4539-A13430A812A5}"/>
@@ -1400,7 +1741,7 @@
                   <pic:spPr>
                     <a:xfrm>
                       <a:off x="0" y="0"/>
-                      <a:ext cx="2990345" cy="1495173"/>
+                      <a:ext cx="2818647" cy="1409324"/>
                     </a:xfrm>
                     <a:prstGeom prst="rect">
                       <a:avLst/>
@@ -1420,15 +1761,12 @@
       </w:r>
       <w:r>
         <w:rPr>
-          <w:rFonts w:ascii="Times" w:eastAsia="Times New Roman" w:hAnsi="Times" w:cs="Times New Roman"/>
-          <w:b/>
-          <w:bCs/>
-          <w:noProof/>
-          <w:color w:val="767171" w:themeColor="background2" w:themeShade="80"/>
+          <w:rFonts w:ascii="Times" w:eastAsia="Times New Roman" w:hAnsi="Times" w:cs="Arial"/>
+          <w:color w:val="000000" w:themeColor="text1"/>
         </w:rPr>
         <w:drawing>
-          <wp:inline distT="0" distB="0" distL="0" distR="0" wp14:anchorId="05B69343" wp14:editId="744ECA1A">
-            <wp:extent cx="2952750" cy="1476376"/>
+          <wp:inline distT="0" distB="0" distL="0" distR="0" wp14:anchorId="1B63DAD2" wp14:editId="45D53619">
+            <wp:extent cx="2772383" cy="1386192"/>
             <wp:effectExtent l="0" t="0" r="0" b="0"/>
             <wp:docPr id="9" name="Picture 8" descr="A graph of a graph&#10;&#10;Description automatically generated with medium confidence">
               <a:extLst xmlns:a="http://schemas.openxmlformats.org/drawingml/2006/main">
@@ -1464,7 +1802,7 @@
                   <pic:spPr>
                     <a:xfrm>
                       <a:off x="0" y="0"/>
-                      <a:ext cx="2970782" cy="1485392"/>
+                      <a:ext cx="2788666" cy="1394334"/>
                     </a:xfrm>
                     <a:prstGeom prst="rect">
                       <a:avLst/>
@@ -1482,39 +1820,19 @@
         <w:spacing w:before="280" w:after="80"/>
         <w:outlineLvl w:val="3"/>
         <w:rPr>
-          <w:noProof/>
-        </w:rPr>
-      </w:pPr>
-      <w:r>
-        <w:rPr>
-          <w:noProof/>
-        </w:rPr>
-        <w:t>Trucker</w:t>
-      </w:r>
-    </w:p>
-    <w:p>
-      <w:pPr>
-        <w:spacing w:before="280" w:after="80"/>
-        <w:outlineLvl w:val="3"/>
-        <w:rPr>
-          <w:rFonts w:ascii="Times" w:eastAsia="Times New Roman" w:hAnsi="Times" w:cs="Times New Roman"/>
-          <w:b/>
-          <w:bCs/>
-          <w:color w:val="767171" w:themeColor="background2" w:themeShade="80"/>
-        </w:rPr>
-      </w:pPr>
-      <w:r>
-        <w:rPr>
-          <w:rFonts w:ascii="Times" w:eastAsia="Times New Roman" w:hAnsi="Times" w:cs="Times New Roman"/>
-          <w:b/>
-          <w:bCs/>
-          <w:noProof/>
-          <w:color w:val="767171" w:themeColor="background2" w:themeShade="80"/>
+          <w:rFonts w:ascii="Times" w:eastAsia="Times New Roman" w:hAnsi="Times" w:cs="Arial"/>
+          <w:color w:val="000000" w:themeColor="text1"/>
+        </w:rPr>
+      </w:pPr>
+      <w:r>
+        <w:rPr>
+          <w:rFonts w:ascii="Times" w:eastAsia="Times New Roman" w:hAnsi="Times" w:cs="Arial"/>
+          <w:color w:val="000000" w:themeColor="text1"/>
         </w:rPr>
         <w:drawing>
-          <wp:inline distT="0" distB="0" distL="0" distR="0" wp14:anchorId="3C8A6458" wp14:editId="2A0820C1">
-            <wp:extent cx="2982351" cy="1491176"/>
-            <wp:effectExtent l="0" t="0" r="2540" b="0"/>
+          <wp:inline distT="0" distB="0" distL="0" distR="0" wp14:anchorId="70C15CF1" wp14:editId="74A2F467">
+            <wp:extent cx="2743200" cy="1371600"/>
+            <wp:effectExtent l="0" t="0" r="0" b="0"/>
             <wp:docPr id="11" name="Picture 10" descr="A graph of a graph&#10;&#10;Description automatically generated with medium confidence">
               <a:extLst xmlns:a="http://schemas.openxmlformats.org/drawingml/2006/main">
                 <a:ext uri="{FF2B5EF4-FFF2-40B4-BE49-F238E27FC236}">
@@ -1549,7 +1867,7 @@
                   <pic:spPr>
                     <a:xfrm>
                       <a:off x="0" y="0"/>
-                      <a:ext cx="2995761" cy="1497881"/>
+                      <a:ext cx="2750034" cy="1375017"/>
                     </a:xfrm>
                     <a:prstGeom prst="rect">
                       <a:avLst/>
@@ -1567,6 +1885,405 @@
         <w:spacing w:before="280" w:after="80"/>
         <w:outlineLvl w:val="3"/>
         <w:rPr>
+          <w:rFonts w:ascii="Times" w:eastAsia="Times New Roman" w:hAnsi="Times" w:cs="Arial"/>
+          <w:color w:val="767171" w:themeColor="background2" w:themeShade="80"/>
+        </w:rPr>
+      </w:pPr>
+      <w:r>
+        <w:rPr>
+          <w:rFonts w:ascii="Times" w:eastAsia="Times New Roman" w:hAnsi="Times" w:cs="Arial"/>
+          <w:color w:val="767171" w:themeColor="background2" w:themeShade="80"/>
+        </w:rPr>
+        <w:t xml:space="preserve">Popularity and </w:t>
+      </w:r>
+      <w:r>
+        <w:rPr>
+          <w:rFonts w:ascii="Times" w:eastAsia="Times New Roman" w:hAnsi="Times" w:cs="Arial"/>
+          <w:color w:val="767171" w:themeColor="background2" w:themeShade="80"/>
+        </w:rPr>
+        <w:t>Comments:</w:t>
+      </w:r>
+    </w:p>
+    <w:p>
+      <w:pPr>
+        <w:spacing w:before="280" w:after="80"/>
+        <w:ind w:firstLine="720"/>
+        <w:outlineLvl w:val="3"/>
+        <w:rPr>
+          <w:rFonts w:ascii="Times" w:eastAsia="Times New Roman" w:hAnsi="Times" w:cs="Arial"/>
+          <w:color w:val="000000" w:themeColor="text1"/>
+          <w:lang w:val="en-US"/>
+        </w:rPr>
+      </w:pPr>
+      <w:r>
+        <w:rPr>
+          <w:rFonts w:ascii="Times" w:eastAsia="Times New Roman" w:hAnsi="Times" w:cs="Arial"/>
+          <w:color w:val="000000" w:themeColor="text1"/>
+        </w:rPr>
+        <w:t xml:space="preserve">The tests were performed on </w:t>
+      </w:r>
+      <w:r>
+        <w:rPr>
+          <w:rFonts w:ascii="Times" w:eastAsia="Times New Roman" w:hAnsi="Times" w:cs="Arial"/>
+          <w:color w:val="000000" w:themeColor="text1"/>
+        </w:rPr>
+        <w:t>2</w:t>
+      </w:r>
+      <w:r>
+        <w:rPr>
+          <w:rFonts w:ascii="Times" w:eastAsia="Times New Roman" w:hAnsi="Times" w:cs="Arial"/>
+          <w:color w:val="000000" w:themeColor="text1"/>
+        </w:rPr>
+        <w:t xml:space="preserve"> different data sets. We theorized that the popularity of a </w:t>
+      </w:r>
+      <w:r>
+        <w:rPr>
+          <w:rFonts w:ascii="Times" w:eastAsia="Times New Roman" w:hAnsi="Times" w:cs="Arial"/>
+          <w:color w:val="000000" w:themeColor="text1"/>
+        </w:rPr>
+        <w:t xml:space="preserve">post would correlate </w:t>
+      </w:r>
+      <w:r>
+        <w:rPr>
+          <w:rFonts w:ascii="Times" w:eastAsia="Times New Roman" w:hAnsi="Times" w:cs="Arial"/>
+          <w:color w:val="000000" w:themeColor="text1"/>
+        </w:rPr>
+        <w:t>with a higher</w:t>
+      </w:r>
+      <w:r>
+        <w:rPr>
+          <w:rFonts w:ascii="Times" w:eastAsia="Times New Roman" w:hAnsi="Times" w:cs="Arial"/>
+          <w:color w:val="000000" w:themeColor="text1"/>
+        </w:rPr>
+        <w:t xml:space="preserve"> number of comments that a post has. </w:t>
+      </w:r>
+      <w:r>
+        <w:rPr>
+          <w:rFonts w:ascii="Times" w:eastAsia="Times New Roman" w:hAnsi="Times" w:cs="Arial"/>
+          <w:color w:val="000000" w:themeColor="text1"/>
+        </w:rPr>
+        <w:t xml:space="preserve">After analysis we found </w:t>
+      </w:r>
+      <w:r>
+        <w:rPr>
+          <w:rFonts w:ascii="Times" w:eastAsia="Times New Roman" w:hAnsi="Times" w:cs="Arial"/>
+          <w:color w:val="000000" w:themeColor="text1"/>
+        </w:rPr>
+        <w:lastRenderedPageBreak/>
+        <w:t>that this was not the case, we found that the number of comments a post had didn’t consistent result in popularity but in ever</w:t>
+      </w:r>
+      <w:r>
+        <w:rPr>
+          <w:rFonts w:ascii="Times" w:eastAsia="Times New Roman" w:hAnsi="Times" w:cs="Arial"/>
+          <w:color w:val="000000" w:themeColor="text1"/>
+        </w:rPr>
+        <w:t>y</w:t>
+      </w:r>
+      <w:r>
+        <w:rPr>
+          <w:rFonts w:ascii="Times" w:eastAsia="Times New Roman" w:hAnsi="Times" w:cs="Arial"/>
+          <w:color w:val="000000" w:themeColor="text1"/>
+        </w:rPr>
+        <w:t xml:space="preserve"> </w:t>
+      </w:r>
+      <w:r>
+        <w:rPr>
+          <w:rFonts w:ascii="Times" w:eastAsia="Times New Roman" w:hAnsi="Times" w:cs="Arial"/>
+          <w:color w:val="000000" w:themeColor="text1"/>
+        </w:rPr>
+        <w:t>dataset,</w:t>
+      </w:r>
+      <w:r>
+        <w:rPr>
+          <w:rFonts w:ascii="Times" w:eastAsia="Times New Roman" w:hAnsi="Times" w:cs="Arial"/>
+          <w:color w:val="000000" w:themeColor="text1"/>
+        </w:rPr>
+        <w:t xml:space="preserve"> there was a length of comment that had a higher average popularity. </w:t>
+      </w:r>
+      <w:r>
+        <w:rPr>
+          <w:rFonts w:ascii="Times" w:eastAsia="Times New Roman" w:hAnsi="Times" w:cs="Arial"/>
+          <w:color w:val="000000" w:themeColor="text1"/>
+        </w:rPr>
+        <w:t>The more comments a post had did not result in</w:t>
+      </w:r>
+      <w:r>
+        <w:rPr>
+          <w:rFonts w:ascii="Times" w:eastAsia="Times New Roman" w:hAnsi="Times" w:cs="Arial"/>
+          <w:color w:val="000000" w:themeColor="text1"/>
+        </w:rPr>
+        <w:t xml:space="preserve"> a higher popularity, the data sets all resulted in the most popular posts having “medium” length, by medium we mean it fell between the having the most and least comments on a post. The data sets used were </w:t>
+      </w:r>
+      <w:r>
+        <w:rPr>
+          <w:rFonts w:ascii="Times" w:eastAsia="Times New Roman" w:hAnsi="Times" w:cs="Arial"/>
+          <w:color w:val="000000" w:themeColor="text1"/>
+        </w:rPr>
+        <w:t>“</w:t>
+      </w:r>
+      <w:proofErr w:type="spellStart"/>
+      <w:r>
+        <w:rPr>
+          <w:rFonts w:ascii="Times" w:eastAsia="Times New Roman" w:hAnsi="Times" w:cs="Arial"/>
+          <w:color w:val="000000" w:themeColor="text1"/>
+          <w:lang w:val="en-US"/>
+        </w:rPr>
+        <w:t>NoNewNormal</w:t>
+      </w:r>
+      <w:proofErr w:type="spellEnd"/>
+      <w:r>
+        <w:rPr>
+          <w:rFonts w:ascii="Times" w:eastAsia="Times New Roman" w:hAnsi="Times" w:cs="Arial"/>
+          <w:color w:val="000000" w:themeColor="text1"/>
+          <w:lang w:val="en-US"/>
+        </w:rPr>
+        <w:t xml:space="preserve"> dataset on Reddit</w:t>
+      </w:r>
+      <w:r>
+        <w:rPr>
+          <w:rFonts w:ascii="Times" w:eastAsia="Times New Roman" w:hAnsi="Times" w:cs="Arial"/>
+          <w:color w:val="000000" w:themeColor="text1"/>
+          <w:lang w:val="en-US"/>
+        </w:rPr>
+        <w:t xml:space="preserve">” </w:t>
+      </w:r>
+      <w:r>
+        <w:rPr>
+          <w:rFonts w:ascii="Times" w:eastAsia="Times New Roman" w:hAnsi="Times" w:cs="Arial"/>
+          <w:color w:val="000000" w:themeColor="text1"/>
+          <w:lang w:val="en-US"/>
+        </w:rPr>
+        <w:t xml:space="preserve">posts and </w:t>
+      </w:r>
+      <w:r>
+        <w:rPr>
+          <w:rFonts w:ascii="Times" w:eastAsia="Times New Roman" w:hAnsi="Times" w:cs="Arial"/>
+          <w:color w:val="000000" w:themeColor="text1"/>
+          <w:lang w:val="en-US"/>
+        </w:rPr>
+        <w:t>comments</w:t>
+      </w:r>
+      <w:r>
+        <w:rPr>
+          <w:rFonts w:ascii="Times" w:eastAsia="Times New Roman" w:hAnsi="Times" w:cs="Arial"/>
+          <w:color w:val="000000" w:themeColor="text1"/>
+          <w:lang w:val="en-US"/>
+        </w:rPr>
+        <w:t xml:space="preserve"> and </w:t>
+      </w:r>
+      <w:r>
+        <w:rPr>
+          <w:rFonts w:ascii="Times" w:eastAsia="Times New Roman" w:hAnsi="Times" w:cs="Arial"/>
+          <w:color w:val="000000" w:themeColor="text1"/>
+        </w:rPr>
+        <w:t>“</w:t>
+      </w:r>
+      <w:r>
+        <w:rPr>
+          <w:rFonts w:ascii="Times" w:eastAsia="Times New Roman" w:hAnsi="Times" w:cs="Arial"/>
+          <w:color w:val="000000" w:themeColor="text1"/>
+          <w:lang w:val="en-US"/>
+        </w:rPr>
+        <w:t>June 2022 Bitcoin on Reddit</w:t>
+      </w:r>
+      <w:r>
+        <w:rPr>
+          <w:rFonts w:ascii="Times" w:eastAsia="Times New Roman" w:hAnsi="Times" w:cs="Arial"/>
+          <w:color w:val="000000" w:themeColor="text1"/>
+          <w:lang w:val="en-US"/>
+        </w:rPr>
+        <w:t>”</w:t>
+      </w:r>
+      <w:r>
+        <w:rPr>
+          <w:rFonts w:ascii="Times" w:eastAsia="Times New Roman" w:hAnsi="Times" w:cs="Arial"/>
+          <w:color w:val="000000" w:themeColor="text1"/>
+          <w:lang w:val="en-US"/>
+        </w:rPr>
+        <w:t xml:space="preserve"> posts and comments. </w:t>
+      </w:r>
+    </w:p>
+    <w:p>
+      <w:pPr>
+        <w:spacing w:before="280" w:after="80"/>
+        <w:outlineLvl w:val="3"/>
+        <w:rPr>
+          <w:rFonts w:ascii="Times" w:eastAsia="Times New Roman" w:hAnsi="Times" w:cs="Arial"/>
+          <w:color w:val="000000" w:themeColor="text1"/>
+          <w:lang w:val="en-US"/>
+        </w:rPr>
+      </w:pPr>
+      <w:r>
+        <w:rPr>
+          <w:rFonts w:ascii="Times" w:eastAsia="Times New Roman" w:hAnsi="Times" w:cs="Arial"/>
+          <w:color w:val="000000" w:themeColor="text1"/>
+        </w:rPr>
+        <w:drawing>
+          <wp:inline distT="0" distB="0" distL="0" distR="0" wp14:anchorId="1229B46D" wp14:editId="326C2073">
+            <wp:extent cx="3035030" cy="1821018"/>
+            <wp:effectExtent l="0" t="0" r="635" b="0"/>
+            <wp:docPr id="1968402853" name="Picture 1968402853" descr="A graph with red lines and a line&#10;&#10;Description automatically generated">
+              <a:extLst xmlns:a="http://schemas.openxmlformats.org/drawingml/2006/main">
+                <a:ext uri="{FF2B5EF4-FFF2-40B4-BE49-F238E27FC236}">
+                  <a16:creationId xmlns:a16="http://schemas.microsoft.com/office/drawing/2014/main" id="{6AFBE5D2-3D58-02BF-825C-7C82F8CFA9DD}"/>
+                </a:ext>
+              </a:extLst>
+            </wp:docPr>
+            <wp:cNvGraphicFramePr>
+              <a:graphicFrameLocks xmlns:a="http://schemas.openxmlformats.org/drawingml/2006/main" noChangeAspect="1"/>
+            </wp:cNvGraphicFramePr>
+            <a:graphic xmlns:a="http://schemas.openxmlformats.org/drawingml/2006/main">
+              <a:graphicData uri="http://schemas.openxmlformats.org/drawingml/2006/picture">
+                <pic:pic xmlns:pic="http://schemas.openxmlformats.org/drawingml/2006/picture">
+                  <pic:nvPicPr>
+                    <pic:cNvPr id="5" name="Picture 4" descr="A graph with red lines and a line&#10;&#10;Description automatically generated">
+                      <a:extLst>
+                        <a:ext uri="{FF2B5EF4-FFF2-40B4-BE49-F238E27FC236}">
+                          <a16:creationId xmlns:a16="http://schemas.microsoft.com/office/drawing/2014/main" id="{6AFBE5D2-3D58-02BF-825C-7C82F8CFA9DD}"/>
+                        </a:ext>
+                      </a:extLst>
+                    </pic:cNvPr>
+                    <pic:cNvPicPr>
+                      <a:picLocks noChangeAspect="1"/>
+                    </pic:cNvPicPr>
+                  </pic:nvPicPr>
+                  <pic:blipFill>
+                    <a:blip r:embed="rId14"/>
+                    <a:stretch>
+                      <a:fillRect/>
+                    </a:stretch>
+                  </pic:blipFill>
+                  <pic:spPr>
+                    <a:xfrm>
+                      <a:off x="0" y="0"/>
+                      <a:ext cx="3043234" cy="1825940"/>
+                    </a:xfrm>
+                    <a:prstGeom prst="rect">
+                      <a:avLst/>
+                    </a:prstGeom>
+                  </pic:spPr>
+                </pic:pic>
+              </a:graphicData>
+            </a:graphic>
+          </wp:inline>
+        </w:drawing>
+      </w:r>
+      <w:r>
+        <w:rPr>
+          <w:noProof/>
+        </w:rPr>
+        <w:t xml:space="preserve"> </w:t>
+      </w:r>
+      <w:r>
+        <w:rPr>
+          <w:rFonts w:ascii="Times" w:eastAsia="Times New Roman" w:hAnsi="Times" w:cs="Arial"/>
+          <w:color w:val="000000" w:themeColor="text1"/>
+        </w:rPr>
+        <w:drawing>
+          <wp:inline distT="0" distB="0" distL="0" distR="0" wp14:anchorId="4776E2E4" wp14:editId="09D4B29B">
+            <wp:extent cx="2830749" cy="1698450"/>
+            <wp:effectExtent l="0" t="0" r="1905" b="3810"/>
+            <wp:docPr id="2029516963" name="Picture 2029516963" descr="A graph with red lines&#10;&#10;Description automatically generated">
+              <a:extLst xmlns:a="http://schemas.openxmlformats.org/drawingml/2006/main">
+                <a:ext uri="{FF2B5EF4-FFF2-40B4-BE49-F238E27FC236}">
+                  <a16:creationId xmlns:a16="http://schemas.microsoft.com/office/drawing/2014/main" id="{194425A2-7486-0ABB-DF55-F6C5B10D2CB7}"/>
+                </a:ext>
+              </a:extLst>
+            </wp:docPr>
+            <wp:cNvGraphicFramePr>
+              <a:graphicFrameLocks xmlns:a="http://schemas.openxmlformats.org/drawingml/2006/main" noChangeAspect="1"/>
+            </wp:cNvGraphicFramePr>
+            <a:graphic xmlns:a="http://schemas.openxmlformats.org/drawingml/2006/main">
+              <a:graphicData uri="http://schemas.openxmlformats.org/drawingml/2006/picture">
+                <pic:pic xmlns:pic="http://schemas.openxmlformats.org/drawingml/2006/picture">
+                  <pic:nvPicPr>
+                    <pic:cNvPr id="7" name="Picture 6" descr="A graph with red lines&#10;&#10;Description automatically generated">
+                      <a:extLst>
+                        <a:ext uri="{FF2B5EF4-FFF2-40B4-BE49-F238E27FC236}">
+                          <a16:creationId xmlns:a16="http://schemas.microsoft.com/office/drawing/2014/main" id="{194425A2-7486-0ABB-DF55-F6C5B10D2CB7}"/>
+                        </a:ext>
+                      </a:extLst>
+                    </pic:cNvPr>
+                    <pic:cNvPicPr>
+                      <a:picLocks noChangeAspect="1"/>
+                    </pic:cNvPicPr>
+                  </pic:nvPicPr>
+                  <pic:blipFill>
+                    <a:blip r:embed="rId15"/>
+                    <a:stretch>
+                      <a:fillRect/>
+                    </a:stretch>
+                  </pic:blipFill>
+                  <pic:spPr>
+                    <a:xfrm>
+                      <a:off x="0" y="0"/>
+                      <a:ext cx="2846313" cy="1707789"/>
+                    </a:xfrm>
+                    <a:prstGeom prst="rect">
+                      <a:avLst/>
+                    </a:prstGeom>
+                  </pic:spPr>
+                </pic:pic>
+              </a:graphicData>
+            </a:graphic>
+          </wp:inline>
+        </w:drawing>
+      </w:r>
+    </w:p>
+    <w:p>
+      <w:pPr>
+        <w:spacing w:before="280" w:after="80"/>
+        <w:outlineLvl w:val="3"/>
+        <w:rPr>
+          <w:rFonts w:ascii="Times" w:eastAsia="Times New Roman" w:hAnsi="Times" w:cs="Arial"/>
+          <w:color w:val="767171" w:themeColor="background2" w:themeShade="80"/>
+        </w:rPr>
+      </w:pPr>
+      <w:r>
+        <w:rPr>
+          <w:rFonts w:ascii="Times" w:eastAsia="Times New Roman" w:hAnsi="Times" w:cs="Arial"/>
+          <w:color w:val="767171" w:themeColor="background2" w:themeShade="80"/>
+        </w:rPr>
+        <w:t>Entity and Sentiment</w:t>
+      </w:r>
+      <w:r>
+        <w:rPr>
+          <w:rFonts w:ascii="Times" w:eastAsia="Times New Roman" w:hAnsi="Times" w:cs="Arial"/>
+          <w:color w:val="767171" w:themeColor="background2" w:themeShade="80"/>
+        </w:rPr>
+        <w:t>:</w:t>
+      </w:r>
+    </w:p>
+    <w:p>
+      <w:pPr>
+        <w:spacing w:before="280" w:after="80"/>
+        <w:outlineLvl w:val="3"/>
+        <w:rPr>
+          <w:rFonts w:ascii="Times" w:eastAsia="Times New Roman" w:hAnsi="Times" w:cs="Arial"/>
+          <w:color w:val="767171" w:themeColor="background2" w:themeShade="80"/>
+        </w:rPr>
+      </w:pPr>
+      <w:r>
+        <w:rPr>
+          <w:rFonts w:ascii="Times" w:eastAsia="Times New Roman" w:hAnsi="Times" w:cs="Arial"/>
+          <w:color w:val="767171" w:themeColor="background2" w:themeShade="80"/>
+        </w:rPr>
+        <w:tab/>
+      </w:r>
+      <w:r>
+        <w:rPr>
+          <w:rFonts w:ascii="Times" w:eastAsia="Times New Roman" w:hAnsi="Times" w:cs="Arial"/>
+          <w:color w:val="000000" w:themeColor="text1"/>
+          <w:highlight w:val="yellow"/>
+        </w:rPr>
+        <w:t>TODO</w:t>
+      </w:r>
+    </w:p>
+    <w:p>
+      <w:pPr>
+        <w:spacing w:before="280" w:after="80"/>
+        <w:outlineLvl w:val="3"/>
+        <w:rPr>
           <w:rFonts w:ascii="Times" w:eastAsia="Times New Roman" w:hAnsi="Times" w:cs="Times New Roman"/>
           <w:b/>
           <w:bCs/>
@@ -1583,29 +2300,266 @@
     </w:p>
     <w:p>
       <w:pPr>
-        <w:ind w:firstLine="720"/>
-        <w:rPr>
-          <w:rFonts w:ascii="Times" w:eastAsia="Times New Roman" w:hAnsi="Times" w:cs="Times New Roman"/>
-          <w:color w:val="000000" w:themeColor="text1"/>
-        </w:rPr>
-      </w:pPr>
-      <w:r>
-        <w:rPr>
-          <w:rFonts w:ascii="Times" w:eastAsia="Times New Roman" w:hAnsi="Times" w:cs="Arial"/>
-          <w:color w:val="000000" w:themeColor="text1"/>
-          <w:sz w:val="22"/>
-          <w:szCs w:val="22"/>
-        </w:rPr>
-        <w:t>(Same and bury the lead but with more detail and reference the results)</w:t>
-      </w:r>
-    </w:p>
-    <w:p>
-      <w:pPr>
-        <w:rPr>
-          <w:rFonts w:ascii="Times" w:eastAsia="Times New Roman" w:hAnsi="Times" w:cs="Times New Roman"/>
-          <w:color w:val="000000" w:themeColor="text1"/>
-        </w:rPr>
-      </w:pPr>
+        <w:pStyle w:val="ListParagraph"/>
+        <w:numPr>
+          <w:ilvl w:val="0"/>
+          <w:numId w:val="2"/>
+        </w:numPr>
+        <w:rPr>
+          <w:rFonts w:ascii="Times" w:eastAsia="Times New Roman" w:hAnsi="Times" w:cs="Arial"/>
+          <w:color w:val="000000" w:themeColor="text1"/>
+        </w:rPr>
+      </w:pPr>
+      <w:r>
+        <w:rPr>
+          <w:rFonts w:ascii="Times" w:eastAsia="Times New Roman" w:hAnsi="Times" w:cs="Arial"/>
+          <w:color w:val="000000" w:themeColor="text1"/>
+        </w:rPr>
+        <w:t>Does the sentiment of a comment result in greater popularity (does negativity gain popularity more than positivity)?</w:t>
+      </w:r>
+    </w:p>
+    <w:p>
+      <w:pPr>
+        <w:pStyle w:val="ListParagraph"/>
+        <w:numPr>
+          <w:ilvl w:val="1"/>
+          <w:numId w:val="2"/>
+        </w:numPr>
+        <w:rPr>
+          <w:rFonts w:ascii="Times" w:eastAsia="Times New Roman" w:hAnsi="Times" w:cs="Arial"/>
+          <w:color w:val="000000" w:themeColor="text1"/>
+        </w:rPr>
+      </w:pPr>
+      <w:r>
+        <w:rPr>
+          <w:rFonts w:ascii="Times" w:eastAsia="Times New Roman" w:hAnsi="Times" w:cs="Arial"/>
+          <w:color w:val="000000" w:themeColor="text1"/>
+        </w:rPr>
+        <w:t>After analysis we found no correlation between sentiment and popularity.</w:t>
+      </w:r>
+    </w:p>
+    <w:p>
+      <w:pPr>
+        <w:pStyle w:val="ListParagraph"/>
+        <w:numPr>
+          <w:ilvl w:val="0"/>
+          <w:numId w:val="2"/>
+        </w:numPr>
+        <w:rPr>
+          <w:rFonts w:ascii="Times" w:eastAsia="Times New Roman" w:hAnsi="Times" w:cs="Arial"/>
+          <w:color w:val="000000" w:themeColor="text1"/>
+        </w:rPr>
+      </w:pPr>
+      <w:r>
+        <w:rPr>
+          <w:rFonts w:ascii="Times" w:eastAsia="Times New Roman" w:hAnsi="Times" w:cs="Arial"/>
+          <w:color w:val="000000" w:themeColor="text1"/>
+        </w:rPr>
+        <w:t xml:space="preserve">Does the number of words in a comment result in greater popularity (does user attention span play a role in popularity)? </w:t>
+      </w:r>
+    </w:p>
+    <w:p>
+      <w:pPr>
+        <w:pStyle w:val="ListParagraph"/>
+        <w:numPr>
+          <w:ilvl w:val="1"/>
+          <w:numId w:val="2"/>
+        </w:numPr>
+        <w:rPr>
+          <w:rFonts w:ascii="Times" w:eastAsia="Times New Roman" w:hAnsi="Times" w:cs="Arial"/>
+          <w:color w:val="000000" w:themeColor="text1"/>
+        </w:rPr>
+      </w:pPr>
+      <w:r>
+        <w:rPr>
+          <w:rFonts w:ascii="Times" w:eastAsia="Times New Roman" w:hAnsi="Times" w:cs="Arial"/>
+          <w:color w:val="000000" w:themeColor="text1"/>
+        </w:rPr>
+        <w:t>After analysis we found no correlation between word count and popularity, but we did find a trend that could be because of social conformity.</w:t>
+      </w:r>
+    </w:p>
+    <w:p>
+      <w:pPr>
+        <w:pStyle w:val="ListParagraph"/>
+        <w:numPr>
+          <w:ilvl w:val="0"/>
+          <w:numId w:val="2"/>
+        </w:numPr>
+        <w:rPr>
+          <w:rFonts w:ascii="Times" w:eastAsia="Times New Roman" w:hAnsi="Times" w:cs="Arial"/>
+          <w:color w:val="000000" w:themeColor="text1"/>
+        </w:rPr>
+      </w:pPr>
+      <w:r>
+        <w:rPr>
+          <w:rFonts w:ascii="Times" w:eastAsia="Times New Roman" w:hAnsi="Times" w:cs="Arial"/>
+          <w:color w:val="000000" w:themeColor="text1"/>
+        </w:rPr>
+        <w:t>Does the time of creation of a post effect its popularity (posting at a certain time of day or posting after the initial “hype” of a topic)?</w:t>
+      </w:r>
+    </w:p>
+    <w:p>
+      <w:pPr>
+        <w:pStyle w:val="ListParagraph"/>
+        <w:numPr>
+          <w:ilvl w:val="1"/>
+          <w:numId w:val="2"/>
+        </w:numPr>
+        <w:rPr>
+          <w:rFonts w:ascii="Times" w:eastAsia="Times New Roman" w:hAnsi="Times" w:cs="Arial"/>
+          <w:color w:val="000000" w:themeColor="text1"/>
+        </w:rPr>
+      </w:pPr>
+      <w:r>
+        <w:rPr>
+          <w:rFonts w:ascii="Times" w:eastAsia="Times New Roman" w:hAnsi="Times" w:cs="Arial"/>
+          <w:color w:val="000000" w:themeColor="text1"/>
+        </w:rPr>
+        <w:t>Monthly</w:t>
+      </w:r>
+    </w:p>
+    <w:p>
+      <w:pPr>
+        <w:pStyle w:val="ListParagraph"/>
+        <w:numPr>
+          <w:ilvl w:val="2"/>
+          <w:numId w:val="2"/>
+        </w:numPr>
+        <w:rPr>
+          <w:rFonts w:ascii="Times" w:eastAsia="Times New Roman" w:hAnsi="Times" w:cs="Arial"/>
+          <w:color w:val="000000" w:themeColor="text1"/>
+        </w:rPr>
+      </w:pPr>
+      <w:r>
+        <w:rPr>
+          <w:rFonts w:ascii="Times" w:eastAsia="Times New Roman" w:hAnsi="Times" w:cs="Arial"/>
+          <w:color w:val="000000" w:themeColor="text1"/>
+        </w:rPr>
+        <w:t>Overtime popularity of a topic decreased as we hypothesised.</w:t>
+      </w:r>
+    </w:p>
+    <w:p>
+      <w:pPr>
+        <w:pStyle w:val="ListParagraph"/>
+        <w:numPr>
+          <w:ilvl w:val="1"/>
+          <w:numId w:val="2"/>
+        </w:numPr>
+        <w:rPr>
+          <w:rFonts w:ascii="Times" w:eastAsia="Times New Roman" w:hAnsi="Times" w:cs="Arial"/>
+          <w:color w:val="000000" w:themeColor="text1"/>
+        </w:rPr>
+      </w:pPr>
+      <w:r>
+        <w:rPr>
+          <w:rFonts w:ascii="Times" w:eastAsia="Times New Roman" w:hAnsi="Times" w:cs="Arial"/>
+          <w:color w:val="000000" w:themeColor="text1"/>
+        </w:rPr>
+        <w:t>Daily</w:t>
+      </w:r>
+    </w:p>
+    <w:p>
+      <w:pPr>
+        <w:pStyle w:val="ListParagraph"/>
+        <w:numPr>
+          <w:ilvl w:val="2"/>
+          <w:numId w:val="2"/>
+        </w:numPr>
+        <w:rPr>
+          <w:rFonts w:ascii="Times" w:eastAsia="Times New Roman" w:hAnsi="Times" w:cs="Arial"/>
+          <w:color w:val="000000" w:themeColor="text1"/>
+        </w:rPr>
+      </w:pPr>
+      <w:r>
+        <w:rPr>
+          <w:rFonts w:ascii="Times" w:eastAsia="Times New Roman" w:hAnsi="Times" w:cs="Arial"/>
+          <w:color w:val="000000" w:themeColor="text1"/>
+        </w:rPr>
+        <w:t xml:space="preserve">The time of day that a comment is made does correlate to its average popularity as we hypothesised. </w:t>
+      </w:r>
+    </w:p>
+    <w:p>
+      <w:pPr>
+        <w:pStyle w:val="ListParagraph"/>
+        <w:numPr>
+          <w:ilvl w:val="0"/>
+          <w:numId w:val="2"/>
+        </w:numPr>
+        <w:rPr>
+          <w:rFonts w:ascii="Times" w:eastAsia="Times New Roman" w:hAnsi="Times" w:cs="Arial"/>
+          <w:color w:val="000000" w:themeColor="text1"/>
+        </w:rPr>
+      </w:pPr>
+      <w:r>
+        <w:rPr>
+          <w:rFonts w:ascii="Times" w:eastAsia="Times New Roman" w:hAnsi="Times" w:cs="Arial"/>
+          <w:color w:val="000000" w:themeColor="text1"/>
+        </w:rPr>
+        <w:t>Do more popular posts have more comments (do users engage in more popular things)?</w:t>
+      </w:r>
+    </w:p>
+    <w:p>
+      <w:pPr>
+        <w:pStyle w:val="ListParagraph"/>
+        <w:numPr>
+          <w:ilvl w:val="1"/>
+          <w:numId w:val="2"/>
+        </w:numPr>
+        <w:rPr>
+          <w:rFonts w:ascii="Times" w:eastAsia="Times New Roman" w:hAnsi="Times" w:cs="Arial"/>
+          <w:color w:val="000000" w:themeColor="text1"/>
+        </w:rPr>
+      </w:pPr>
+      <w:r>
+        <w:rPr>
+          <w:rFonts w:ascii="Times" w:eastAsia="Times New Roman" w:hAnsi="Times" w:cs="Arial"/>
+          <w:color w:val="000000" w:themeColor="text1"/>
+        </w:rPr>
+        <w:t xml:space="preserve">Contrary to our hypothesis the number of comments on a post did not correlate to its overall popularity. </w:t>
+      </w:r>
+    </w:p>
+    <w:p>
+      <w:pPr>
+        <w:pStyle w:val="ListParagraph"/>
+        <w:numPr>
+          <w:ilvl w:val="0"/>
+          <w:numId w:val="2"/>
+        </w:numPr>
+        <w:rPr>
+          <w:rFonts w:ascii="Times" w:eastAsia="Times New Roman" w:hAnsi="Times" w:cs="Arial"/>
+          <w:color w:val="000000" w:themeColor="text1"/>
+        </w:rPr>
+      </w:pPr>
+      <w:r>
+        <w:rPr>
+          <w:rFonts w:ascii="Times" w:eastAsia="Times New Roman" w:hAnsi="Times" w:cs="Arial"/>
+          <w:color w:val="000000" w:themeColor="text1"/>
+          <w:lang w:val="en-US"/>
+        </w:rPr>
+        <w:t>Which words are most frequently associated with a high, moderate, and low score?</w:t>
+      </w:r>
+    </w:p>
+    <w:p>
+      <w:pPr>
+        <w:pStyle w:val="ListParagraph"/>
+        <w:numPr>
+          <w:ilvl w:val="1"/>
+          <w:numId w:val="2"/>
+        </w:numPr>
+        <w:rPr>
+          <w:rFonts w:ascii="Times" w:eastAsia="Times New Roman" w:hAnsi="Times" w:cs="Arial"/>
+          <w:color w:val="000000" w:themeColor="text1"/>
+          <w:highlight w:val="yellow"/>
+        </w:rPr>
+      </w:pPr>
+      <w:r>
+        <w:rPr>
+          <w:rFonts w:ascii="Times" w:eastAsia="Times New Roman" w:hAnsi="Times" w:cs="Arial"/>
+          <w:color w:val="000000" w:themeColor="text1"/>
+          <w:highlight w:val="yellow"/>
+        </w:rPr>
+        <w:t>TODO</w:t>
+      </w:r>
     </w:p>
     <w:p>
       <w:pPr>
@@ -1627,7 +2581,7 @@
           <w:sz w:val="28"/>
           <w:szCs w:val="28"/>
         </w:rPr>
-        <w:t>Analysis</w:t>
+        <w:t xml:space="preserve">Challenges, Issues, and Improvements, </w:t>
       </w:r>
     </w:p>
     <w:p>
@@ -1642,17 +2596,140 @@
           <w:rFonts w:ascii="Times" w:eastAsia="Times New Roman" w:hAnsi="Times" w:cs="Times New Roman"/>
           <w:color w:val="000000" w:themeColor="text1"/>
         </w:rPr>
+        <w:lastRenderedPageBreak/>
         <w:tab/>
-        <w:t xml:space="preserve">What went wrong and how to do better next time. </w:t>
-      </w:r>
-    </w:p>
-    <w:p>
-      <w:pPr>
-        <w:rPr>
-          <w:rFonts w:ascii="Times" w:hAnsi="Times"/>
-          <w:color w:val="000000" w:themeColor="text1"/>
-        </w:rPr>
-      </w:pPr>
+      </w:r>
+      <w:r>
+        <w:rPr>
+          <w:rFonts w:ascii="Times" w:eastAsia="Times New Roman" w:hAnsi="Times" w:cs="Times New Roman"/>
+          <w:color w:val="000000" w:themeColor="text1"/>
+        </w:rPr>
+        <w:t xml:space="preserve">At the beginning of our project the main issue was getting usable data. We originally wanted to mine our own data but upon doing research into this, the many restrictions on data mining made us take a different approach. We then wanted to find some open-source data sets that we could analyze that could result in some meaningful insights pertaining to our original question of what factors contribute to a post becoming popular. We found the open-source site </w:t>
+      </w:r>
+      <w:proofErr w:type="spellStart"/>
+      <w:r>
+        <w:rPr>
+          <w:rFonts w:ascii="Times" w:eastAsia="Times New Roman" w:hAnsi="Times" w:cs="Times New Roman"/>
+          <w:color w:val="000000" w:themeColor="text1"/>
+        </w:rPr>
+        <w:t>SocialGrep</w:t>
+      </w:r>
+      <w:proofErr w:type="spellEnd"/>
+      <w:r>
+        <w:rPr>
+          <w:rFonts w:ascii="Times" w:eastAsia="Times New Roman" w:hAnsi="Times" w:cs="Times New Roman"/>
+          <w:color w:val="000000" w:themeColor="text1"/>
+        </w:rPr>
+        <w:t>, from there we were met with some issues pertaining to what data we could use without paying for a subscription. The main data sets we could use were ones from 2022 and 2021, this was useful however we were hoping for larger data set</w:t>
+      </w:r>
+      <w:r>
+        <w:rPr>
+          <w:rFonts w:ascii="Times" w:eastAsia="Times New Roman" w:hAnsi="Times" w:cs="Times New Roman"/>
+          <w:color w:val="000000" w:themeColor="text1"/>
+        </w:rPr>
+        <w:t>s and more diverse datasets</w:t>
+      </w:r>
+      <w:r>
+        <w:rPr>
+          <w:rFonts w:ascii="Times" w:eastAsia="Times New Roman" w:hAnsi="Times" w:cs="Times New Roman"/>
+          <w:color w:val="000000" w:themeColor="text1"/>
+        </w:rPr>
+        <w:t xml:space="preserve"> so we could yield more accurate results. </w:t>
+      </w:r>
+      <w:r>
+        <w:rPr>
+          <w:rFonts w:ascii="Times" w:eastAsia="Times New Roman" w:hAnsi="Times" w:cs="Times New Roman"/>
+          <w:color w:val="000000" w:themeColor="text1"/>
+        </w:rPr>
+        <w:t>Another</w:t>
+      </w:r>
+      <w:r>
+        <w:rPr>
+          <w:rFonts w:ascii="Times" w:eastAsia="Times New Roman" w:hAnsi="Times" w:cs="Times New Roman"/>
+          <w:color w:val="000000" w:themeColor="text1"/>
+        </w:rPr>
+        <w:t xml:space="preserve"> issue we found was that posts did not have the </w:t>
+      </w:r>
+      <w:proofErr w:type="spellStart"/>
+      <w:r>
+        <w:rPr>
+          <w:rFonts w:ascii="Times" w:eastAsia="Times New Roman" w:hAnsi="Times" w:cs="Times New Roman"/>
+          <w:color w:val="000000" w:themeColor="text1"/>
+        </w:rPr>
+        <w:t>SocialGrep</w:t>
+      </w:r>
+      <w:proofErr w:type="spellEnd"/>
+      <w:r>
+        <w:rPr>
+          <w:rFonts w:ascii="Times" w:eastAsia="Times New Roman" w:hAnsi="Times" w:cs="Times New Roman"/>
+          <w:color w:val="000000" w:themeColor="text1"/>
+        </w:rPr>
+        <w:t xml:space="preserve"> </w:t>
+      </w:r>
+      <w:r>
+        <w:rPr>
+          <w:rFonts w:ascii="Times" w:eastAsia="Times New Roman" w:hAnsi="Times" w:cs="Times New Roman"/>
+          <w:color w:val="000000" w:themeColor="text1"/>
+        </w:rPr>
+        <w:t>generated</w:t>
+      </w:r>
+      <w:r>
+        <w:rPr>
+          <w:rFonts w:ascii="Times" w:eastAsia="Times New Roman" w:hAnsi="Times" w:cs="Times New Roman"/>
+          <w:color w:val="000000" w:themeColor="text1"/>
+        </w:rPr>
+        <w:t xml:space="preserve"> sentiment, only the comments did</w:t>
+      </w:r>
+      <w:r>
+        <w:rPr>
+          <w:rFonts w:ascii="Times" w:eastAsia="Times New Roman" w:hAnsi="Times" w:cs="Times New Roman"/>
+          <w:color w:val="000000" w:themeColor="text1"/>
+        </w:rPr>
+        <w:t>,</w:t>
+      </w:r>
+      <w:r>
+        <w:rPr>
+          <w:rFonts w:ascii="Times" w:eastAsia="Times New Roman" w:hAnsi="Times" w:cs="Times New Roman"/>
+          <w:color w:val="000000" w:themeColor="text1"/>
+        </w:rPr>
+        <w:t xml:space="preserve"> so that limited us to using comments for the sentiment related analysis. </w:t>
+      </w:r>
+      <w:r>
+        <w:rPr>
+          <w:rFonts w:ascii="Times" w:eastAsia="Times New Roman" w:hAnsi="Times" w:cs="Times New Roman"/>
+          <w:color w:val="000000" w:themeColor="text1"/>
+        </w:rPr>
+        <w:t xml:space="preserve">Another data related issue was that the posts text body was not provided for any of the datasets. If we had this data more analysis could have been done pertaining to content and entity analysis could have also been done on posts. </w:t>
+      </w:r>
+      <w:r>
+        <w:rPr>
+          <w:rFonts w:ascii="Times" w:eastAsia="Times New Roman" w:hAnsi="Times" w:cs="Times New Roman"/>
+          <w:color w:val="000000" w:themeColor="text1"/>
+        </w:rPr>
+        <w:t xml:space="preserve">While doing analysis we also ran into the issue of slow processing, this resulted in us using smaller data sets so we could do more analysis within the timeframe. An improvement would be to use either </w:t>
+      </w:r>
+      <w:r>
+        <w:rPr>
+          <w:rFonts w:ascii="Times" w:eastAsia="Times New Roman" w:hAnsi="Times" w:cs="Times New Roman"/>
+          <w:color w:val="000000" w:themeColor="text1"/>
+        </w:rPr>
+        <w:t xml:space="preserve">cloud </w:t>
+      </w:r>
+      <w:r>
+        <w:rPr>
+          <w:rFonts w:ascii="Times" w:eastAsia="Times New Roman" w:hAnsi="Times" w:cs="Times New Roman"/>
+          <w:color w:val="000000" w:themeColor="text1"/>
+        </w:rPr>
+        <w:t xml:space="preserve">resources so computing power could be outsourced or using a different form of analysis besides python that could be more efficient. </w:t>
+      </w:r>
+      <w:r>
+        <w:rPr>
+          <w:rFonts w:ascii="Times" w:eastAsia="Times New Roman" w:hAnsi="Times" w:cs="Times New Roman"/>
+          <w:color w:val="000000" w:themeColor="text1"/>
+          <w:highlight w:val="yellow"/>
+        </w:rPr>
+        <w:t>TODO</w:t>
+      </w:r>
     </w:p>
     <w:sectPr>
       <w:pgSz w:w="12240" w:h="15840"/>
@@ -1682,7 +2759,7 @@
         <w:rFonts w:ascii="Symbol" w:hAnsi="Symbol" w:hint="default"/>
       </w:rPr>
     </w:lvl>
-    <w:lvl w:ilvl="1" w:tplc="04090003" w:tentative="1">
+    <w:lvl w:ilvl="1" w:tplc="04090003">
       <w:start w:val="1"/>
       <w:numFmt w:val="bullet"/>
       <w:lvlText w:val="o"/>
@@ -1694,7 +2771,7 @@
         <w:rFonts w:ascii="Courier New" w:hAnsi="Courier New" w:cs="Courier New" w:hint="default"/>
       </w:rPr>
     </w:lvl>
-    <w:lvl w:ilvl="2" w:tplc="04090005" w:tentative="1">
+    <w:lvl w:ilvl="2" w:tplc="04090005">
       <w:start w:val="1"/>
       <w:numFmt w:val="bullet"/>
       <w:lvlText w:val=""/>
@@ -1780,6 +2857,119 @@
     </w:lvl>
   </w:abstractNum>
   <w:abstractNum w:abstractNumId="1" w15:restartNumberingAfterBreak="0">
+    <w:nsid w:val="2CF84FD7"/>
+    <w:multiLevelType w:val="hybridMultilevel"/>
+    <w:tmpl w:val="4F6AEAFA"/>
+    <w:lvl w:ilvl="0" w:tplc="04090001">
+      <w:start w:val="1"/>
+      <w:numFmt w:val="bullet"/>
+      <w:lvlText w:val=""/>
+      <w:lvlJc w:val="left"/>
+      <w:pPr>
+        <w:ind w:left="720" w:hanging="360"/>
+      </w:pPr>
+      <w:rPr>
+        <w:rFonts w:ascii="Symbol" w:hAnsi="Symbol" w:hint="default"/>
+      </w:rPr>
+    </w:lvl>
+    <w:lvl w:ilvl="1" w:tplc="04090003">
+      <w:start w:val="1"/>
+      <w:numFmt w:val="bullet"/>
+      <w:lvlText w:val="o"/>
+      <w:lvlJc w:val="left"/>
+      <w:pPr>
+        <w:ind w:left="1440" w:hanging="360"/>
+      </w:pPr>
+      <w:rPr>
+        <w:rFonts w:ascii="Courier New" w:hAnsi="Courier New" w:cs="Courier New" w:hint="default"/>
+      </w:rPr>
+    </w:lvl>
+    <w:lvl w:ilvl="2" w:tplc="04090005">
+      <w:start w:val="1"/>
+      <w:numFmt w:val="bullet"/>
+      <w:lvlText w:val=""/>
+      <w:lvlJc w:val="left"/>
+      <w:pPr>
+        <w:ind w:left="2160" w:hanging="360"/>
+      </w:pPr>
+      <w:rPr>
+        <w:rFonts w:ascii="Wingdings" w:hAnsi="Wingdings" w:hint="default"/>
+      </w:rPr>
+    </w:lvl>
+    <w:lvl w:ilvl="3" w:tplc="04090001" w:tentative="1">
+      <w:start w:val="1"/>
+      <w:numFmt w:val="bullet"/>
+      <w:lvlText w:val=""/>
+      <w:lvlJc w:val="left"/>
+      <w:pPr>
+        <w:ind w:left="2880" w:hanging="360"/>
+      </w:pPr>
+      <w:rPr>
+        <w:rFonts w:ascii="Symbol" w:hAnsi="Symbol" w:hint="default"/>
+      </w:rPr>
+    </w:lvl>
+    <w:lvl w:ilvl="4" w:tplc="04090003" w:tentative="1">
+      <w:start w:val="1"/>
+      <w:numFmt w:val="bullet"/>
+      <w:lvlText w:val="o"/>
+      <w:lvlJc w:val="left"/>
+      <w:pPr>
+        <w:ind w:left="3600" w:hanging="360"/>
+      </w:pPr>
+      <w:rPr>
+        <w:rFonts w:ascii="Courier New" w:hAnsi="Courier New" w:cs="Courier New" w:hint="default"/>
+      </w:rPr>
+    </w:lvl>
+    <w:lvl w:ilvl="5" w:tplc="04090005" w:tentative="1">
+      <w:start w:val="1"/>
+      <w:numFmt w:val="bullet"/>
+      <w:lvlText w:val=""/>
+      <w:lvlJc w:val="left"/>
+      <w:pPr>
+        <w:ind w:left="4320" w:hanging="360"/>
+      </w:pPr>
+      <w:rPr>
+        <w:rFonts w:ascii="Wingdings" w:hAnsi="Wingdings" w:hint="default"/>
+      </w:rPr>
+    </w:lvl>
+    <w:lvl w:ilvl="6" w:tplc="04090001" w:tentative="1">
+      <w:start w:val="1"/>
+      <w:numFmt w:val="bullet"/>
+      <w:lvlText w:val=""/>
+      <w:lvlJc w:val="left"/>
+      <w:pPr>
+        <w:ind w:left="5040" w:hanging="360"/>
+      </w:pPr>
+      <w:rPr>
+        <w:rFonts w:ascii="Symbol" w:hAnsi="Symbol" w:hint="default"/>
+      </w:rPr>
+    </w:lvl>
+    <w:lvl w:ilvl="7" w:tplc="04090003" w:tentative="1">
+      <w:start w:val="1"/>
+      <w:numFmt w:val="bullet"/>
+      <w:lvlText w:val="o"/>
+      <w:lvlJc w:val="left"/>
+      <w:pPr>
+        <w:ind w:left="5760" w:hanging="360"/>
+      </w:pPr>
+      <w:rPr>
+        <w:rFonts w:ascii="Courier New" w:hAnsi="Courier New" w:cs="Courier New" w:hint="default"/>
+      </w:rPr>
+    </w:lvl>
+    <w:lvl w:ilvl="8" w:tplc="04090005" w:tentative="1">
+      <w:start w:val="1"/>
+      <w:numFmt w:val="bullet"/>
+      <w:lvlText w:val=""/>
+      <w:lvlJc w:val="left"/>
+      <w:pPr>
+        <w:ind w:left="6480" w:hanging="360"/>
+      </w:pPr>
+      <w:rPr>
+        <w:rFonts w:ascii="Wingdings" w:hAnsi="Wingdings" w:hint="default"/>
+      </w:rPr>
+    </w:lvl>
+  </w:abstractNum>
+  <w:abstractNum w:abstractNumId="2" w15:restartNumberingAfterBreak="0">
     <w:nsid w:val="3D232EB4"/>
     <w:multiLevelType w:val="hybridMultilevel"/>
     <w:tmpl w:val="B6CE9140"/>
@@ -1892,11 +3082,442 @@
       </w:rPr>
     </w:lvl>
   </w:abstractNum>
+  <w:abstractNum w:abstractNumId="3" w15:restartNumberingAfterBreak="0">
+    <w:nsid w:val="45382994"/>
+    <w:multiLevelType w:val="hybridMultilevel"/>
+    <w:tmpl w:val="AE684F4A"/>
+    <w:lvl w:ilvl="0" w:tplc="1902B59C">
+      <w:start w:val="1"/>
+      <w:numFmt w:val="bullet"/>
+      <w:lvlText w:val="•"/>
+      <w:lvlJc w:val="left"/>
+      <w:pPr>
+        <w:tabs>
+          <w:tab w:val="num" w:pos="720"/>
+        </w:tabs>
+        <w:ind w:left="720" w:hanging="360"/>
+      </w:pPr>
+      <w:rPr>
+        <w:rFonts w:ascii="Times New Roman" w:hAnsi="Times New Roman" w:hint="default"/>
+      </w:rPr>
+    </w:lvl>
+    <w:lvl w:ilvl="1" w:tplc="DA8E1D22" w:tentative="1">
+      <w:start w:val="1"/>
+      <w:numFmt w:val="bullet"/>
+      <w:lvlText w:val="•"/>
+      <w:lvlJc w:val="left"/>
+      <w:pPr>
+        <w:tabs>
+          <w:tab w:val="num" w:pos="1440"/>
+        </w:tabs>
+        <w:ind w:left="1440" w:hanging="360"/>
+      </w:pPr>
+      <w:rPr>
+        <w:rFonts w:ascii="Times New Roman" w:hAnsi="Times New Roman" w:hint="default"/>
+      </w:rPr>
+    </w:lvl>
+    <w:lvl w:ilvl="2" w:tplc="19C042F8" w:tentative="1">
+      <w:start w:val="1"/>
+      <w:numFmt w:val="bullet"/>
+      <w:lvlText w:val="•"/>
+      <w:lvlJc w:val="left"/>
+      <w:pPr>
+        <w:tabs>
+          <w:tab w:val="num" w:pos="2160"/>
+        </w:tabs>
+        <w:ind w:left="2160" w:hanging="360"/>
+      </w:pPr>
+      <w:rPr>
+        <w:rFonts w:ascii="Times New Roman" w:hAnsi="Times New Roman" w:hint="default"/>
+      </w:rPr>
+    </w:lvl>
+    <w:lvl w:ilvl="3" w:tplc="B56A46FE" w:tentative="1">
+      <w:start w:val="1"/>
+      <w:numFmt w:val="bullet"/>
+      <w:lvlText w:val="•"/>
+      <w:lvlJc w:val="left"/>
+      <w:pPr>
+        <w:tabs>
+          <w:tab w:val="num" w:pos="2880"/>
+        </w:tabs>
+        <w:ind w:left="2880" w:hanging="360"/>
+      </w:pPr>
+      <w:rPr>
+        <w:rFonts w:ascii="Times New Roman" w:hAnsi="Times New Roman" w:hint="default"/>
+      </w:rPr>
+    </w:lvl>
+    <w:lvl w:ilvl="4" w:tplc="E89A10D2" w:tentative="1">
+      <w:start w:val="1"/>
+      <w:numFmt w:val="bullet"/>
+      <w:lvlText w:val="•"/>
+      <w:lvlJc w:val="left"/>
+      <w:pPr>
+        <w:tabs>
+          <w:tab w:val="num" w:pos="3600"/>
+        </w:tabs>
+        <w:ind w:left="3600" w:hanging="360"/>
+      </w:pPr>
+      <w:rPr>
+        <w:rFonts w:ascii="Times New Roman" w:hAnsi="Times New Roman" w:hint="default"/>
+      </w:rPr>
+    </w:lvl>
+    <w:lvl w:ilvl="5" w:tplc="A3649D9A" w:tentative="1">
+      <w:start w:val="1"/>
+      <w:numFmt w:val="bullet"/>
+      <w:lvlText w:val="•"/>
+      <w:lvlJc w:val="left"/>
+      <w:pPr>
+        <w:tabs>
+          <w:tab w:val="num" w:pos="4320"/>
+        </w:tabs>
+        <w:ind w:left="4320" w:hanging="360"/>
+      </w:pPr>
+      <w:rPr>
+        <w:rFonts w:ascii="Times New Roman" w:hAnsi="Times New Roman" w:hint="default"/>
+      </w:rPr>
+    </w:lvl>
+    <w:lvl w:ilvl="6" w:tplc="8304D6B4" w:tentative="1">
+      <w:start w:val="1"/>
+      <w:numFmt w:val="bullet"/>
+      <w:lvlText w:val="•"/>
+      <w:lvlJc w:val="left"/>
+      <w:pPr>
+        <w:tabs>
+          <w:tab w:val="num" w:pos="5040"/>
+        </w:tabs>
+        <w:ind w:left="5040" w:hanging="360"/>
+      </w:pPr>
+      <w:rPr>
+        <w:rFonts w:ascii="Times New Roman" w:hAnsi="Times New Roman" w:hint="default"/>
+      </w:rPr>
+    </w:lvl>
+    <w:lvl w:ilvl="7" w:tplc="721C12DA" w:tentative="1">
+      <w:start w:val="1"/>
+      <w:numFmt w:val="bullet"/>
+      <w:lvlText w:val="•"/>
+      <w:lvlJc w:val="left"/>
+      <w:pPr>
+        <w:tabs>
+          <w:tab w:val="num" w:pos="5760"/>
+        </w:tabs>
+        <w:ind w:left="5760" w:hanging="360"/>
+      </w:pPr>
+      <w:rPr>
+        <w:rFonts w:ascii="Times New Roman" w:hAnsi="Times New Roman" w:hint="default"/>
+      </w:rPr>
+    </w:lvl>
+    <w:lvl w:ilvl="8" w:tplc="89342E8A" w:tentative="1">
+      <w:start w:val="1"/>
+      <w:numFmt w:val="bullet"/>
+      <w:lvlText w:val="•"/>
+      <w:lvlJc w:val="left"/>
+      <w:pPr>
+        <w:tabs>
+          <w:tab w:val="num" w:pos="6480"/>
+        </w:tabs>
+        <w:ind w:left="6480" w:hanging="360"/>
+      </w:pPr>
+      <w:rPr>
+        <w:rFonts w:ascii="Times New Roman" w:hAnsi="Times New Roman" w:hint="default"/>
+      </w:rPr>
+    </w:lvl>
+  </w:abstractNum>
+  <w:abstractNum w:abstractNumId="4" w15:restartNumberingAfterBreak="0">
+    <w:nsid w:val="53CB5BF0"/>
+    <w:multiLevelType w:val="hybridMultilevel"/>
+    <w:tmpl w:val="9D568140"/>
+    <w:lvl w:ilvl="0" w:tplc="15EEB578">
+      <w:start w:val="1"/>
+      <w:numFmt w:val="bullet"/>
+      <w:lvlText w:val=""/>
+      <w:lvlJc w:val="left"/>
+      <w:pPr>
+        <w:tabs>
+          <w:tab w:val="num" w:pos="720"/>
+        </w:tabs>
+        <w:ind w:left="720" w:hanging="360"/>
+      </w:pPr>
+      <w:rPr>
+        <w:rFonts w:ascii="Wingdings" w:hAnsi="Wingdings" w:hint="default"/>
+      </w:rPr>
+    </w:lvl>
+    <w:lvl w:ilvl="1" w:tplc="64F80CC0">
+      <w:start w:val="1"/>
+      <w:numFmt w:val="bullet"/>
+      <w:lvlText w:val=""/>
+      <w:lvlJc w:val="left"/>
+      <w:pPr>
+        <w:tabs>
+          <w:tab w:val="num" w:pos="1440"/>
+        </w:tabs>
+        <w:ind w:left="1440" w:hanging="360"/>
+      </w:pPr>
+      <w:rPr>
+        <w:rFonts w:ascii="Wingdings" w:hAnsi="Wingdings" w:hint="default"/>
+      </w:rPr>
+    </w:lvl>
+    <w:lvl w:ilvl="2" w:tplc="6A0EF182">
+      <w:numFmt w:val="bullet"/>
+      <w:lvlText w:val=""/>
+      <w:lvlJc w:val="left"/>
+      <w:pPr>
+        <w:tabs>
+          <w:tab w:val="num" w:pos="2160"/>
+        </w:tabs>
+        <w:ind w:left="2160" w:hanging="360"/>
+      </w:pPr>
+      <w:rPr>
+        <w:rFonts w:ascii="Wingdings" w:hAnsi="Wingdings" w:hint="default"/>
+      </w:rPr>
+    </w:lvl>
+    <w:lvl w:ilvl="3" w:tplc="C9B0F40A" w:tentative="1">
+      <w:start w:val="1"/>
+      <w:numFmt w:val="bullet"/>
+      <w:lvlText w:val=""/>
+      <w:lvlJc w:val="left"/>
+      <w:pPr>
+        <w:tabs>
+          <w:tab w:val="num" w:pos="2880"/>
+        </w:tabs>
+        <w:ind w:left="2880" w:hanging="360"/>
+      </w:pPr>
+      <w:rPr>
+        <w:rFonts w:ascii="Wingdings" w:hAnsi="Wingdings" w:hint="default"/>
+      </w:rPr>
+    </w:lvl>
+    <w:lvl w:ilvl="4" w:tplc="D124DF7C" w:tentative="1">
+      <w:start w:val="1"/>
+      <w:numFmt w:val="bullet"/>
+      <w:lvlText w:val=""/>
+      <w:lvlJc w:val="left"/>
+      <w:pPr>
+        <w:tabs>
+          <w:tab w:val="num" w:pos="3600"/>
+        </w:tabs>
+        <w:ind w:left="3600" w:hanging="360"/>
+      </w:pPr>
+      <w:rPr>
+        <w:rFonts w:ascii="Wingdings" w:hAnsi="Wingdings" w:hint="default"/>
+      </w:rPr>
+    </w:lvl>
+    <w:lvl w:ilvl="5" w:tplc="1412563C" w:tentative="1">
+      <w:start w:val="1"/>
+      <w:numFmt w:val="bullet"/>
+      <w:lvlText w:val=""/>
+      <w:lvlJc w:val="left"/>
+      <w:pPr>
+        <w:tabs>
+          <w:tab w:val="num" w:pos="4320"/>
+        </w:tabs>
+        <w:ind w:left="4320" w:hanging="360"/>
+      </w:pPr>
+      <w:rPr>
+        <w:rFonts w:ascii="Wingdings" w:hAnsi="Wingdings" w:hint="default"/>
+      </w:rPr>
+    </w:lvl>
+    <w:lvl w:ilvl="6" w:tplc="C9B4A2D8" w:tentative="1">
+      <w:start w:val="1"/>
+      <w:numFmt w:val="bullet"/>
+      <w:lvlText w:val=""/>
+      <w:lvlJc w:val="left"/>
+      <w:pPr>
+        <w:tabs>
+          <w:tab w:val="num" w:pos="5040"/>
+        </w:tabs>
+        <w:ind w:left="5040" w:hanging="360"/>
+      </w:pPr>
+      <w:rPr>
+        <w:rFonts w:ascii="Wingdings" w:hAnsi="Wingdings" w:hint="default"/>
+      </w:rPr>
+    </w:lvl>
+    <w:lvl w:ilvl="7" w:tplc="D1D6A3C4" w:tentative="1">
+      <w:start w:val="1"/>
+      <w:numFmt w:val="bullet"/>
+      <w:lvlText w:val=""/>
+      <w:lvlJc w:val="left"/>
+      <w:pPr>
+        <w:tabs>
+          <w:tab w:val="num" w:pos="5760"/>
+        </w:tabs>
+        <w:ind w:left="5760" w:hanging="360"/>
+      </w:pPr>
+      <w:rPr>
+        <w:rFonts w:ascii="Wingdings" w:hAnsi="Wingdings" w:hint="default"/>
+      </w:rPr>
+    </w:lvl>
+    <w:lvl w:ilvl="8" w:tplc="18B8B796" w:tentative="1">
+      <w:start w:val="1"/>
+      <w:numFmt w:val="bullet"/>
+      <w:lvlText w:val=""/>
+      <w:lvlJc w:val="left"/>
+      <w:pPr>
+        <w:tabs>
+          <w:tab w:val="num" w:pos="6480"/>
+        </w:tabs>
+        <w:ind w:left="6480" w:hanging="360"/>
+      </w:pPr>
+      <w:rPr>
+        <w:rFonts w:ascii="Wingdings" w:hAnsi="Wingdings" w:hint="default"/>
+      </w:rPr>
+    </w:lvl>
+  </w:abstractNum>
+  <w:abstractNum w:abstractNumId="5" w15:restartNumberingAfterBreak="0">
+    <w:nsid w:val="740364D0"/>
+    <w:multiLevelType w:val="hybridMultilevel"/>
+    <w:tmpl w:val="8FE01782"/>
+    <w:lvl w:ilvl="0" w:tplc="363E631C">
+      <w:start w:val="1"/>
+      <w:numFmt w:val="bullet"/>
+      <w:lvlText w:val="•"/>
+      <w:lvlJc w:val="left"/>
+      <w:pPr>
+        <w:tabs>
+          <w:tab w:val="num" w:pos="720"/>
+        </w:tabs>
+        <w:ind w:left="720" w:hanging="360"/>
+      </w:pPr>
+      <w:rPr>
+        <w:rFonts w:ascii="Times New Roman" w:hAnsi="Times New Roman" w:hint="default"/>
+      </w:rPr>
+    </w:lvl>
+    <w:lvl w:ilvl="1" w:tplc="8DDEE2E8" w:tentative="1">
+      <w:start w:val="1"/>
+      <w:numFmt w:val="bullet"/>
+      <w:lvlText w:val="•"/>
+      <w:lvlJc w:val="left"/>
+      <w:pPr>
+        <w:tabs>
+          <w:tab w:val="num" w:pos="1440"/>
+        </w:tabs>
+        <w:ind w:left="1440" w:hanging="360"/>
+      </w:pPr>
+      <w:rPr>
+        <w:rFonts w:ascii="Times New Roman" w:hAnsi="Times New Roman" w:hint="default"/>
+      </w:rPr>
+    </w:lvl>
+    <w:lvl w:ilvl="2" w:tplc="5E7C27DC" w:tentative="1">
+      <w:start w:val="1"/>
+      <w:numFmt w:val="bullet"/>
+      <w:lvlText w:val="•"/>
+      <w:lvlJc w:val="left"/>
+      <w:pPr>
+        <w:tabs>
+          <w:tab w:val="num" w:pos="2160"/>
+        </w:tabs>
+        <w:ind w:left="2160" w:hanging="360"/>
+      </w:pPr>
+      <w:rPr>
+        <w:rFonts w:ascii="Times New Roman" w:hAnsi="Times New Roman" w:hint="default"/>
+      </w:rPr>
+    </w:lvl>
+    <w:lvl w:ilvl="3" w:tplc="7152F9E6" w:tentative="1">
+      <w:start w:val="1"/>
+      <w:numFmt w:val="bullet"/>
+      <w:lvlText w:val="•"/>
+      <w:lvlJc w:val="left"/>
+      <w:pPr>
+        <w:tabs>
+          <w:tab w:val="num" w:pos="2880"/>
+        </w:tabs>
+        <w:ind w:left="2880" w:hanging="360"/>
+      </w:pPr>
+      <w:rPr>
+        <w:rFonts w:ascii="Times New Roman" w:hAnsi="Times New Roman" w:hint="default"/>
+      </w:rPr>
+    </w:lvl>
+    <w:lvl w:ilvl="4" w:tplc="91227382" w:tentative="1">
+      <w:start w:val="1"/>
+      <w:numFmt w:val="bullet"/>
+      <w:lvlText w:val="•"/>
+      <w:lvlJc w:val="left"/>
+      <w:pPr>
+        <w:tabs>
+          <w:tab w:val="num" w:pos="3600"/>
+        </w:tabs>
+        <w:ind w:left="3600" w:hanging="360"/>
+      </w:pPr>
+      <w:rPr>
+        <w:rFonts w:ascii="Times New Roman" w:hAnsi="Times New Roman" w:hint="default"/>
+      </w:rPr>
+    </w:lvl>
+    <w:lvl w:ilvl="5" w:tplc="9DB6F0C0" w:tentative="1">
+      <w:start w:val="1"/>
+      <w:numFmt w:val="bullet"/>
+      <w:lvlText w:val="•"/>
+      <w:lvlJc w:val="left"/>
+      <w:pPr>
+        <w:tabs>
+          <w:tab w:val="num" w:pos="4320"/>
+        </w:tabs>
+        <w:ind w:left="4320" w:hanging="360"/>
+      </w:pPr>
+      <w:rPr>
+        <w:rFonts w:ascii="Times New Roman" w:hAnsi="Times New Roman" w:hint="default"/>
+      </w:rPr>
+    </w:lvl>
+    <w:lvl w:ilvl="6" w:tplc="C00063DA" w:tentative="1">
+      <w:start w:val="1"/>
+      <w:numFmt w:val="bullet"/>
+      <w:lvlText w:val="•"/>
+      <w:lvlJc w:val="left"/>
+      <w:pPr>
+        <w:tabs>
+          <w:tab w:val="num" w:pos="5040"/>
+        </w:tabs>
+        <w:ind w:left="5040" w:hanging="360"/>
+      </w:pPr>
+      <w:rPr>
+        <w:rFonts w:ascii="Times New Roman" w:hAnsi="Times New Roman" w:hint="default"/>
+      </w:rPr>
+    </w:lvl>
+    <w:lvl w:ilvl="7" w:tplc="FC54CD3A" w:tentative="1">
+      <w:start w:val="1"/>
+      <w:numFmt w:val="bullet"/>
+      <w:lvlText w:val="•"/>
+      <w:lvlJc w:val="left"/>
+      <w:pPr>
+        <w:tabs>
+          <w:tab w:val="num" w:pos="5760"/>
+        </w:tabs>
+        <w:ind w:left="5760" w:hanging="360"/>
+      </w:pPr>
+      <w:rPr>
+        <w:rFonts w:ascii="Times New Roman" w:hAnsi="Times New Roman" w:hint="default"/>
+      </w:rPr>
+    </w:lvl>
+    <w:lvl w:ilvl="8" w:tplc="9F66A0E0" w:tentative="1">
+      <w:start w:val="1"/>
+      <w:numFmt w:val="bullet"/>
+      <w:lvlText w:val="•"/>
+      <w:lvlJc w:val="left"/>
+      <w:pPr>
+        <w:tabs>
+          <w:tab w:val="num" w:pos="6480"/>
+        </w:tabs>
+        <w:ind w:left="6480" w:hanging="360"/>
+      </w:pPr>
+      <w:rPr>
+        <w:rFonts w:ascii="Times New Roman" w:hAnsi="Times New Roman" w:hint="default"/>
+      </w:rPr>
+    </w:lvl>
+  </w:abstractNum>
   <w:num w:numId="1" w16cid:durableId="279728124">
-    <w:abstractNumId w:val="1"/>
+    <w:abstractNumId w:val="2"/>
   </w:num>
   <w:num w:numId="2" w16cid:durableId="896934240">
     <w:abstractNumId w:val="0"/>
+  </w:num>
+  <w:num w:numId="3" w16cid:durableId="1689217632">
+    <w:abstractNumId w:val="1"/>
+  </w:num>
+  <w:num w:numId="4" w16cid:durableId="1362130450">
+    <w:abstractNumId w:val="4"/>
+  </w:num>
+  <w:num w:numId="5" w16cid:durableId="1471362032">
+    <w:abstractNumId w:val="3"/>
+  </w:num>
+  <w:num w:numId="6" w16cid:durableId="278223592">
+    <w:abstractNumId w:val="5"/>
   </w:num>
 </w:numbering>
 </file>
@@ -2295,6 +3916,7 @@
   <w:style w:type="paragraph" w:default="1" w:styleId="Normal">
     <w:name w:val="Normal"/>
     <w:qFormat/>
+    <w:rsid w:val="00D942DB"/>
   </w:style>
   <w:style w:type="paragraph" w:styleId="Heading2">
     <w:name w:val="heading 2"/>
@@ -2354,7 +3976,6 @@
   <w:style w:type="character" w:default="1" w:styleId="DefaultParagraphFont">
     <w:name w:val="Default Paragraph Font"/>
     <w:uiPriority w:val="1"/>
-    <w:semiHidden/>
     <w:unhideWhenUsed/>
   </w:style>
   <w:style w:type="table" w:default="1" w:styleId="TableNormal">

</xml_diff>

<commit_message>
-Added more to the report document
</commit_message>
<xml_diff>
--- a/Report.docx
+++ b/Report.docx
@@ -291,13 +291,27 @@
           <w:rFonts w:ascii="Times" w:eastAsia="Times New Roman" w:hAnsi="Times" w:cs="Times New Roman"/>
           <w:color w:val="000000" w:themeColor="text1"/>
         </w:rPr>
-        <w:t>The main social computing goal for our research is to better understand the factors that contribute to popularity on social sites. Do users tend to engage in more negative posts? We hypothesize that this is the case and that the negativity on social sites is more welcomed than positive ones. What makes users engage in a post, is it the number of words in a post? We hypothesis that posts with less words will have a greater popularity</w:t>
+        <w:t>The main social computing goal for our research is to better understand the factors that contribute to popularity on social sites. Do users tend to engage in more negative posts? We hypothesize that this is the case and that the negativity on social sites is more welcomed than positive ones. What makes users engage in a post, is it the number of words in a post? We hypothesi</w:t>
       </w:r>
       <w:r>
         <w:rPr>
           <w:rFonts w:ascii="Times" w:eastAsia="Times New Roman" w:hAnsi="Times" w:cs="Times New Roman"/>
           <w:color w:val="000000" w:themeColor="text1"/>
         </w:rPr>
+        <w:t>ze</w:t>
+      </w:r>
+      <w:r>
+        <w:rPr>
+          <w:rFonts w:ascii="Times" w:eastAsia="Times New Roman" w:hAnsi="Times" w:cs="Times New Roman"/>
+          <w:color w:val="000000" w:themeColor="text1"/>
+        </w:rPr>
+        <w:t xml:space="preserve"> that posts with less words will have a greater popularity</w:t>
+      </w:r>
+      <w:r>
+        <w:rPr>
+          <w:rFonts w:ascii="Times" w:eastAsia="Times New Roman" w:hAnsi="Times" w:cs="Times New Roman"/>
+          <w:color w:val="000000" w:themeColor="text1"/>
+        </w:rPr>
         <w:t xml:space="preserve">. </w:t>
       </w:r>
       <w:r>
@@ -305,7 +319,21 @@
           <w:rFonts w:ascii="Times" w:eastAsia="Times New Roman" w:hAnsi="Times" w:cs="Times New Roman"/>
           <w:color w:val="000000" w:themeColor="text1"/>
         </w:rPr>
-        <w:t>Time of creation, we hypothesis, would also play a large role, we believe that the data will show that based on the time of day a post would be more likely to have lots of popularity as opposed to others. This would show the general human habits of users and when they would be using these social sites. We also hypothesize that as a topic becomes “old” it would decrease in popularity</w:t>
+        <w:t>Time of creation, we hypothesi</w:t>
+      </w:r>
+      <w:r>
+        <w:rPr>
+          <w:rFonts w:ascii="Times" w:eastAsia="Times New Roman" w:hAnsi="Times" w:cs="Times New Roman"/>
+          <w:color w:val="000000" w:themeColor="text1"/>
+        </w:rPr>
+        <w:t>ze</w:t>
+      </w:r>
+      <w:r>
+        <w:rPr>
+          <w:rFonts w:ascii="Times" w:eastAsia="Times New Roman" w:hAnsi="Times" w:cs="Times New Roman"/>
+          <w:color w:val="000000" w:themeColor="text1"/>
+        </w:rPr>
+        <w:t>, would also play a large role, we believe that the data will show that based on the time of day a post would be more likely to have lots of popularity as opposed to others. This would show the general human habits of users and when they would be using these social sites. We also hypothesize that as a topic becomes “old” it would decrease in popularity</w:t>
       </w:r>
       <w:r>
         <w:rPr>
@@ -1962,7 +1990,21 @@
           <w:rFonts w:ascii="Times" w:eastAsia="Times New Roman" w:hAnsi="Times" w:cs="Arial"/>
           <w:color w:val="000000" w:themeColor="text1"/>
         </w:rPr>
-        <w:t xml:space="preserve">After analysis we found </w:t>
+        <w:t xml:space="preserve">After analysis we </w:t>
+      </w:r>
+      <w:r>
+        <w:rPr>
+          <w:rFonts w:ascii="Times" w:eastAsia="Times New Roman" w:hAnsi="Times" w:cs="Arial"/>
+          <w:color w:val="000000" w:themeColor="text1"/>
+        </w:rPr>
+        <w:t>found</w:t>
+      </w:r>
+      <w:r>
+        <w:rPr>
+          <w:rFonts w:ascii="Times" w:eastAsia="Times New Roman" w:hAnsi="Times" w:cs="Arial"/>
+          <w:color w:val="000000" w:themeColor="text1"/>
+        </w:rPr>
+        <w:t xml:space="preserve"> </w:t>
       </w:r>
       <w:r>
         <w:rPr>
@@ -1970,7 +2012,63 @@
           <w:color w:val="000000" w:themeColor="text1"/>
         </w:rPr>
         <w:lastRenderedPageBreak/>
-        <w:t>that this was not the case, we found that the number of comments a post had didn’t consistent result in popularity but in ever</w:t>
+        <w:t xml:space="preserve">that the </w:t>
+      </w:r>
+      <w:r>
+        <w:rPr>
+          <w:rFonts w:ascii="Times" w:eastAsia="Times New Roman" w:hAnsi="Times" w:cs="Arial"/>
+          <w:color w:val="000000" w:themeColor="text1"/>
+        </w:rPr>
+        <w:t xml:space="preserve">higher the </w:t>
+      </w:r>
+      <w:r>
+        <w:rPr>
+          <w:rFonts w:ascii="Times" w:eastAsia="Times New Roman" w:hAnsi="Times" w:cs="Arial"/>
+          <w:color w:val="000000" w:themeColor="text1"/>
+        </w:rPr>
+        <w:t>number of comments a post had didn’t consistent</w:t>
+      </w:r>
+      <w:r>
+        <w:rPr>
+          <w:rFonts w:ascii="Times" w:eastAsia="Times New Roman" w:hAnsi="Times" w:cs="Arial"/>
+          <w:color w:val="000000" w:themeColor="text1"/>
+        </w:rPr>
+        <w:t>ly</w:t>
+      </w:r>
+      <w:r>
+        <w:rPr>
+          <w:rFonts w:ascii="Times" w:eastAsia="Times New Roman" w:hAnsi="Times" w:cs="Arial"/>
+          <w:color w:val="000000" w:themeColor="text1"/>
+        </w:rPr>
+        <w:t xml:space="preserve"> result in </w:t>
+      </w:r>
+      <w:r>
+        <w:rPr>
+          <w:rFonts w:ascii="Times" w:eastAsia="Times New Roman" w:hAnsi="Times" w:cs="Arial"/>
+          <w:color w:val="000000" w:themeColor="text1"/>
+        </w:rPr>
+        <w:t xml:space="preserve">higher average </w:t>
+      </w:r>
+      <w:r>
+        <w:rPr>
+          <w:rFonts w:ascii="Times" w:eastAsia="Times New Roman" w:hAnsi="Times" w:cs="Arial"/>
+          <w:color w:val="000000" w:themeColor="text1"/>
+        </w:rPr>
+        <w:t>popularity</w:t>
+      </w:r>
+      <w:r>
+        <w:rPr>
+          <w:rFonts w:ascii="Times" w:eastAsia="Times New Roman" w:hAnsi="Times" w:cs="Arial"/>
+          <w:color w:val="000000" w:themeColor="text1"/>
+        </w:rPr>
+        <w:t xml:space="preserve">. However, we did find that </w:t>
+      </w:r>
+      <w:r>
+        <w:rPr>
+          <w:rFonts w:ascii="Times" w:eastAsia="Times New Roman" w:hAnsi="Times" w:cs="Arial"/>
+          <w:color w:val="000000" w:themeColor="text1"/>
+        </w:rPr>
+        <w:t>in ever</w:t>
       </w:r>
       <w:r>
         <w:rPr>
@@ -1998,21 +2096,84 @@
           <w:rFonts w:ascii="Times" w:eastAsia="Times New Roman" w:hAnsi="Times" w:cs="Arial"/>
           <w:color w:val="000000" w:themeColor="text1"/>
         </w:rPr>
-        <w:t xml:space="preserve"> there was a length of comment that had a higher average popularity. </w:t>
-      </w:r>
-      <w:r>
-        <w:rPr>
-          <w:rFonts w:ascii="Times" w:eastAsia="Times New Roman" w:hAnsi="Times" w:cs="Arial"/>
-          <w:color w:val="000000" w:themeColor="text1"/>
-        </w:rPr>
-        <w:t>The more comments a post had did not result in</w:t>
-      </w:r>
-      <w:r>
-        <w:rPr>
-          <w:rFonts w:ascii="Times" w:eastAsia="Times New Roman" w:hAnsi="Times" w:cs="Arial"/>
-          <w:color w:val="000000" w:themeColor="text1"/>
-        </w:rPr>
-        <w:t xml:space="preserve"> a higher popularity, the data sets all resulted in the most popular posts having “medium” length, by medium we mean it fell between the having the most and least comments on a post. The data sets used were </w:t>
+        <w:t xml:space="preserve"> there was a </w:t>
+      </w:r>
+      <w:r>
+        <w:rPr>
+          <w:rFonts w:ascii="Times" w:eastAsia="Times New Roman" w:hAnsi="Times" w:cs="Arial"/>
+          <w:color w:val="000000" w:themeColor="text1"/>
+        </w:rPr>
+        <w:t>“</w:t>
+      </w:r>
+      <w:r>
+        <w:rPr>
+          <w:rFonts w:ascii="Times" w:eastAsia="Times New Roman" w:hAnsi="Times" w:cs="Arial"/>
+          <w:color w:val="000000" w:themeColor="text1"/>
+        </w:rPr>
+        <w:t>number</w:t>
+      </w:r>
+      <w:r>
+        <w:rPr>
+          <w:rFonts w:ascii="Times" w:eastAsia="Times New Roman" w:hAnsi="Times" w:cs="Arial"/>
+          <w:color w:val="000000" w:themeColor="text1"/>
+        </w:rPr>
+        <w:t xml:space="preserve"> of </w:t>
+      </w:r>
+      <w:r>
+        <w:rPr>
+          <w:rFonts w:ascii="Times" w:eastAsia="Times New Roman" w:hAnsi="Times" w:cs="Arial"/>
+          <w:color w:val="000000" w:themeColor="text1"/>
+        </w:rPr>
+        <w:t>comments”</w:t>
+      </w:r>
+      <w:r>
+        <w:rPr>
+          <w:rFonts w:ascii="Times" w:eastAsia="Times New Roman" w:hAnsi="Times" w:cs="Arial"/>
+          <w:color w:val="000000" w:themeColor="text1"/>
+        </w:rPr>
+        <w:t xml:space="preserve"> that had a higher average popularity. </w:t>
+      </w:r>
+      <w:r>
+        <w:rPr>
+          <w:rFonts w:ascii="Times" w:eastAsia="Times New Roman" w:hAnsi="Times" w:cs="Arial"/>
+          <w:color w:val="000000" w:themeColor="text1"/>
+        </w:rPr>
+        <w:t>The</w:t>
+      </w:r>
+      <w:r>
+        <w:rPr>
+          <w:rFonts w:ascii="Times" w:eastAsia="Times New Roman" w:hAnsi="Times" w:cs="Arial"/>
+          <w:color w:val="000000" w:themeColor="text1"/>
+        </w:rPr>
+        <w:t xml:space="preserve"> most popular posts ha</w:t>
+      </w:r>
+      <w:r>
+        <w:rPr>
+          <w:rFonts w:ascii="Times" w:eastAsia="Times New Roman" w:hAnsi="Times" w:cs="Arial"/>
+          <w:color w:val="000000" w:themeColor="text1"/>
+        </w:rPr>
+        <w:t>d</w:t>
+      </w:r>
+      <w:r>
+        <w:rPr>
+          <w:rFonts w:ascii="Times" w:eastAsia="Times New Roman" w:hAnsi="Times" w:cs="Arial"/>
+          <w:color w:val="000000" w:themeColor="text1"/>
+        </w:rPr>
+        <w:t xml:space="preserve"> medium </w:t>
+      </w:r>
+      <w:r>
+        <w:rPr>
+          <w:rFonts w:ascii="Times" w:eastAsia="Times New Roman" w:hAnsi="Times" w:cs="Arial"/>
+          <w:color w:val="000000" w:themeColor="text1"/>
+        </w:rPr>
+        <w:t>“number of comments”</w:t>
+      </w:r>
+      <w:r>
+        <w:rPr>
+          <w:rFonts w:ascii="Times" w:eastAsia="Times New Roman" w:hAnsi="Times" w:cs="Arial"/>
+          <w:color w:val="000000" w:themeColor="text1"/>
+        </w:rPr>
+        <w:t xml:space="preserve">, by medium we mean it fell between the having the most and least comments on a post. The data sets used were </w:t>
       </w:r>
       <w:r>
         <w:rPr>
@@ -2699,7 +2860,21 @@
           <w:rFonts w:ascii="Times" w:eastAsia="Times New Roman" w:hAnsi="Times" w:cs="Times New Roman"/>
           <w:color w:val="000000" w:themeColor="text1"/>
         </w:rPr>
-        <w:t xml:space="preserve">Another data related issue was that the posts text body was not provided for any of the datasets. If we had this data more analysis could have been done pertaining to content and entity analysis could have also been done on posts. </w:t>
+        <w:t xml:space="preserve">Another data related issue was that the posts text body was not provided for any of the datasets. If we had this </w:t>
+      </w:r>
+      <w:r>
+        <w:rPr>
+          <w:rFonts w:ascii="Times" w:eastAsia="Times New Roman" w:hAnsi="Times" w:cs="Times New Roman"/>
+          <w:color w:val="000000" w:themeColor="text1"/>
+        </w:rPr>
+        <w:t>data,</w:t>
+      </w:r>
+      <w:r>
+        <w:rPr>
+          <w:rFonts w:ascii="Times" w:eastAsia="Times New Roman" w:hAnsi="Times" w:cs="Times New Roman"/>
+          <w:color w:val="000000" w:themeColor="text1"/>
+        </w:rPr>
+        <w:t xml:space="preserve"> more analysis could have been done pertaining to content and entity analysis could have also been done on posts. </w:t>
       </w:r>
       <w:r>
         <w:rPr>

</xml_diff>